<commit_message>
Refactored case information and used asdict().
</commit_message>
<xml_diff>
--- a/resources/Templates/Leap_Plea_Admission_Template.docx
+++ b/resources/Templates/Leap_Plea_Admission_Template.docx
@@ -360,7 +360,7 @@
           <w:sz w:val="20"/>
           <w:szCs w:val="20"/>
         </w:rPr>
-        <w:t>defendant</w:t>
+        <w:t>defendant.first</w:t>
       </w:r>
       <w:proofErr w:type="gramEnd"/>
       <w:r>
@@ -369,7 +369,7 @@
           <w:sz w:val="20"/>
           <w:szCs w:val="20"/>
         </w:rPr>
-        <w:t>_first_name</w:t>
+        <w:t>_name</w:t>
       </w:r>
       <w:proofErr w:type="spellEnd"/>
       <w:r>
@@ -396,7 +396,15 @@
           <w:sz w:val="20"/>
           <w:szCs w:val="20"/>
         </w:rPr>
-        <w:t>defendant</w:t>
+        <w:t>defendant.</w:t>
+      </w:r>
+      <w:r>
+        <w:rPr>
+          <w:rFonts w:ascii="Palatino Linotype" w:hAnsi="Palatino Linotype"/>
+          <w:sz w:val="20"/>
+          <w:szCs w:val="20"/>
+        </w:rPr>
+        <w:t>last</w:t>
       </w:r>
       <w:proofErr w:type="gramEnd"/>
       <w:r>
@@ -405,7 +413,7 @@
           <w:sz w:val="20"/>
           <w:szCs w:val="20"/>
         </w:rPr>
-        <w:t>_last_name</w:t>
+        <w:t>_name</w:t>
       </w:r>
       <w:proofErr w:type="spellEnd"/>
       <w:r>
@@ -1891,7 +1899,6 @@
         <w:tab/>
         <w:t xml:space="preserve">This case is now set for sentencing on </w:t>
       </w:r>
-      <w:bookmarkStart w:id="1" w:name="_GoBack"/>
       <w:r>
         <w:rPr>
           <w:rFonts w:ascii="Palatino Linotype" w:hAnsi="Palatino Linotype" w:cs="Times New Roman"/>
@@ -1946,7 +1953,6 @@
         </w:rPr>
         <w:t xml:space="preserve"> }}</w:t>
       </w:r>
-      <w:bookmarkEnd w:id="1"/>
       <w:r>
         <w:rPr>
           <w:rFonts w:ascii="Palatino Linotype" w:hAnsi="Palatino Linotype" w:cs="Times New Roman"/>
@@ -2024,6 +2030,7 @@
           <w:sz w:val="20"/>
           <w:szCs w:val="20"/>
         </w:rPr>
+        <w:lastRenderedPageBreak/>
         <w:tab/>
       </w:r>
       <w:r>
@@ -2226,7 +2233,23 @@
           <w:sz w:val="20"/>
           <w:szCs w:val="20"/>
         </w:rPr>
-        <w:t>_officer_type</w:t>
+        <w:t>_officer</w:t>
+      </w:r>
+      <w:r>
+        <w:rPr>
+          <w:rFonts w:ascii="Palatino Linotype" w:hAnsi="Palatino Linotype"/>
+          <w:sz w:val="20"/>
+          <w:szCs w:val="20"/>
+        </w:rPr>
+        <w:t>.officer</w:t>
+      </w:r>
+      <w:r>
+        <w:rPr>
+          <w:rFonts w:ascii="Palatino Linotype" w:hAnsi="Palatino Linotype"/>
+          <w:sz w:val="20"/>
+          <w:szCs w:val="20"/>
+        </w:rPr>
+        <w:t>_type</w:t>
       </w:r>
       <w:proofErr w:type="spellEnd"/>
       <w:r>
@@ -2279,6 +2302,74 @@
           <w:szCs w:val="20"/>
         </w:rPr>
         <w:t>_officer</w:t>
+      </w:r>
+      <w:r>
+        <w:rPr>
+          <w:rFonts w:ascii="Palatino Linotype" w:hAnsi="Palatino Linotype"/>
+          <w:sz w:val="20"/>
+          <w:szCs w:val="20"/>
+        </w:rPr>
+        <w:t>.first_name</w:t>
+      </w:r>
+      <w:proofErr w:type="spellEnd"/>
+      <w:r>
+        <w:rPr>
+          <w:rFonts w:ascii="Palatino Linotype" w:hAnsi="Palatino Linotype"/>
+          <w:sz w:val="20"/>
+          <w:szCs w:val="20"/>
+        </w:rPr>
+        <w:t xml:space="preserve"> }}</w:t>
+      </w:r>
+      <w:r>
+        <w:rPr>
+          <w:rFonts w:ascii="Palatino Linotype" w:hAnsi="Palatino Linotype"/>
+          <w:sz w:val="20"/>
+          <w:szCs w:val="20"/>
+        </w:rPr>
+        <w:t xml:space="preserve"> </w:t>
+      </w:r>
+      <w:r>
+        <w:rPr>
+          <w:rFonts w:ascii="Palatino Linotype" w:hAnsi="Palatino Linotype"/>
+          <w:sz w:val="20"/>
+          <w:szCs w:val="20"/>
+        </w:rPr>
+        <w:t>{</w:t>
+      </w:r>
+      <w:proofErr w:type="gramStart"/>
+      <w:r>
+        <w:rPr>
+          <w:rFonts w:ascii="Palatino Linotype" w:hAnsi="Palatino Linotype"/>
+          <w:sz w:val="20"/>
+          <w:szCs w:val="20"/>
+        </w:rPr>
+        <w:t xml:space="preserve">{ </w:t>
+      </w:r>
+      <w:proofErr w:type="spellStart"/>
+      <w:r>
+        <w:rPr>
+          <w:rFonts w:ascii="Palatino Linotype" w:hAnsi="Palatino Linotype"/>
+          <w:sz w:val="20"/>
+          <w:szCs w:val="20"/>
+        </w:rPr>
+        <w:t>judicial</w:t>
+      </w:r>
+      <w:proofErr w:type="gramEnd"/>
+      <w:r>
+        <w:rPr>
+          <w:rFonts w:ascii="Palatino Linotype" w:hAnsi="Palatino Linotype"/>
+          <w:sz w:val="20"/>
+          <w:szCs w:val="20"/>
+        </w:rPr>
+        <w:t>_officer</w:t>
+      </w:r>
+      <w:r>
+        <w:rPr>
+          <w:rFonts w:ascii="Palatino Linotype" w:hAnsi="Palatino Linotype"/>
+          <w:sz w:val="20"/>
+          <w:szCs w:val="20"/>
+        </w:rPr>
+        <w:t>.last_name</w:t>
       </w:r>
       <w:proofErr w:type="spellEnd"/>
       <w:r>
@@ -2292,18 +2383,7 @@
     </w:p>
     <w:p>
       <w:pPr>
-        <w:tabs>
-          <w:tab w:val="left" w:pos="-1080"/>
-          <w:tab w:val="left" w:pos="-720"/>
-          <w:tab w:val="left" w:pos="0"/>
-          <w:tab w:val="left" w:pos="720"/>
-          <w:tab w:val="left" w:pos="1440"/>
-          <w:tab w:val="left" w:pos="2160"/>
-          <w:tab w:val="left" w:pos="2880"/>
-          <w:tab w:val="left" w:pos="3600"/>
-          <w:tab w:val="left" w:pos="4320"/>
-          <w:tab w:val="left" w:pos="4680"/>
-        </w:tabs>
+        <w:jc w:val="both"/>
         <w:rPr>
           <w:rFonts w:ascii="Palatino Linotype" w:hAnsi="Palatino Linotype"/>
           <w:sz w:val="20"/>
@@ -2331,60 +2411,60 @@
           <w:szCs w:val="20"/>
         </w:rPr>
       </w:pPr>
-      <w:r>
-        <w:rPr>
-          <w:rFonts w:ascii="Palatino Linotype" w:hAnsi="Palatino Linotype"/>
-          <w:sz w:val="20"/>
-          <w:szCs w:val="20"/>
-        </w:rPr>
-        <w:t xml:space="preserve">Copies Served: </w:t>
-      </w:r>
-      <w:r>
-        <w:rPr>
-          <w:rFonts w:ascii="Palatino Linotype" w:hAnsi="Palatino Linotype"/>
-          <w:sz w:val="20"/>
-          <w:szCs w:val="20"/>
-        </w:rPr>
-        <w:tab/>
-      </w:r>
-      <w:r>
-        <w:rPr>
-          <w:rFonts w:ascii="Palatino Linotype" w:hAnsi="Palatino Linotype"/>
-          <w:sz w:val="20"/>
-          <w:szCs w:val="20"/>
-        </w:rPr>
-        <w:t xml:space="preserve">___ </w:t>
-      </w:r>
-      <w:r>
-        <w:rPr>
-          <w:rFonts w:ascii="Palatino Linotype" w:hAnsi="Palatino Linotype"/>
-          <w:sz w:val="20"/>
-          <w:szCs w:val="20"/>
-        </w:rPr>
-        <w:t>Prosecutor’s Office</w:t>
-      </w:r>
-      <w:r>
-        <w:rPr>
-          <w:rFonts w:ascii="Palatino Linotype" w:hAnsi="Palatino Linotype"/>
-          <w:sz w:val="20"/>
-          <w:szCs w:val="20"/>
-        </w:rPr>
-        <w:t xml:space="preserve">, ___ </w:t>
-      </w:r>
-      <w:r>
-        <w:rPr>
-          <w:rFonts w:ascii="Palatino Linotype" w:hAnsi="Palatino Linotype"/>
-          <w:sz w:val="20"/>
-          <w:szCs w:val="20"/>
-        </w:rPr>
-        <w:t>{</w:t>
+    </w:p>
+    <w:p>
+      <w:pPr>
+        <w:tabs>
+          <w:tab w:val="left" w:pos="-1080"/>
+          <w:tab w:val="left" w:pos="-720"/>
+          <w:tab w:val="left" w:pos="0"/>
+          <w:tab w:val="left" w:pos="720"/>
+          <w:tab w:val="left" w:pos="1440"/>
+          <w:tab w:val="left" w:pos="2160"/>
+          <w:tab w:val="left" w:pos="2880"/>
+          <w:tab w:val="left" w:pos="3600"/>
+          <w:tab w:val="left" w:pos="4320"/>
+          <w:tab w:val="left" w:pos="4680"/>
+        </w:tabs>
+        <w:rPr>
+          <w:rFonts w:ascii="Palatino Linotype" w:hAnsi="Palatino Linotype"/>
+          <w:sz w:val="16"/>
+          <w:szCs w:val="16"/>
+        </w:rPr>
+      </w:pPr>
+      <w:r>
+        <w:rPr>
+          <w:rFonts w:ascii="Palatino Linotype" w:hAnsi="Palatino Linotype"/>
+          <w:sz w:val="16"/>
+          <w:szCs w:val="16"/>
+        </w:rPr>
+        <w:t>Copies s</w:t>
+      </w:r>
+      <w:bookmarkStart w:id="1" w:name="_GoBack"/>
+      <w:bookmarkEnd w:id="1"/>
+      <w:r>
+        <w:rPr>
+          <w:rFonts w:ascii="Palatino Linotype" w:hAnsi="Palatino Linotype"/>
+          <w:sz w:val="16"/>
+          <w:szCs w:val="16"/>
+        </w:rPr>
+        <w:t xml:space="preserve">erved by Dep. Clerk ______ on: </w:t>
+      </w:r>
+      <w:r>
+        <w:rPr>
+          <w:rFonts w:ascii="Palatino Linotype" w:hAnsi="Palatino Linotype"/>
+          <w:sz w:val="16"/>
+          <w:szCs w:val="16"/>
+        </w:rPr>
+        <w:tab/>
+        <w:t>___ Prosecutor’s Office, ___ {</w:t>
       </w:r>
       <w:proofErr w:type="gramStart"/>
       <w:r>
         <w:rPr>
           <w:rFonts w:ascii="Palatino Linotype" w:hAnsi="Palatino Linotype"/>
-          <w:sz w:val="20"/>
-          <w:szCs w:val="20"/>
+          <w:sz w:val="16"/>
+          <w:szCs w:val="16"/>
         </w:rPr>
         <w:t xml:space="preserve">{ </w:t>
       </w:r>
@@ -2392,63 +2472,68 @@
       <w:r>
         <w:rPr>
           <w:rFonts w:ascii="Palatino Linotype" w:hAnsi="Palatino Linotype"/>
-          <w:sz w:val="20"/>
-          <w:szCs w:val="20"/>
-        </w:rPr>
-        <w:t>defendant</w:t>
+          <w:sz w:val="16"/>
+          <w:szCs w:val="16"/>
+        </w:rPr>
+        <w:t>defendant.first</w:t>
       </w:r>
       <w:proofErr w:type="gramEnd"/>
       <w:r>
         <w:rPr>
           <w:rFonts w:ascii="Palatino Linotype" w:hAnsi="Palatino Linotype"/>
-          <w:sz w:val="20"/>
-          <w:szCs w:val="20"/>
-        </w:rPr>
-        <w:t>_first_name</w:t>
+          <w:sz w:val="16"/>
+          <w:szCs w:val="16"/>
+        </w:rPr>
+        <w:t>_name</w:t>
       </w:r>
       <w:proofErr w:type="spellEnd"/>
       <w:r>
         <w:rPr>
           <w:rFonts w:ascii="Palatino Linotype" w:hAnsi="Palatino Linotype"/>
-          <w:sz w:val="20"/>
-          <w:szCs w:val="20"/>
-        </w:rPr>
-        <w:t xml:space="preserve"> }}</w:t>
-      </w:r>
-      <w:r>
-        <w:rPr>
-          <w:rFonts w:ascii="Palatino Linotype" w:hAnsi="Palatino Linotype"/>
-          <w:sz w:val="20"/>
-          <w:szCs w:val="20"/>
-        </w:rPr>
-        <w:t xml:space="preserve"> </w:t>
-      </w:r>
-      <w:r>
-        <w:rPr>
-          <w:rFonts w:ascii="Palatino Linotype" w:hAnsi="Palatino Linotype"/>
-          <w:sz w:val="20"/>
-          <w:szCs w:val="20"/>
-        </w:rPr>
-        <w:t xml:space="preserve">{{ </w:t>
+          <w:sz w:val="16"/>
+          <w:szCs w:val="16"/>
+        </w:rPr>
+        <w:t xml:space="preserve"> }} {{ </w:t>
       </w:r>
       <w:proofErr w:type="spellStart"/>
       <w:r>
         <w:rPr>
           <w:rFonts w:ascii="Palatino Linotype" w:hAnsi="Palatino Linotype"/>
-          <w:sz w:val="20"/>
-          <w:szCs w:val="20"/>
-        </w:rPr>
-        <w:t>defendant_last_name</w:t>
+          <w:sz w:val="16"/>
+          <w:szCs w:val="16"/>
+        </w:rPr>
+        <w:t>defendant.last_name</w:t>
       </w:r>
       <w:proofErr w:type="spellEnd"/>
       <w:r>
         <w:rPr>
           <w:rFonts w:ascii="Palatino Linotype" w:hAnsi="Palatino Linotype"/>
-          <w:sz w:val="20"/>
-          <w:szCs w:val="20"/>
+          <w:sz w:val="16"/>
+          <w:szCs w:val="16"/>
         </w:rPr>
         <w:t>}}</w:t>
       </w:r>
+    </w:p>
+    <w:p>
+      <w:pPr>
+        <w:tabs>
+          <w:tab w:val="left" w:pos="-1080"/>
+          <w:tab w:val="left" w:pos="-720"/>
+          <w:tab w:val="left" w:pos="0"/>
+          <w:tab w:val="left" w:pos="720"/>
+          <w:tab w:val="left" w:pos="1440"/>
+          <w:tab w:val="left" w:pos="2160"/>
+          <w:tab w:val="left" w:pos="2880"/>
+          <w:tab w:val="left" w:pos="3600"/>
+          <w:tab w:val="left" w:pos="4320"/>
+          <w:tab w:val="left" w:pos="4680"/>
+        </w:tabs>
+        <w:rPr>
+          <w:rFonts w:ascii="Palatino Linotype" w:hAnsi="Palatino Linotype"/>
+          <w:sz w:val="20"/>
+          <w:szCs w:val="20"/>
+        </w:rPr>
+      </w:pPr>
     </w:p>
     <w:sectPr>
       <w:headerReference w:type="default" r:id="rId7"/>
@@ -3435,7 +3520,7 @@
   <a:extraClrSchemeLst/>
   <a:extLst>
     <a:ext uri="{05A4C25C-085E-4340-85A3-A5531E510DB2}">
-      <thm15:themeFamily xmlns="" xmlns:thm15="http://schemas.microsoft.com/office/thememl/2012/main" name="Office Theme" id="{62F939B6-93AF-4DB8-9C6B-D6C7DFDC589F}" vid="{4A3C46E8-61CC-4603-A589-7422A47A8E4A}"/>
+      <thm15:themeFamily xmlns:thm15="http://schemas.microsoft.com/office/thememl/2012/main" xmlns="" name="Office Theme" id="{62F939B6-93AF-4DB8-9C6B-D6C7DFDC589F}" vid="{4A3C46E8-61CC-4603-A589-7422A47A8E4A}"/>
     </a:ext>
   </a:extLst>
 </a:theme>

</xml_diff>

<commit_message>
Updated service on templates.
</commit_message>
<xml_diff>
--- a/resources/Templates/Leap_Plea_Admission_Template.docx
+++ b/resources/Templates/Leap_Plea_Admission_Template.docx
@@ -217,7 +217,43 @@
           <w:szCs w:val="20"/>
         </w:rPr>
         <w:tab/>
-        <w:t>CASE NO.  {{ case_number }}</w:t>
+        <w:t xml:space="preserve">CASE NO.  </w:t>
+      </w:r>
+      <w:proofErr w:type="gramStart"/>
+      <w:r>
+        <w:rPr>
+          <w:rFonts w:ascii="Palatino Linotype" w:hAnsi="Palatino Linotype"/>
+          <w:sz w:val="20"/>
+          <w:szCs w:val="20"/>
+        </w:rPr>
+        <w:t xml:space="preserve">{{ </w:t>
+      </w:r>
+      <w:proofErr w:type="spellStart"/>
+      <w:r>
+        <w:rPr>
+          <w:rFonts w:ascii="Palatino Linotype" w:hAnsi="Palatino Linotype"/>
+          <w:sz w:val="20"/>
+          <w:szCs w:val="20"/>
+        </w:rPr>
+        <w:t>case</w:t>
+      </w:r>
+      <w:proofErr w:type="gramEnd"/>
+      <w:r>
+        <w:rPr>
+          <w:rFonts w:ascii="Palatino Linotype" w:hAnsi="Palatino Linotype"/>
+          <w:sz w:val="20"/>
+          <w:szCs w:val="20"/>
+        </w:rPr>
+        <w:t>_number</w:t>
+      </w:r>
+      <w:proofErr w:type="spellEnd"/>
+      <w:r>
+        <w:rPr>
+          <w:rFonts w:ascii="Palatino Linotype" w:hAnsi="Palatino Linotype"/>
+          <w:sz w:val="20"/>
+          <w:szCs w:val="20"/>
+        </w:rPr>
+        <w:t xml:space="preserve"> }}</w:t>
       </w:r>
       <w:r>
         <w:rPr>
@@ -290,21 +326,67 @@
           <w:szCs w:val="20"/>
         </w:rPr>
       </w:pPr>
-      <w:r>
-        <w:rPr>
-          <w:rFonts w:ascii="Palatino Linotype" w:hAnsi="Palatino Linotype"/>
-          <w:sz w:val="20"/>
-          <w:szCs w:val="20"/>
-        </w:rPr>
-        <w:t>{{ defendant.first_name }} {{ defendant.</w:t>
-      </w:r>
-      <w:r>
-        <w:rPr>
-          <w:rFonts w:ascii="Palatino Linotype" w:hAnsi="Palatino Linotype"/>
-          <w:sz w:val="20"/>
-          <w:szCs w:val="20"/>
-        </w:rPr>
-        <w:t>last_name }},</w:t>
+      <w:proofErr w:type="gramStart"/>
+      <w:r>
+        <w:rPr>
+          <w:rFonts w:ascii="Palatino Linotype" w:hAnsi="Palatino Linotype"/>
+          <w:sz w:val="20"/>
+          <w:szCs w:val="20"/>
+        </w:rPr>
+        <w:t xml:space="preserve">{{ </w:t>
+      </w:r>
+      <w:proofErr w:type="spellStart"/>
+      <w:r>
+        <w:rPr>
+          <w:rFonts w:ascii="Palatino Linotype" w:hAnsi="Palatino Linotype"/>
+          <w:sz w:val="20"/>
+          <w:szCs w:val="20"/>
+        </w:rPr>
+        <w:t>defendant</w:t>
+      </w:r>
+      <w:proofErr w:type="gramEnd"/>
+      <w:r>
+        <w:rPr>
+          <w:rFonts w:ascii="Palatino Linotype" w:hAnsi="Palatino Linotype"/>
+          <w:sz w:val="20"/>
+          <w:szCs w:val="20"/>
+        </w:rPr>
+        <w:t>.first_name</w:t>
+      </w:r>
+      <w:proofErr w:type="spellEnd"/>
+      <w:r>
+        <w:rPr>
+          <w:rFonts w:ascii="Palatino Linotype" w:hAnsi="Palatino Linotype"/>
+          <w:sz w:val="20"/>
+          <w:szCs w:val="20"/>
+        </w:rPr>
+        <w:t xml:space="preserve"> }} {{ </w:t>
+      </w:r>
+      <w:proofErr w:type="spellStart"/>
+      <w:r>
+        <w:rPr>
+          <w:rFonts w:ascii="Palatino Linotype" w:hAnsi="Palatino Linotype"/>
+          <w:sz w:val="20"/>
+          <w:szCs w:val="20"/>
+        </w:rPr>
+        <w:t>defendant.</w:t>
+      </w:r>
+      <w:r>
+        <w:rPr>
+          <w:rFonts w:ascii="Palatino Linotype" w:hAnsi="Palatino Linotype"/>
+          <w:sz w:val="20"/>
+          <w:szCs w:val="20"/>
+        </w:rPr>
+        <w:t>last_name</w:t>
+      </w:r>
+      <w:proofErr w:type="spellEnd"/>
+      <w:r>
+        <w:rPr>
+          <w:rFonts w:ascii="Palatino Linotype" w:hAnsi="Palatino Linotype"/>
+          <w:sz w:val="20"/>
+          <w:szCs w:val="20"/>
+        </w:rPr>
+        <w:t xml:space="preserve"> }},</w:t>
       </w:r>
       <w:r>
         <w:rPr>
@@ -496,13 +578,41 @@
         </w:rPr>
         <w:t xml:space="preserve">Defendant appeared in Court for arraignment on </w:t>
       </w:r>
-      <w:r>
-        <w:rPr>
-          <w:rFonts w:ascii="Palatino Linotype" w:hAnsi="Palatino Linotype"/>
-          <w:sz w:val="20"/>
-          <w:szCs w:val="20"/>
-        </w:rPr>
-        <w:t>{{ plea_trial_date }}.</w:t>
+      <w:proofErr w:type="gramStart"/>
+      <w:r>
+        <w:rPr>
+          <w:rFonts w:ascii="Palatino Linotype" w:hAnsi="Palatino Linotype"/>
+          <w:sz w:val="20"/>
+          <w:szCs w:val="20"/>
+        </w:rPr>
+        <w:t xml:space="preserve">{{ </w:t>
+      </w:r>
+      <w:proofErr w:type="spellStart"/>
+      <w:r>
+        <w:rPr>
+          <w:rFonts w:ascii="Palatino Linotype" w:hAnsi="Palatino Linotype"/>
+          <w:sz w:val="20"/>
+          <w:szCs w:val="20"/>
+        </w:rPr>
+        <w:t>plea</w:t>
+      </w:r>
+      <w:proofErr w:type="gramEnd"/>
+      <w:r>
+        <w:rPr>
+          <w:rFonts w:ascii="Palatino Linotype" w:hAnsi="Palatino Linotype"/>
+          <w:sz w:val="20"/>
+          <w:szCs w:val="20"/>
+        </w:rPr>
+        <w:t>_trial_date</w:t>
+      </w:r>
+      <w:proofErr w:type="spellEnd"/>
+      <w:r>
+        <w:rPr>
+          <w:rFonts w:ascii="Palatino Linotype" w:hAnsi="Palatino Linotype"/>
+          <w:sz w:val="20"/>
+          <w:szCs w:val="20"/>
+        </w:rPr>
+        <w:t xml:space="preserve"> }}.</w:t>
       </w:r>
       <w:r>
         <w:rPr>
@@ -519,8 +629,9 @@
           <w:sz w:val="20"/>
           <w:szCs w:val="20"/>
         </w:rPr>
-        <w:t>{% if defense_counsel_waived is false %}Defendant was represented by {{ defense_counsel }}, {{ defense_counsel_type }}.</w:t>
-      </w:r>
+        <w:t xml:space="preserve">{% if </w:t>
+      </w:r>
+      <w:proofErr w:type="spellStart"/>
       <w:r>
         <w:rPr>
           <w:rFonts w:ascii="Palatino Linotype" w:hAnsi="Palatino Linotype"/>
@@ -528,6 +639,85 @@
           <w:sz w:val="20"/>
           <w:szCs w:val="20"/>
         </w:rPr>
+        <w:t>defense_counsel_waived</w:t>
+      </w:r>
+      <w:proofErr w:type="spellEnd"/>
+      <w:r>
+        <w:rPr>
+          <w:rFonts w:ascii="Palatino Linotype" w:hAnsi="Palatino Linotype"/>
+          <w:bCs/>
+          <w:sz w:val="20"/>
+          <w:szCs w:val="20"/>
+        </w:rPr>
+        <w:t xml:space="preserve"> is false </w:t>
+      </w:r>
+      <w:proofErr w:type="gramStart"/>
+      <w:r>
+        <w:rPr>
+          <w:rFonts w:ascii="Palatino Linotype" w:hAnsi="Palatino Linotype"/>
+          <w:bCs/>
+          <w:sz w:val="20"/>
+          <w:szCs w:val="20"/>
+        </w:rPr>
+        <w:t>%}Defendant</w:t>
+      </w:r>
+      <w:proofErr w:type="gramEnd"/>
+      <w:r>
+        <w:rPr>
+          <w:rFonts w:ascii="Palatino Linotype" w:hAnsi="Palatino Linotype"/>
+          <w:bCs/>
+          <w:sz w:val="20"/>
+          <w:szCs w:val="20"/>
+        </w:rPr>
+        <w:t xml:space="preserve"> was represented by {{ </w:t>
+      </w:r>
+      <w:proofErr w:type="spellStart"/>
+      <w:r>
+        <w:rPr>
+          <w:rFonts w:ascii="Palatino Linotype" w:hAnsi="Palatino Linotype"/>
+          <w:bCs/>
+          <w:sz w:val="20"/>
+          <w:szCs w:val="20"/>
+        </w:rPr>
+        <w:t>defense_counsel</w:t>
+      </w:r>
+      <w:proofErr w:type="spellEnd"/>
+      <w:r>
+        <w:rPr>
+          <w:rFonts w:ascii="Palatino Linotype" w:hAnsi="Palatino Linotype"/>
+          <w:bCs/>
+          <w:sz w:val="20"/>
+          <w:szCs w:val="20"/>
+        </w:rPr>
+        <w:t xml:space="preserve"> }}, {{ </w:t>
+      </w:r>
+      <w:proofErr w:type="spellStart"/>
+      <w:r>
+        <w:rPr>
+          <w:rFonts w:ascii="Palatino Linotype" w:hAnsi="Palatino Linotype"/>
+          <w:bCs/>
+          <w:sz w:val="20"/>
+          <w:szCs w:val="20"/>
+        </w:rPr>
+        <w:t>defense_counsel_type</w:t>
+      </w:r>
+      <w:proofErr w:type="spellEnd"/>
+      <w:r>
+        <w:rPr>
+          <w:rFonts w:ascii="Palatino Linotype" w:hAnsi="Palatino Linotype"/>
+          <w:bCs/>
+          <w:sz w:val="20"/>
+          <w:szCs w:val="20"/>
+        </w:rPr>
+        <w:t xml:space="preserve"> }}.</w:t>
+      </w:r>
+      <w:r>
+        <w:rPr>
+          <w:rFonts w:ascii="Palatino Linotype" w:hAnsi="Palatino Linotype"/>
+          <w:bCs/>
+          <w:sz w:val="20"/>
+          <w:szCs w:val="20"/>
+        </w:rPr>
         <w:t xml:space="preserve"> </w:t>
       </w:r>
       <w:r>
@@ -537,8 +727,9 @@
           <w:sz w:val="20"/>
           <w:szCs w:val="20"/>
         </w:rPr>
-        <w:t xml:space="preserve">{% elif defense_counsel_waived is true %}Defendant waived right </w:t>
-      </w:r>
+        <w:t xml:space="preserve">{% </w:t>
+      </w:r>
+      <w:proofErr w:type="spellStart"/>
       <w:r>
         <w:rPr>
           <w:rFonts w:ascii="Palatino Linotype" w:hAnsi="Palatino Linotype"/>
@@ -546,15 +737,93 @@
           <w:sz w:val="20"/>
           <w:szCs w:val="20"/>
         </w:rPr>
-        <w:t>to counsel. {% endif %}</w:t>
-      </w:r>
-      <w:r>
-        <w:rPr>
-          <w:rFonts w:ascii="Palatino Linotype" w:hAnsi="Palatino Linotype" w:cs="Times New Roman"/>
-          <w:sz w:val="20"/>
-          <w:szCs w:val="20"/>
-        </w:rPr>
-        <w:t>The Court explained that Defendant was charged with the offense</w:t>
+        <w:t>elif</w:t>
+      </w:r>
+      <w:proofErr w:type="spellEnd"/>
+      <w:r>
+        <w:rPr>
+          <w:rFonts w:ascii="Palatino Linotype" w:hAnsi="Palatino Linotype"/>
+          <w:bCs/>
+          <w:sz w:val="20"/>
+          <w:szCs w:val="20"/>
+        </w:rPr>
+        <w:t xml:space="preserve"> </w:t>
+      </w:r>
+      <w:proofErr w:type="spellStart"/>
+      <w:r>
+        <w:rPr>
+          <w:rFonts w:ascii="Palatino Linotype" w:hAnsi="Palatino Linotype"/>
+          <w:bCs/>
+          <w:sz w:val="20"/>
+          <w:szCs w:val="20"/>
+        </w:rPr>
+        <w:t>defense_counsel_waived</w:t>
+      </w:r>
+      <w:proofErr w:type="spellEnd"/>
+      <w:r>
+        <w:rPr>
+          <w:rFonts w:ascii="Palatino Linotype" w:hAnsi="Palatino Linotype"/>
+          <w:bCs/>
+          <w:sz w:val="20"/>
+          <w:szCs w:val="20"/>
+        </w:rPr>
+        <w:t xml:space="preserve"> is true </w:t>
+      </w:r>
+      <w:proofErr w:type="gramStart"/>
+      <w:r>
+        <w:rPr>
+          <w:rFonts w:ascii="Palatino Linotype" w:hAnsi="Palatino Linotype"/>
+          <w:bCs/>
+          <w:sz w:val="20"/>
+          <w:szCs w:val="20"/>
+        </w:rPr>
+        <w:t>%}Defendant</w:t>
+      </w:r>
+      <w:proofErr w:type="gramEnd"/>
+      <w:r>
+        <w:rPr>
+          <w:rFonts w:ascii="Palatino Linotype" w:hAnsi="Palatino Linotype"/>
+          <w:bCs/>
+          <w:sz w:val="20"/>
+          <w:szCs w:val="20"/>
+        </w:rPr>
+        <w:t xml:space="preserve"> waived right </w:t>
+      </w:r>
+      <w:r>
+        <w:rPr>
+          <w:rFonts w:ascii="Palatino Linotype" w:hAnsi="Palatino Linotype"/>
+          <w:bCs/>
+          <w:sz w:val="20"/>
+          <w:szCs w:val="20"/>
+        </w:rPr>
+        <w:t xml:space="preserve">to counsel. {% endif </w:t>
+      </w:r>
+      <w:proofErr w:type="gramStart"/>
+      <w:r>
+        <w:rPr>
+          <w:rFonts w:ascii="Palatino Linotype" w:hAnsi="Palatino Linotype"/>
+          <w:bCs/>
+          <w:sz w:val="20"/>
+          <w:szCs w:val="20"/>
+        </w:rPr>
+        <w:t>%}</w:t>
+      </w:r>
+      <w:r>
+        <w:rPr>
+          <w:rFonts w:ascii="Palatino Linotype" w:hAnsi="Palatino Linotype" w:cs="Times New Roman"/>
+          <w:sz w:val="20"/>
+          <w:szCs w:val="20"/>
+        </w:rPr>
+        <w:t>The</w:t>
+      </w:r>
+      <w:proofErr w:type="gramEnd"/>
+      <w:r>
+        <w:rPr>
+          <w:rFonts w:ascii="Palatino Linotype" w:hAnsi="Palatino Linotype" w:cs="Times New Roman"/>
+          <w:sz w:val="20"/>
+          <w:szCs w:val="20"/>
+        </w:rPr>
+        <w:t xml:space="preserve"> Court explained that Defendant was charged with the offense</w:t>
       </w:r>
       <w:r>
         <w:rPr>
@@ -713,7 +982,51 @@
                 <w:sz w:val="20"/>
                 <w:szCs w:val="20"/>
               </w:rPr>
-              <w:t>{%tc for charge in charges_list %}</w:t>
+              <w:t>{%</w:t>
+            </w:r>
+            <w:proofErr w:type="spellStart"/>
+            <w:r>
+              <w:rPr>
+                <w:rFonts w:ascii="Palatino Linotype" w:hAnsi="Palatino Linotype"/>
+                <w:b/>
+                <w:bCs/>
+                <w:sz w:val="20"/>
+                <w:szCs w:val="20"/>
+              </w:rPr>
+              <w:t>tc</w:t>
+            </w:r>
+            <w:proofErr w:type="spellEnd"/>
+            <w:r>
+              <w:rPr>
+                <w:rFonts w:ascii="Palatino Linotype" w:hAnsi="Palatino Linotype"/>
+                <w:b/>
+                <w:bCs/>
+                <w:sz w:val="20"/>
+                <w:szCs w:val="20"/>
+              </w:rPr>
+              <w:t xml:space="preserve"> for charge in </w:t>
+            </w:r>
+            <w:proofErr w:type="spellStart"/>
+            <w:r>
+              <w:rPr>
+                <w:rFonts w:ascii="Palatino Linotype" w:hAnsi="Palatino Linotype"/>
+                <w:b/>
+                <w:bCs/>
+                <w:sz w:val="20"/>
+                <w:szCs w:val="20"/>
+              </w:rPr>
+              <w:t>charges_list</w:t>
+            </w:r>
+            <w:proofErr w:type="spellEnd"/>
+            <w:r>
+              <w:rPr>
+                <w:rFonts w:ascii="Palatino Linotype" w:hAnsi="Palatino Linotype"/>
+                <w:b/>
+                <w:bCs/>
+                <w:sz w:val="20"/>
+                <w:szCs w:val="20"/>
+              </w:rPr>
+              <w:t xml:space="preserve"> %}</w:t>
             </w:r>
           </w:p>
         </w:tc>
@@ -743,15 +1056,49 @@
                 <w:szCs w:val="20"/>
               </w:rPr>
             </w:pPr>
-            <w:r>
-              <w:rPr>
-                <w:rFonts w:ascii="Palatino Linotype" w:hAnsi="Palatino Linotype"/>
-                <w:b/>
-                <w:bCs/>
-                <w:sz w:val="20"/>
-                <w:szCs w:val="20"/>
-              </w:rPr>
-              <w:t>{{ charge.offense }}</w:t>
+            <w:proofErr w:type="gramStart"/>
+            <w:r>
+              <w:rPr>
+                <w:rFonts w:ascii="Palatino Linotype" w:hAnsi="Palatino Linotype"/>
+                <w:b/>
+                <w:bCs/>
+                <w:sz w:val="20"/>
+                <w:szCs w:val="20"/>
+              </w:rPr>
+              <w:t xml:space="preserve">{{ </w:t>
+            </w:r>
+            <w:proofErr w:type="spellStart"/>
+            <w:r>
+              <w:rPr>
+                <w:rFonts w:ascii="Palatino Linotype" w:hAnsi="Palatino Linotype"/>
+                <w:b/>
+                <w:bCs/>
+                <w:sz w:val="20"/>
+                <w:szCs w:val="20"/>
+              </w:rPr>
+              <w:t>charge</w:t>
+            </w:r>
+            <w:proofErr w:type="gramEnd"/>
+            <w:r>
+              <w:rPr>
+                <w:rFonts w:ascii="Palatino Linotype" w:hAnsi="Palatino Linotype"/>
+                <w:b/>
+                <w:bCs/>
+                <w:sz w:val="20"/>
+                <w:szCs w:val="20"/>
+              </w:rPr>
+              <w:t>.offense</w:t>
+            </w:r>
+            <w:proofErr w:type="spellEnd"/>
+            <w:r>
+              <w:rPr>
+                <w:rFonts w:ascii="Palatino Linotype" w:hAnsi="Palatino Linotype"/>
+                <w:b/>
+                <w:bCs/>
+                <w:sz w:val="20"/>
+                <w:szCs w:val="20"/>
+              </w:rPr>
+              <w:t xml:space="preserve"> }}</w:t>
             </w:r>
           </w:p>
         </w:tc>
@@ -789,7 +1136,51 @@
                 <w:sz w:val="20"/>
                 <w:szCs w:val="20"/>
               </w:rPr>
-              <w:t>{%tc endfor %}</w:t>
+              <w:t>{%</w:t>
+            </w:r>
+            <w:proofErr w:type="spellStart"/>
+            <w:r>
+              <w:rPr>
+                <w:rFonts w:ascii="Palatino Linotype" w:hAnsi="Palatino Linotype"/>
+                <w:b/>
+                <w:bCs/>
+                <w:sz w:val="20"/>
+                <w:szCs w:val="20"/>
+              </w:rPr>
+              <w:t>tc</w:t>
+            </w:r>
+            <w:proofErr w:type="spellEnd"/>
+            <w:r>
+              <w:rPr>
+                <w:rFonts w:ascii="Palatino Linotype" w:hAnsi="Palatino Linotype"/>
+                <w:b/>
+                <w:bCs/>
+                <w:sz w:val="20"/>
+                <w:szCs w:val="20"/>
+              </w:rPr>
+              <w:t xml:space="preserve"> </w:t>
+            </w:r>
+            <w:proofErr w:type="spellStart"/>
+            <w:r>
+              <w:rPr>
+                <w:rFonts w:ascii="Palatino Linotype" w:hAnsi="Palatino Linotype"/>
+                <w:b/>
+                <w:bCs/>
+                <w:sz w:val="20"/>
+                <w:szCs w:val="20"/>
+              </w:rPr>
+              <w:t>endfor</w:t>
+            </w:r>
+            <w:proofErr w:type="spellEnd"/>
+            <w:r>
+              <w:rPr>
+                <w:rFonts w:ascii="Palatino Linotype" w:hAnsi="Palatino Linotype"/>
+                <w:b/>
+                <w:bCs/>
+                <w:sz w:val="20"/>
+                <w:szCs w:val="20"/>
+              </w:rPr>
+              <w:t xml:space="preserve"> %}</w:t>
             </w:r>
           </w:p>
         </w:tc>
@@ -870,7 +1261,51 @@
                 <w:sz w:val="20"/>
                 <w:szCs w:val="20"/>
               </w:rPr>
-              <w:t>{%tc for charge in charges_list %}</w:t>
+              <w:t>{%</w:t>
+            </w:r>
+            <w:proofErr w:type="spellStart"/>
+            <w:r>
+              <w:rPr>
+                <w:rFonts w:ascii="Palatino Linotype" w:hAnsi="Palatino Linotype"/>
+                <w:b/>
+                <w:bCs/>
+                <w:sz w:val="20"/>
+                <w:szCs w:val="20"/>
+              </w:rPr>
+              <w:t>tc</w:t>
+            </w:r>
+            <w:proofErr w:type="spellEnd"/>
+            <w:r>
+              <w:rPr>
+                <w:rFonts w:ascii="Palatino Linotype" w:hAnsi="Palatino Linotype"/>
+                <w:b/>
+                <w:bCs/>
+                <w:sz w:val="20"/>
+                <w:szCs w:val="20"/>
+              </w:rPr>
+              <w:t xml:space="preserve"> for charge in </w:t>
+            </w:r>
+            <w:proofErr w:type="spellStart"/>
+            <w:r>
+              <w:rPr>
+                <w:rFonts w:ascii="Palatino Linotype" w:hAnsi="Palatino Linotype"/>
+                <w:b/>
+                <w:bCs/>
+                <w:sz w:val="20"/>
+                <w:szCs w:val="20"/>
+              </w:rPr>
+              <w:t>charges_list</w:t>
+            </w:r>
+            <w:proofErr w:type="spellEnd"/>
+            <w:r>
+              <w:rPr>
+                <w:rFonts w:ascii="Palatino Linotype" w:hAnsi="Palatino Linotype"/>
+                <w:b/>
+                <w:bCs/>
+                <w:sz w:val="20"/>
+                <w:szCs w:val="20"/>
+              </w:rPr>
+              <w:t xml:space="preserve"> %}</w:t>
             </w:r>
           </w:p>
         </w:tc>
@@ -900,15 +1335,49 @@
                 <w:szCs w:val="20"/>
               </w:rPr>
             </w:pPr>
-            <w:r>
-              <w:rPr>
-                <w:rFonts w:ascii="Palatino Linotype" w:hAnsi="Palatino Linotype"/>
-                <w:b/>
-                <w:bCs/>
-                <w:sz w:val="20"/>
-                <w:szCs w:val="20"/>
-              </w:rPr>
-              <w:t>{{ charge.statute }}</w:t>
+            <w:proofErr w:type="gramStart"/>
+            <w:r>
+              <w:rPr>
+                <w:rFonts w:ascii="Palatino Linotype" w:hAnsi="Palatino Linotype"/>
+                <w:b/>
+                <w:bCs/>
+                <w:sz w:val="20"/>
+                <w:szCs w:val="20"/>
+              </w:rPr>
+              <w:t xml:space="preserve">{{ </w:t>
+            </w:r>
+            <w:proofErr w:type="spellStart"/>
+            <w:r>
+              <w:rPr>
+                <w:rFonts w:ascii="Palatino Linotype" w:hAnsi="Palatino Linotype"/>
+                <w:b/>
+                <w:bCs/>
+                <w:sz w:val="20"/>
+                <w:szCs w:val="20"/>
+              </w:rPr>
+              <w:t>charge</w:t>
+            </w:r>
+            <w:proofErr w:type="gramEnd"/>
+            <w:r>
+              <w:rPr>
+                <w:rFonts w:ascii="Palatino Linotype" w:hAnsi="Palatino Linotype"/>
+                <w:b/>
+                <w:bCs/>
+                <w:sz w:val="20"/>
+                <w:szCs w:val="20"/>
+              </w:rPr>
+              <w:t>.statute</w:t>
+            </w:r>
+            <w:proofErr w:type="spellEnd"/>
+            <w:r>
+              <w:rPr>
+                <w:rFonts w:ascii="Palatino Linotype" w:hAnsi="Palatino Linotype"/>
+                <w:b/>
+                <w:bCs/>
+                <w:sz w:val="20"/>
+                <w:szCs w:val="20"/>
+              </w:rPr>
+              <w:t xml:space="preserve"> }}</w:t>
             </w:r>
           </w:p>
         </w:tc>
@@ -946,7 +1415,51 @@
                 <w:sz w:val="20"/>
                 <w:szCs w:val="20"/>
               </w:rPr>
-              <w:t>{%tc endfor %}</w:t>
+              <w:t>{%</w:t>
+            </w:r>
+            <w:proofErr w:type="spellStart"/>
+            <w:r>
+              <w:rPr>
+                <w:rFonts w:ascii="Palatino Linotype" w:hAnsi="Palatino Linotype"/>
+                <w:b/>
+                <w:bCs/>
+                <w:sz w:val="20"/>
+                <w:szCs w:val="20"/>
+              </w:rPr>
+              <w:t>tc</w:t>
+            </w:r>
+            <w:proofErr w:type="spellEnd"/>
+            <w:r>
+              <w:rPr>
+                <w:rFonts w:ascii="Palatino Linotype" w:hAnsi="Palatino Linotype"/>
+                <w:b/>
+                <w:bCs/>
+                <w:sz w:val="20"/>
+                <w:szCs w:val="20"/>
+              </w:rPr>
+              <w:t xml:space="preserve"> </w:t>
+            </w:r>
+            <w:proofErr w:type="spellStart"/>
+            <w:r>
+              <w:rPr>
+                <w:rFonts w:ascii="Palatino Linotype" w:hAnsi="Palatino Linotype"/>
+                <w:b/>
+                <w:bCs/>
+                <w:sz w:val="20"/>
+                <w:szCs w:val="20"/>
+              </w:rPr>
+              <w:t>endfor</w:t>
+            </w:r>
+            <w:proofErr w:type="spellEnd"/>
+            <w:r>
+              <w:rPr>
+                <w:rFonts w:ascii="Palatino Linotype" w:hAnsi="Palatino Linotype"/>
+                <w:b/>
+                <w:bCs/>
+                <w:sz w:val="20"/>
+                <w:szCs w:val="20"/>
+              </w:rPr>
+              <w:t xml:space="preserve"> %}</w:t>
             </w:r>
           </w:p>
         </w:tc>
@@ -1027,7 +1540,51 @@
                 <w:sz w:val="20"/>
                 <w:szCs w:val="20"/>
               </w:rPr>
-              <w:t>{%tc for charge in charges_list %}</w:t>
+              <w:t>{%</w:t>
+            </w:r>
+            <w:proofErr w:type="spellStart"/>
+            <w:r>
+              <w:rPr>
+                <w:rFonts w:ascii="Palatino Linotype" w:hAnsi="Palatino Linotype"/>
+                <w:b/>
+                <w:bCs/>
+                <w:sz w:val="20"/>
+                <w:szCs w:val="20"/>
+              </w:rPr>
+              <w:t>tc</w:t>
+            </w:r>
+            <w:proofErr w:type="spellEnd"/>
+            <w:r>
+              <w:rPr>
+                <w:rFonts w:ascii="Palatino Linotype" w:hAnsi="Palatino Linotype"/>
+                <w:b/>
+                <w:bCs/>
+                <w:sz w:val="20"/>
+                <w:szCs w:val="20"/>
+              </w:rPr>
+              <w:t xml:space="preserve"> for charge in </w:t>
+            </w:r>
+            <w:proofErr w:type="spellStart"/>
+            <w:r>
+              <w:rPr>
+                <w:rFonts w:ascii="Palatino Linotype" w:hAnsi="Palatino Linotype"/>
+                <w:b/>
+                <w:bCs/>
+                <w:sz w:val="20"/>
+                <w:szCs w:val="20"/>
+              </w:rPr>
+              <w:t>charges_list</w:t>
+            </w:r>
+            <w:proofErr w:type="spellEnd"/>
+            <w:r>
+              <w:rPr>
+                <w:rFonts w:ascii="Palatino Linotype" w:hAnsi="Palatino Linotype"/>
+                <w:b/>
+                <w:bCs/>
+                <w:sz w:val="20"/>
+                <w:szCs w:val="20"/>
+              </w:rPr>
+              <w:t xml:space="preserve"> %}</w:t>
             </w:r>
           </w:p>
         </w:tc>
@@ -1057,15 +1614,49 @@
                 <w:szCs w:val="20"/>
               </w:rPr>
             </w:pPr>
-            <w:r>
-              <w:rPr>
-                <w:rFonts w:ascii="Palatino Linotype" w:hAnsi="Palatino Linotype"/>
-                <w:b/>
-                <w:bCs/>
-                <w:sz w:val="20"/>
-                <w:szCs w:val="20"/>
-              </w:rPr>
-              <w:t>{{ charge.degree }}</w:t>
+            <w:proofErr w:type="gramStart"/>
+            <w:r>
+              <w:rPr>
+                <w:rFonts w:ascii="Palatino Linotype" w:hAnsi="Palatino Linotype"/>
+                <w:b/>
+                <w:bCs/>
+                <w:sz w:val="20"/>
+                <w:szCs w:val="20"/>
+              </w:rPr>
+              <w:t xml:space="preserve">{{ </w:t>
+            </w:r>
+            <w:proofErr w:type="spellStart"/>
+            <w:r>
+              <w:rPr>
+                <w:rFonts w:ascii="Palatino Linotype" w:hAnsi="Palatino Linotype"/>
+                <w:b/>
+                <w:bCs/>
+                <w:sz w:val="20"/>
+                <w:szCs w:val="20"/>
+              </w:rPr>
+              <w:t>charge</w:t>
+            </w:r>
+            <w:proofErr w:type="gramEnd"/>
+            <w:r>
+              <w:rPr>
+                <w:rFonts w:ascii="Palatino Linotype" w:hAnsi="Palatino Linotype"/>
+                <w:b/>
+                <w:bCs/>
+                <w:sz w:val="20"/>
+                <w:szCs w:val="20"/>
+              </w:rPr>
+              <w:t>.degree</w:t>
+            </w:r>
+            <w:proofErr w:type="spellEnd"/>
+            <w:r>
+              <w:rPr>
+                <w:rFonts w:ascii="Palatino Linotype" w:hAnsi="Palatino Linotype"/>
+                <w:b/>
+                <w:bCs/>
+                <w:sz w:val="20"/>
+                <w:szCs w:val="20"/>
+              </w:rPr>
+              <w:t xml:space="preserve"> }}</w:t>
             </w:r>
           </w:p>
         </w:tc>
@@ -1103,7 +1694,51 @@
                 <w:sz w:val="20"/>
                 <w:szCs w:val="20"/>
               </w:rPr>
-              <w:t>{%tc endfor %}</w:t>
+              <w:t>{%</w:t>
+            </w:r>
+            <w:proofErr w:type="spellStart"/>
+            <w:r>
+              <w:rPr>
+                <w:rFonts w:ascii="Palatino Linotype" w:hAnsi="Palatino Linotype"/>
+                <w:b/>
+                <w:bCs/>
+                <w:sz w:val="20"/>
+                <w:szCs w:val="20"/>
+              </w:rPr>
+              <w:t>tc</w:t>
+            </w:r>
+            <w:proofErr w:type="spellEnd"/>
+            <w:r>
+              <w:rPr>
+                <w:rFonts w:ascii="Palatino Linotype" w:hAnsi="Palatino Linotype"/>
+                <w:b/>
+                <w:bCs/>
+                <w:sz w:val="20"/>
+                <w:szCs w:val="20"/>
+              </w:rPr>
+              <w:t xml:space="preserve"> </w:t>
+            </w:r>
+            <w:proofErr w:type="spellStart"/>
+            <w:r>
+              <w:rPr>
+                <w:rFonts w:ascii="Palatino Linotype" w:hAnsi="Palatino Linotype"/>
+                <w:b/>
+                <w:bCs/>
+                <w:sz w:val="20"/>
+                <w:szCs w:val="20"/>
+              </w:rPr>
+              <w:t>endfor</w:t>
+            </w:r>
+            <w:proofErr w:type="spellEnd"/>
+            <w:r>
+              <w:rPr>
+                <w:rFonts w:ascii="Palatino Linotype" w:hAnsi="Palatino Linotype"/>
+                <w:b/>
+                <w:bCs/>
+                <w:sz w:val="20"/>
+                <w:szCs w:val="20"/>
+              </w:rPr>
+              <w:t xml:space="preserve"> %}</w:t>
             </w:r>
           </w:p>
         </w:tc>
@@ -1184,7 +1819,51 @@
                 <w:sz w:val="20"/>
                 <w:szCs w:val="20"/>
               </w:rPr>
-              <w:t>{%tc for charge in charges_list %}</w:t>
+              <w:t>{%</w:t>
+            </w:r>
+            <w:proofErr w:type="spellStart"/>
+            <w:r>
+              <w:rPr>
+                <w:rFonts w:ascii="Palatino Linotype" w:hAnsi="Palatino Linotype"/>
+                <w:b/>
+                <w:bCs/>
+                <w:sz w:val="20"/>
+                <w:szCs w:val="20"/>
+              </w:rPr>
+              <w:t>tc</w:t>
+            </w:r>
+            <w:proofErr w:type="spellEnd"/>
+            <w:r>
+              <w:rPr>
+                <w:rFonts w:ascii="Palatino Linotype" w:hAnsi="Palatino Linotype"/>
+                <w:b/>
+                <w:bCs/>
+                <w:sz w:val="20"/>
+                <w:szCs w:val="20"/>
+              </w:rPr>
+              <w:t xml:space="preserve"> for charge in </w:t>
+            </w:r>
+            <w:proofErr w:type="spellStart"/>
+            <w:r>
+              <w:rPr>
+                <w:rFonts w:ascii="Palatino Linotype" w:hAnsi="Palatino Linotype"/>
+                <w:b/>
+                <w:bCs/>
+                <w:sz w:val="20"/>
+                <w:szCs w:val="20"/>
+              </w:rPr>
+              <w:t>charges_list</w:t>
+            </w:r>
+            <w:proofErr w:type="spellEnd"/>
+            <w:r>
+              <w:rPr>
+                <w:rFonts w:ascii="Palatino Linotype" w:hAnsi="Palatino Linotype"/>
+                <w:b/>
+                <w:bCs/>
+                <w:sz w:val="20"/>
+                <w:szCs w:val="20"/>
+              </w:rPr>
+              <w:t xml:space="preserve"> %}</w:t>
             </w:r>
           </w:p>
         </w:tc>
@@ -1214,15 +1893,49 @@
                 <w:szCs w:val="20"/>
               </w:rPr>
             </w:pPr>
-            <w:r>
-              <w:rPr>
-                <w:rFonts w:ascii="Palatino Linotype" w:hAnsi="Palatino Linotype"/>
-                <w:b/>
-                <w:bCs/>
-                <w:sz w:val="20"/>
-                <w:szCs w:val="20"/>
-              </w:rPr>
-              <w:t>{{ charge.plea}}</w:t>
+            <w:proofErr w:type="gramStart"/>
+            <w:r>
+              <w:rPr>
+                <w:rFonts w:ascii="Palatino Linotype" w:hAnsi="Palatino Linotype"/>
+                <w:b/>
+                <w:bCs/>
+                <w:sz w:val="20"/>
+                <w:szCs w:val="20"/>
+              </w:rPr>
+              <w:t xml:space="preserve">{{ </w:t>
+            </w:r>
+            <w:proofErr w:type="spellStart"/>
+            <w:r>
+              <w:rPr>
+                <w:rFonts w:ascii="Palatino Linotype" w:hAnsi="Palatino Linotype"/>
+                <w:b/>
+                <w:bCs/>
+                <w:sz w:val="20"/>
+                <w:szCs w:val="20"/>
+              </w:rPr>
+              <w:t>charge</w:t>
+            </w:r>
+            <w:proofErr w:type="gramEnd"/>
+            <w:r>
+              <w:rPr>
+                <w:rFonts w:ascii="Palatino Linotype" w:hAnsi="Palatino Linotype"/>
+                <w:b/>
+                <w:bCs/>
+                <w:sz w:val="20"/>
+                <w:szCs w:val="20"/>
+              </w:rPr>
+              <w:t>.plea</w:t>
+            </w:r>
+            <w:proofErr w:type="spellEnd"/>
+            <w:r>
+              <w:rPr>
+                <w:rFonts w:ascii="Palatino Linotype" w:hAnsi="Palatino Linotype"/>
+                <w:b/>
+                <w:bCs/>
+                <w:sz w:val="20"/>
+                <w:szCs w:val="20"/>
+              </w:rPr>
+              <w:t>}}</w:t>
             </w:r>
           </w:p>
         </w:tc>
@@ -1260,7 +1973,51 @@
                 <w:sz w:val="20"/>
                 <w:szCs w:val="20"/>
               </w:rPr>
-              <w:t>{%tc endfor %}</w:t>
+              <w:t>{%</w:t>
+            </w:r>
+            <w:proofErr w:type="spellStart"/>
+            <w:r>
+              <w:rPr>
+                <w:rFonts w:ascii="Palatino Linotype" w:hAnsi="Palatino Linotype"/>
+                <w:b/>
+                <w:bCs/>
+                <w:sz w:val="20"/>
+                <w:szCs w:val="20"/>
+              </w:rPr>
+              <w:t>tc</w:t>
+            </w:r>
+            <w:proofErr w:type="spellEnd"/>
+            <w:r>
+              <w:rPr>
+                <w:rFonts w:ascii="Palatino Linotype" w:hAnsi="Palatino Linotype"/>
+                <w:b/>
+                <w:bCs/>
+                <w:sz w:val="20"/>
+                <w:szCs w:val="20"/>
+              </w:rPr>
+              <w:t xml:space="preserve"> </w:t>
+            </w:r>
+            <w:proofErr w:type="spellStart"/>
+            <w:r>
+              <w:rPr>
+                <w:rFonts w:ascii="Palatino Linotype" w:hAnsi="Palatino Linotype"/>
+                <w:b/>
+                <w:bCs/>
+                <w:sz w:val="20"/>
+                <w:szCs w:val="20"/>
+              </w:rPr>
+              <w:t>endfor</w:t>
+            </w:r>
+            <w:proofErr w:type="spellEnd"/>
+            <w:r>
+              <w:rPr>
+                <w:rFonts w:ascii="Palatino Linotype" w:hAnsi="Palatino Linotype"/>
+                <w:b/>
+                <w:bCs/>
+                <w:sz w:val="20"/>
+                <w:szCs w:val="20"/>
+              </w:rPr>
+              <w:t xml:space="preserve"> %}</w:t>
             </w:r>
           </w:p>
         </w:tc>
@@ -1366,6 +2123,7 @@
         <w:tab/>
         <w:t xml:space="preserve">This case is now set for sentencing on </w:t>
       </w:r>
+      <w:proofErr w:type="gramStart"/>
       <w:r>
         <w:rPr>
           <w:rFonts w:ascii="Palatino Linotype" w:hAnsi="Palatino Linotype" w:cs="Times New Roman"/>
@@ -1374,7 +2132,40 @@
           <w:szCs w:val="20"/>
           <w:u w:val="single"/>
         </w:rPr>
-        <w:t>{{ sentencing_date }}</w:t>
+        <w:t xml:space="preserve">{{ </w:t>
+      </w:r>
+      <w:proofErr w:type="spellStart"/>
+      <w:r>
+        <w:rPr>
+          <w:rFonts w:ascii="Palatino Linotype" w:hAnsi="Palatino Linotype" w:cs="Times New Roman"/>
+          <w:b/>
+          <w:sz w:val="20"/>
+          <w:szCs w:val="20"/>
+          <w:u w:val="single"/>
+        </w:rPr>
+        <w:t>sentencing</w:t>
+      </w:r>
+      <w:proofErr w:type="gramEnd"/>
+      <w:r>
+        <w:rPr>
+          <w:rFonts w:ascii="Palatino Linotype" w:hAnsi="Palatino Linotype" w:cs="Times New Roman"/>
+          <w:b/>
+          <w:sz w:val="20"/>
+          <w:szCs w:val="20"/>
+          <w:u w:val="single"/>
+        </w:rPr>
+        <w:t>_date</w:t>
+      </w:r>
+      <w:proofErr w:type="spellEnd"/>
+      <w:r>
+        <w:rPr>
+          <w:rFonts w:ascii="Palatino Linotype" w:hAnsi="Palatino Linotype" w:cs="Times New Roman"/>
+          <w:b/>
+          <w:sz w:val="20"/>
+          <w:szCs w:val="20"/>
+          <w:u w:val="single"/>
+        </w:rPr>
+        <w:t xml:space="preserve"> }}</w:t>
       </w:r>
       <w:r>
         <w:rPr>
@@ -1605,13 +2396,32 @@
         <w:tab/>
       </w:r>
       <w:bookmarkEnd w:id="0"/>
-      <w:r>
-        <w:rPr>
-          <w:rFonts w:ascii="Palatino Linotype" w:hAnsi="Palatino Linotype"/>
-          <w:sz w:val="20"/>
-          <w:szCs w:val="20"/>
-        </w:rPr>
-        <w:t>{{ judicial_officer</w:t>
+      <w:proofErr w:type="gramStart"/>
+      <w:r>
+        <w:rPr>
+          <w:rFonts w:ascii="Palatino Linotype" w:hAnsi="Palatino Linotype"/>
+          <w:sz w:val="20"/>
+          <w:szCs w:val="20"/>
+        </w:rPr>
+        <w:t xml:space="preserve">{{ </w:t>
+      </w:r>
+      <w:proofErr w:type="spellStart"/>
+      <w:r>
+        <w:rPr>
+          <w:rFonts w:ascii="Palatino Linotype" w:hAnsi="Palatino Linotype"/>
+          <w:sz w:val="20"/>
+          <w:szCs w:val="20"/>
+        </w:rPr>
+        <w:t>judicial</w:t>
+      </w:r>
+      <w:proofErr w:type="gramEnd"/>
+      <w:r>
+        <w:rPr>
+          <w:rFonts w:ascii="Palatino Linotype" w:hAnsi="Palatino Linotype"/>
+          <w:sz w:val="20"/>
+          <w:szCs w:val="20"/>
+        </w:rPr>
+        <w:t>_officer</w:t>
       </w:r>
       <w:r>
         <w:rPr>
@@ -1627,7 +2437,16 @@
           <w:sz w:val="20"/>
           <w:szCs w:val="20"/>
         </w:rPr>
-        <w:t>_type }}</w:t>
+        <w:t>_type</w:t>
+      </w:r>
+      <w:proofErr w:type="spellEnd"/>
+      <w:r>
+        <w:rPr>
+          <w:rFonts w:ascii="Palatino Linotype" w:hAnsi="Palatino Linotype"/>
+          <w:sz w:val="20"/>
+          <w:szCs w:val="20"/>
+        </w:rPr>
+        <w:t xml:space="preserve"> }}</w:t>
       </w:r>
       <w:r>
         <w:rPr>
@@ -1643,7 +2462,16 @@
           <w:sz w:val="20"/>
           <w:szCs w:val="20"/>
         </w:rPr>
-        <w:t>{{ judicial_officer</w:t>
+        <w:t xml:space="preserve">{{ </w:t>
+      </w:r>
+      <w:proofErr w:type="spellStart"/>
+      <w:r>
+        <w:rPr>
+          <w:rFonts w:ascii="Palatino Linotype" w:hAnsi="Palatino Linotype"/>
+          <w:sz w:val="20"/>
+          <w:szCs w:val="20"/>
+        </w:rPr>
+        <w:t>judicial_officer</w:t>
       </w:r>
       <w:r>
         <w:rPr>
@@ -1653,6 +2481,7 @@
         </w:rPr>
         <w:t>.first_name</w:t>
       </w:r>
+      <w:proofErr w:type="spellEnd"/>
       <w:r>
         <w:rPr>
           <w:rFonts w:ascii="Palatino Linotype" w:hAnsi="Palatino Linotype"/>
@@ -1675,7 +2504,16 @@
           <w:sz w:val="20"/>
           <w:szCs w:val="20"/>
         </w:rPr>
-        <w:t>{{ judicial_officer</w:t>
+        <w:t xml:space="preserve">{{ </w:t>
+      </w:r>
+      <w:proofErr w:type="spellStart"/>
+      <w:r>
+        <w:rPr>
+          <w:rFonts w:ascii="Palatino Linotype" w:hAnsi="Palatino Linotype"/>
+          <w:sz w:val="20"/>
+          <w:szCs w:val="20"/>
+        </w:rPr>
+        <w:t>judicial_officer</w:t>
       </w:r>
       <w:r>
         <w:rPr>
@@ -1685,6 +2523,7 @@
         </w:rPr>
         <w:t>.last_name</w:t>
       </w:r>
+      <w:proofErr w:type="spellEnd"/>
       <w:r>
         <w:rPr>
           <w:rFonts w:ascii="Palatino Linotype" w:hAnsi="Palatino Linotype"/>
@@ -1780,54 +2619,61 @@
           <w:sz w:val="16"/>
           <w:szCs w:val="16"/>
         </w:rPr>
-        <w:t xml:space="preserve">Prosecutor’s Office: PS     OM     EM; </w:t>
-      </w:r>
+        <w:t xml:space="preserve">Prosecutor’s Office: PS     OM     EM; Defendant’s Attorney: PS     OM     EM; </w:t>
+      </w:r>
+      <w:proofErr w:type="gramStart"/>
       <w:r>
         <w:rPr>
           <w:rFonts w:ascii="Palatino Linotype" w:hAnsi="Palatino Linotype"/>
           <w:sz w:val="16"/>
           <w:szCs w:val="16"/>
         </w:rPr>
-        <w:tab/>
-        <w:t>Defendant’s Attorney: PS     OM     EM;</w:t>
-      </w:r>
+        <w:t xml:space="preserve">{{ </w:t>
+      </w:r>
+      <w:proofErr w:type="spellStart"/>
       <w:r>
         <w:rPr>
           <w:rFonts w:ascii="Palatino Linotype" w:hAnsi="Palatino Linotype"/>
           <w:sz w:val="16"/>
           <w:szCs w:val="16"/>
         </w:rPr>
-        <w:tab/>
-      </w:r>
-    </w:p>
-    <w:p>
-      <w:pPr>
-        <w:tabs>
-          <w:tab w:val="left" w:pos="-1080"/>
-          <w:tab w:val="left" w:pos="-720"/>
-          <w:tab w:val="left" w:pos="0"/>
-          <w:tab w:val="left" w:pos="720"/>
-          <w:tab w:val="left" w:pos="1440"/>
-          <w:tab w:val="left" w:pos="2160"/>
-          <w:tab w:val="left" w:pos="2880"/>
-          <w:tab w:val="left" w:pos="3600"/>
-          <w:tab w:val="left" w:pos="4320"/>
-          <w:tab w:val="left" w:pos="4680"/>
-        </w:tabs>
+        <w:t>defendant</w:t>
+      </w:r>
+      <w:proofErr w:type="gramEnd"/>
+      <w:r>
         <w:rPr>
           <w:rFonts w:ascii="Palatino Linotype" w:hAnsi="Palatino Linotype"/>
           <w:sz w:val="16"/>
           <w:szCs w:val="16"/>
-          <w:u w:val="single"/>
-        </w:rPr>
-      </w:pPr>
+        </w:rPr>
+        <w:t>.first_name</w:t>
+      </w:r>
+      <w:proofErr w:type="spellEnd"/>
       <w:r>
         <w:rPr>
           <w:rFonts w:ascii="Palatino Linotype" w:hAnsi="Palatino Linotype"/>
           <w:sz w:val="16"/>
           <w:szCs w:val="16"/>
         </w:rPr>
-        <w:t>{{ defendant.first_name }} {{ defendant.last_name}}: PS     OM     EM</w:t>
+        <w:t xml:space="preserve"> }} {{ </w:t>
+      </w:r>
+      <w:proofErr w:type="spellStart"/>
+      <w:r>
+        <w:rPr>
+          <w:rFonts w:ascii="Palatino Linotype" w:hAnsi="Palatino Linotype"/>
+          <w:sz w:val="16"/>
+          <w:szCs w:val="16"/>
+        </w:rPr>
+        <w:t>defendant.last_name</w:t>
+      </w:r>
+      <w:proofErr w:type="spellEnd"/>
+      <w:r>
+        <w:rPr>
+          <w:rFonts w:ascii="Palatino Linotype" w:hAnsi="Palatino Linotype"/>
+          <w:sz w:val="16"/>
+          <w:szCs w:val="16"/>
+        </w:rPr>
+        <w:t>}}: PS     OM     EM</w:t>
       </w:r>
     </w:p>
     <w:p>
@@ -2067,7 +2913,61 @@
                 <w:sz w:val="20"/>
                 <w:szCs w:val="20"/>
               </w:rPr>
-              <w:t xml:space="preserve"> Plea_LEAP_Agreement {{ case_number }}</w:t>
+              <w:t xml:space="preserve"> </w:t>
+            </w:r>
+            <w:proofErr w:type="spellStart"/>
+            <w:r>
+              <w:rPr>
+                <w:rFonts w:ascii="Palatino Linotype" w:hAnsi="Palatino Linotype"/>
+                <w:sz w:val="20"/>
+                <w:szCs w:val="20"/>
+              </w:rPr>
+              <w:t>Plea_LEAP_Agreement</w:t>
+            </w:r>
+            <w:proofErr w:type="spellEnd"/>
+            <w:r>
+              <w:rPr>
+                <w:rFonts w:ascii="Palatino Linotype" w:hAnsi="Palatino Linotype"/>
+                <w:sz w:val="20"/>
+                <w:szCs w:val="20"/>
+              </w:rPr>
+              <w:t xml:space="preserve"> </w:t>
+            </w:r>
+            <w:proofErr w:type="gramStart"/>
+            <w:r>
+              <w:rPr>
+                <w:rFonts w:ascii="Palatino Linotype" w:hAnsi="Palatino Linotype"/>
+                <w:sz w:val="20"/>
+                <w:szCs w:val="20"/>
+              </w:rPr>
+              <w:t xml:space="preserve">{{ </w:t>
+            </w:r>
+            <w:proofErr w:type="spellStart"/>
+            <w:r>
+              <w:rPr>
+                <w:rFonts w:ascii="Palatino Linotype" w:hAnsi="Palatino Linotype"/>
+                <w:sz w:val="20"/>
+                <w:szCs w:val="20"/>
+              </w:rPr>
+              <w:t>case</w:t>
+            </w:r>
+            <w:proofErr w:type="gramEnd"/>
+            <w:r>
+              <w:rPr>
+                <w:rFonts w:ascii="Palatino Linotype" w:hAnsi="Palatino Linotype"/>
+                <w:sz w:val="20"/>
+                <w:szCs w:val="20"/>
+              </w:rPr>
+              <w:t>_number</w:t>
+            </w:r>
+            <w:proofErr w:type="spellEnd"/>
+            <w:r>
+              <w:rPr>
+                <w:rFonts w:ascii="Palatino Linotype" w:hAnsi="Palatino Linotype"/>
+                <w:sz w:val="20"/>
+                <w:szCs w:val="20"/>
+              </w:rPr>
+              <w:t xml:space="preserve"> }}</w:t>
             </w:r>
           </w:p>
         </w:sdtContent>

</xml_diff>

<commit_message>
Added sentencing date time to LEAP Plea.
</commit_message>
<xml_diff>
--- a/resources/Templates/Leap_Plea_Admission_Template.docx
+++ b/resources/Templates/Leap_Plea_Admission_Template.docx
@@ -1,6 +1,6 @@
 
 <file path=word/document.xml><?xml version="1.0" encoding="utf-8"?>
-<w:document xmlns:wpc="http://schemas.microsoft.com/office/word/2010/wordprocessingCanvas" xmlns:cx="http://schemas.microsoft.com/office/drawing/2014/chartex" xmlns:cx1="http://schemas.microsoft.com/office/drawing/2015/9/8/chartex" xmlns:cx2="http://schemas.microsoft.com/office/drawing/2015/10/21/chartex" xmlns:cx3="http://schemas.microsoft.com/office/drawing/2016/5/9/chartex" xmlns:cx4="http://schemas.microsoft.com/office/drawing/2016/5/10/chartex" xmlns:cx5="http://schemas.microsoft.com/office/drawing/2016/5/11/chartex" xmlns:cx6="http://schemas.microsoft.com/office/drawing/2016/5/12/chartex" xmlns:cx7="http://schemas.microsoft.com/office/drawing/2016/5/13/chartex" xmlns:cx8="http://schemas.microsoft.com/office/drawing/2016/5/14/chartex" xmlns:mc="http://schemas.openxmlformats.org/markup-compatibility/2006" xmlns:aink="http://schemas.microsoft.com/office/drawing/2016/ink" xmlns:am3d="http://schemas.microsoft.com/office/drawing/2017/model3d" xmlns:o="urn:schemas-microsoft-com:office:office" xmlns:r="http://schemas.openxmlformats.org/officeDocument/2006/relationships" xmlns:m="http://schemas.openxmlformats.org/officeDocument/2006/math" xmlns:v="urn:schemas-microsoft-com:vml" xmlns:wp14="http://schemas.microsoft.com/office/word/2010/wordprocessingDrawing" xmlns:wp="http://schemas.openxmlformats.org/drawingml/2006/wordprocessingDrawing" xmlns:w10="urn:schemas-microsoft-com:office:word" xmlns:w="http://schemas.openxmlformats.org/wordprocessingml/2006/main" xmlns:w14="http://schemas.microsoft.com/office/word/2010/wordml" xmlns:w15="http://schemas.microsoft.com/office/word/2012/wordml" xmlns:w16cex="http://schemas.microsoft.com/office/word/2018/wordml/cex" xmlns:w16cid="http://schemas.microsoft.com/office/word/2016/wordml/cid" xmlns:w16="http://schemas.microsoft.com/office/word/2018/wordml" xmlns:w16sdtdh="http://schemas.microsoft.com/office/word/2020/wordml/sdtdatahash" xmlns:w16se="http://schemas.microsoft.com/office/word/2015/wordml/symex" xmlns:wpg="http://schemas.microsoft.com/office/word/2010/wordprocessingGroup" xmlns:wpi="http://schemas.microsoft.com/office/word/2010/wordprocessingInk" xmlns:wne="http://schemas.microsoft.com/office/word/2006/wordml" xmlns:wps="http://schemas.microsoft.com/office/word/2010/wordprocessingShape" mc:Ignorable="w14 w15 w16se w16cid w16 w16cex w16sdtdh wp14">
+<w:document xmlns:wpc="http://schemas.microsoft.com/office/word/2010/wordprocessingCanvas" xmlns:mc="http://schemas.openxmlformats.org/markup-compatibility/2006" xmlns:o="urn:schemas-microsoft-com:office:office" xmlns:r="http://schemas.openxmlformats.org/officeDocument/2006/relationships" xmlns:m="http://schemas.openxmlformats.org/officeDocument/2006/math" xmlns:v="urn:schemas-microsoft-com:vml" xmlns:wp14="http://schemas.microsoft.com/office/word/2010/wordprocessingDrawing" xmlns:wp="http://schemas.openxmlformats.org/drawingml/2006/wordprocessingDrawing" xmlns:w10="urn:schemas-microsoft-com:office:word" xmlns:w="http://schemas.openxmlformats.org/wordprocessingml/2006/main" xmlns:w14="http://schemas.microsoft.com/office/word/2010/wordml" xmlns:wpg="http://schemas.microsoft.com/office/word/2010/wordprocessingGroup" xmlns:wpi="http://schemas.microsoft.com/office/word/2010/wordprocessingInk" xmlns:wne="http://schemas.microsoft.com/office/word/2006/wordml" xmlns:wps="http://schemas.microsoft.com/office/word/2010/wordprocessingShape" mc:Ignorable="w14 wp14">
   <w:body>
     <w:p>
       <w:pPr>
@@ -217,7 +217,7 @@
           <w:szCs w:val="20"/>
         </w:rPr>
         <w:tab/>
-        <w:t xml:space="preserve">CASE NO.  </w:t>
+        <w:t>CASE NO.  {</w:t>
       </w:r>
       <w:proofErr w:type="gramStart"/>
       <w:r>
@@ -226,7 +226,7 @@
           <w:sz w:val="20"/>
           <w:szCs w:val="20"/>
         </w:rPr>
-        <w:t xml:space="preserve">{{ </w:t>
+        <w:t xml:space="preserve">{ </w:t>
       </w:r>
       <w:proofErr w:type="spellStart"/>
       <w:r>
@@ -326,6 +326,14 @@
           <w:szCs w:val="20"/>
         </w:rPr>
       </w:pPr>
+      <w:r>
+        <w:rPr>
+          <w:rFonts w:ascii="Palatino Linotype" w:hAnsi="Palatino Linotype"/>
+          <w:sz w:val="20"/>
+          <w:szCs w:val="20"/>
+        </w:rPr>
+        <w:t>{</w:t>
+      </w:r>
       <w:proofErr w:type="gramStart"/>
       <w:r>
         <w:rPr>
@@ -333,7 +341,7 @@
           <w:sz w:val="20"/>
           <w:szCs w:val="20"/>
         </w:rPr>
-        <w:t xml:space="preserve">{{ </w:t>
+        <w:t xml:space="preserve">{ </w:t>
       </w:r>
       <w:proofErr w:type="spellStart"/>
       <w:r>
@@ -342,7 +350,7 @@
           <w:sz w:val="20"/>
           <w:szCs w:val="20"/>
         </w:rPr>
-        <w:t>defendant</w:t>
+        <w:t>defendant.first</w:t>
       </w:r>
       <w:proofErr w:type="gramEnd"/>
       <w:r>
@@ -351,7 +359,7 @@
           <w:sz w:val="20"/>
           <w:szCs w:val="20"/>
         </w:rPr>
-        <w:t>.first_name</w:t>
+        <w:t>_name</w:t>
       </w:r>
       <w:proofErr w:type="spellEnd"/>
       <w:r>
@@ -360,7 +368,16 @@
           <w:sz w:val="20"/>
           <w:szCs w:val="20"/>
         </w:rPr>
-        <w:t xml:space="preserve"> }} {{ </w:t>
+        <w:t xml:space="preserve"> }} {</w:t>
+      </w:r>
+      <w:proofErr w:type="gramStart"/>
+      <w:r>
+        <w:rPr>
+          <w:rFonts w:ascii="Palatino Linotype" w:hAnsi="Palatino Linotype"/>
+          <w:sz w:val="20"/>
+          <w:szCs w:val="20"/>
+        </w:rPr>
+        <w:t xml:space="preserve">{ </w:t>
       </w:r>
       <w:proofErr w:type="spellStart"/>
       <w:r>
@@ -377,7 +394,16 @@
           <w:sz w:val="20"/>
           <w:szCs w:val="20"/>
         </w:rPr>
-        <w:t>last_name</w:t>
+        <w:t>last</w:t>
+      </w:r>
+      <w:proofErr w:type="gramEnd"/>
+      <w:r>
+        <w:rPr>
+          <w:rFonts w:ascii="Palatino Linotype" w:hAnsi="Palatino Linotype"/>
+          <w:sz w:val="20"/>
+          <w:szCs w:val="20"/>
+        </w:rPr>
+        <w:t>_name</w:t>
       </w:r>
       <w:proofErr w:type="spellEnd"/>
       <w:r>
@@ -578,6 +604,14 @@
         </w:rPr>
         <w:t xml:space="preserve">Defendant appeared in Court for arraignment on </w:t>
       </w:r>
+      <w:r>
+        <w:rPr>
+          <w:rFonts w:ascii="Palatino Linotype" w:hAnsi="Palatino Linotype"/>
+          <w:sz w:val="20"/>
+          <w:szCs w:val="20"/>
+        </w:rPr>
+        <w:t>{</w:t>
+      </w:r>
       <w:proofErr w:type="gramStart"/>
       <w:r>
         <w:rPr>
@@ -585,7 +619,7 @@
           <w:sz w:val="20"/>
           <w:szCs w:val="20"/>
         </w:rPr>
-        <w:t xml:space="preserve">{{ </w:t>
+        <w:t xml:space="preserve">{ </w:t>
       </w:r>
       <w:proofErr w:type="spellStart"/>
       <w:r>
@@ -649,7 +683,7 @@
           <w:sz w:val="20"/>
           <w:szCs w:val="20"/>
         </w:rPr>
-        <w:t xml:space="preserve"> is false </w:t>
+        <w:t xml:space="preserve"> is false %}Defendant was represented by {</w:t>
       </w:r>
       <w:proofErr w:type="gramStart"/>
       <w:r>
@@ -659,7 +693,17 @@
           <w:sz w:val="20"/>
           <w:szCs w:val="20"/>
         </w:rPr>
-        <w:t>%}Defendant</w:t>
+        <w:t xml:space="preserve">{ </w:t>
+      </w:r>
+      <w:proofErr w:type="spellStart"/>
+      <w:r>
+        <w:rPr>
+          <w:rFonts w:ascii="Palatino Linotype" w:hAnsi="Palatino Linotype"/>
+          <w:bCs/>
+          <w:sz w:val="20"/>
+          <w:szCs w:val="20"/>
+        </w:rPr>
+        <w:t>defense</w:t>
       </w:r>
       <w:proofErr w:type="gramEnd"/>
       <w:r>
@@ -669,7 +713,17 @@
           <w:sz w:val="20"/>
           <w:szCs w:val="20"/>
         </w:rPr>
-        <w:t xml:space="preserve"> was represented by {{ </w:t>
+        <w:t>_counsel</w:t>
+      </w:r>
+      <w:proofErr w:type="spellEnd"/>
+      <w:r>
+        <w:rPr>
+          <w:rFonts w:ascii="Palatino Linotype" w:hAnsi="Palatino Linotype"/>
+          <w:bCs/>
+          <w:sz w:val="20"/>
+          <w:szCs w:val="20"/>
+        </w:rPr>
+        <w:t xml:space="preserve"> }}, {{ </w:t>
       </w:r>
       <w:proofErr w:type="spellStart"/>
       <w:r>
@@ -679,7 +733,7 @@
           <w:sz w:val="20"/>
           <w:szCs w:val="20"/>
         </w:rPr>
-        <w:t>defense_counsel</w:t>
+        <w:t>defense_counsel_type</w:t>
       </w:r>
       <w:proofErr w:type="spellEnd"/>
       <w:r>
@@ -689,7 +743,25 @@
           <w:sz w:val="20"/>
           <w:szCs w:val="20"/>
         </w:rPr>
-        <w:t xml:space="preserve"> }}, {{ </w:t>
+        <w:t xml:space="preserve"> }}.</w:t>
+      </w:r>
+      <w:r>
+        <w:rPr>
+          <w:rFonts w:ascii="Palatino Linotype" w:hAnsi="Palatino Linotype"/>
+          <w:bCs/>
+          <w:sz w:val="20"/>
+          <w:szCs w:val="20"/>
+        </w:rPr>
+        <w:t xml:space="preserve"> </w:t>
+      </w:r>
+      <w:r>
+        <w:rPr>
+          <w:rFonts w:ascii="Palatino Linotype" w:hAnsi="Palatino Linotype"/>
+          <w:bCs/>
+          <w:sz w:val="20"/>
+          <w:szCs w:val="20"/>
+        </w:rPr>
+        <w:t xml:space="preserve">{% </w:t>
       </w:r>
       <w:proofErr w:type="spellStart"/>
       <w:r>
@@ -699,7 +771,7 @@
           <w:sz w:val="20"/>
           <w:szCs w:val="20"/>
         </w:rPr>
-        <w:t>defense_counsel_type</w:t>
+        <w:t>elif</w:t>
       </w:r>
       <w:proofErr w:type="spellEnd"/>
       <w:r>
@@ -709,8 +781,9 @@
           <w:sz w:val="20"/>
           <w:szCs w:val="20"/>
         </w:rPr>
-        <w:t xml:space="preserve"> }}.</w:t>
-      </w:r>
+        <w:t xml:space="preserve"> </w:t>
+      </w:r>
+      <w:proofErr w:type="spellStart"/>
       <w:r>
         <w:rPr>
           <w:rFonts w:ascii="Palatino Linotype" w:hAnsi="Palatino Linotype"/>
@@ -718,8 +791,9 @@
           <w:sz w:val="20"/>
           <w:szCs w:val="20"/>
         </w:rPr>
-        <w:t xml:space="preserve"> </w:t>
-      </w:r>
+        <w:t>defense_counsel_waived</w:t>
+      </w:r>
+      <w:proofErr w:type="spellEnd"/>
       <w:r>
         <w:rPr>
           <w:rFonts w:ascii="Palatino Linotype" w:hAnsi="Palatino Linotype"/>
@@ -727,9 +801,8 @@
           <w:sz w:val="20"/>
           <w:szCs w:val="20"/>
         </w:rPr>
-        <w:t xml:space="preserve">{% </w:t>
-      </w:r>
-      <w:proofErr w:type="spellStart"/>
+        <w:t xml:space="preserve"> is true %}Defendant waived right </w:t>
+      </w:r>
       <w:r>
         <w:rPr>
           <w:rFonts w:ascii="Palatino Linotype" w:hAnsi="Palatino Linotype"/>
@@ -737,93 +810,15 @@
           <w:sz w:val="20"/>
           <w:szCs w:val="20"/>
         </w:rPr>
-        <w:t>elif</w:t>
-      </w:r>
-      <w:proofErr w:type="spellEnd"/>
-      <w:r>
-        <w:rPr>
-          <w:rFonts w:ascii="Palatino Linotype" w:hAnsi="Palatino Linotype"/>
-          <w:bCs/>
-          <w:sz w:val="20"/>
-          <w:szCs w:val="20"/>
-        </w:rPr>
-        <w:t xml:space="preserve"> </w:t>
-      </w:r>
-      <w:proofErr w:type="spellStart"/>
-      <w:r>
-        <w:rPr>
-          <w:rFonts w:ascii="Palatino Linotype" w:hAnsi="Palatino Linotype"/>
-          <w:bCs/>
-          <w:sz w:val="20"/>
-          <w:szCs w:val="20"/>
-        </w:rPr>
-        <w:t>defense_counsel_waived</w:t>
-      </w:r>
-      <w:proofErr w:type="spellEnd"/>
-      <w:r>
-        <w:rPr>
-          <w:rFonts w:ascii="Palatino Linotype" w:hAnsi="Palatino Linotype"/>
-          <w:bCs/>
-          <w:sz w:val="20"/>
-          <w:szCs w:val="20"/>
-        </w:rPr>
-        <w:t xml:space="preserve"> is true </w:t>
-      </w:r>
-      <w:proofErr w:type="gramStart"/>
-      <w:r>
-        <w:rPr>
-          <w:rFonts w:ascii="Palatino Linotype" w:hAnsi="Palatino Linotype"/>
-          <w:bCs/>
-          <w:sz w:val="20"/>
-          <w:szCs w:val="20"/>
-        </w:rPr>
-        <w:t>%}Defendant</w:t>
-      </w:r>
-      <w:proofErr w:type="gramEnd"/>
-      <w:r>
-        <w:rPr>
-          <w:rFonts w:ascii="Palatino Linotype" w:hAnsi="Palatino Linotype"/>
-          <w:bCs/>
-          <w:sz w:val="20"/>
-          <w:szCs w:val="20"/>
-        </w:rPr>
-        <w:t xml:space="preserve"> waived right </w:t>
-      </w:r>
-      <w:r>
-        <w:rPr>
-          <w:rFonts w:ascii="Palatino Linotype" w:hAnsi="Palatino Linotype"/>
-          <w:bCs/>
-          <w:sz w:val="20"/>
-          <w:szCs w:val="20"/>
-        </w:rPr>
-        <w:t xml:space="preserve">to counsel. {% endif </w:t>
-      </w:r>
-      <w:proofErr w:type="gramStart"/>
-      <w:r>
-        <w:rPr>
-          <w:rFonts w:ascii="Palatino Linotype" w:hAnsi="Palatino Linotype"/>
-          <w:bCs/>
-          <w:sz w:val="20"/>
-          <w:szCs w:val="20"/>
-        </w:rPr>
-        <w:t>%}</w:t>
-      </w:r>
-      <w:r>
-        <w:rPr>
-          <w:rFonts w:ascii="Palatino Linotype" w:hAnsi="Palatino Linotype" w:cs="Times New Roman"/>
-          <w:sz w:val="20"/>
-          <w:szCs w:val="20"/>
-        </w:rPr>
-        <w:t>The</w:t>
-      </w:r>
-      <w:proofErr w:type="gramEnd"/>
-      <w:r>
-        <w:rPr>
-          <w:rFonts w:ascii="Palatino Linotype" w:hAnsi="Palatino Linotype" w:cs="Times New Roman"/>
-          <w:sz w:val="20"/>
-          <w:szCs w:val="20"/>
-        </w:rPr>
-        <w:t xml:space="preserve"> Court explained that Defendant was charged with the offense</w:t>
+        <w:t>to counsel. {% endif %}</w:t>
+      </w:r>
+      <w:r>
+        <w:rPr>
+          <w:rFonts w:ascii="Palatino Linotype" w:hAnsi="Palatino Linotype" w:cs="Times New Roman"/>
+          <w:sz w:val="20"/>
+          <w:szCs w:val="20"/>
+        </w:rPr>
+        <w:t>The Court explained that Defendant was charged with the offense</w:t>
       </w:r>
       <w:r>
         <w:rPr>
@@ -1056,7 +1051,6 @@
                 <w:szCs w:val="20"/>
               </w:rPr>
             </w:pPr>
-            <w:proofErr w:type="gramStart"/>
             <w:r>
               <w:rPr>
                 <w:rFonts w:ascii="Palatino Linotype" w:hAnsi="Palatino Linotype"/>
@@ -1076,18 +1070,7 @@
                 <w:sz w:val="20"/>
                 <w:szCs w:val="20"/>
               </w:rPr>
-              <w:t>charge</w:t>
-            </w:r>
-            <w:proofErr w:type="gramEnd"/>
-            <w:r>
-              <w:rPr>
-                <w:rFonts w:ascii="Palatino Linotype" w:hAnsi="Palatino Linotype"/>
-                <w:b/>
-                <w:bCs/>
-                <w:sz w:val="20"/>
-                <w:szCs w:val="20"/>
-              </w:rPr>
-              <w:t>.offense</w:t>
+              <w:t>charge.offense</w:t>
             </w:r>
             <w:proofErr w:type="spellEnd"/>
             <w:r>
@@ -1335,7 +1318,6 @@
                 <w:szCs w:val="20"/>
               </w:rPr>
             </w:pPr>
-            <w:proofErr w:type="gramStart"/>
             <w:r>
               <w:rPr>
                 <w:rFonts w:ascii="Palatino Linotype" w:hAnsi="Palatino Linotype"/>
@@ -1355,18 +1337,7 @@
                 <w:sz w:val="20"/>
                 <w:szCs w:val="20"/>
               </w:rPr>
-              <w:t>charge</w:t>
-            </w:r>
-            <w:proofErr w:type="gramEnd"/>
-            <w:r>
-              <w:rPr>
-                <w:rFonts w:ascii="Palatino Linotype" w:hAnsi="Palatino Linotype"/>
-                <w:b/>
-                <w:bCs/>
-                <w:sz w:val="20"/>
-                <w:szCs w:val="20"/>
-              </w:rPr>
-              <w:t>.statute</w:t>
+              <w:t>charge.statute</w:t>
             </w:r>
             <w:proofErr w:type="spellEnd"/>
             <w:r>
@@ -1614,7 +1585,6 @@
                 <w:szCs w:val="20"/>
               </w:rPr>
             </w:pPr>
-            <w:proofErr w:type="gramStart"/>
             <w:r>
               <w:rPr>
                 <w:rFonts w:ascii="Palatino Linotype" w:hAnsi="Palatino Linotype"/>
@@ -1634,18 +1604,7 @@
                 <w:sz w:val="20"/>
                 <w:szCs w:val="20"/>
               </w:rPr>
-              <w:t>charge</w:t>
-            </w:r>
-            <w:proofErr w:type="gramEnd"/>
-            <w:r>
-              <w:rPr>
-                <w:rFonts w:ascii="Palatino Linotype" w:hAnsi="Palatino Linotype"/>
-                <w:b/>
-                <w:bCs/>
-                <w:sz w:val="20"/>
-                <w:szCs w:val="20"/>
-              </w:rPr>
-              <w:t>.degree</w:t>
+              <w:t>charge.degree</w:t>
             </w:r>
             <w:proofErr w:type="spellEnd"/>
             <w:r>
@@ -1893,7 +1852,6 @@
                 <w:szCs w:val="20"/>
               </w:rPr>
             </w:pPr>
-            <w:proofErr w:type="gramStart"/>
             <w:r>
               <w:rPr>
                 <w:rFonts w:ascii="Palatino Linotype" w:hAnsi="Palatino Linotype"/>
@@ -1913,18 +1871,7 @@
                 <w:sz w:val="20"/>
                 <w:szCs w:val="20"/>
               </w:rPr>
-              <w:t>charge</w:t>
-            </w:r>
-            <w:proofErr w:type="gramEnd"/>
-            <w:r>
-              <w:rPr>
-                <w:rFonts w:ascii="Palatino Linotype" w:hAnsi="Palatino Linotype"/>
-                <w:b/>
-                <w:bCs/>
-                <w:sz w:val="20"/>
-                <w:szCs w:val="20"/>
-              </w:rPr>
-              <w:t>.plea</w:t>
+              <w:t>charge.plea</w:t>
             </w:r>
             <w:proofErr w:type="spellEnd"/>
             <w:r>
@@ -2123,6 +2070,16 @@
         <w:tab/>
         <w:t xml:space="preserve">This case is now set for sentencing on </w:t>
       </w:r>
+      <w:r>
+        <w:rPr>
+          <w:rFonts w:ascii="Palatino Linotype" w:hAnsi="Palatino Linotype" w:cs="Times New Roman"/>
+          <w:b/>
+          <w:sz w:val="20"/>
+          <w:szCs w:val="20"/>
+          <w:u w:val="single"/>
+        </w:rPr>
+        <w:t>{</w:t>
+      </w:r>
       <w:proofErr w:type="gramStart"/>
       <w:r>
         <w:rPr>
@@ -2132,7 +2089,7 @@
           <w:szCs w:val="20"/>
           <w:u w:val="single"/>
         </w:rPr>
-        <w:t xml:space="preserve">{{ </w:t>
+        <w:t xml:space="preserve">{ </w:t>
       </w:r>
       <w:proofErr w:type="spellStart"/>
       <w:r>
@@ -2167,6 +2124,18 @@
         </w:rPr>
         <w:t xml:space="preserve"> }}</w:t>
       </w:r>
+      <w:r>
+        <w:rPr>
+          <w:rFonts w:ascii="Palatino Linotype" w:hAnsi="Palatino Linotype" w:cs="Times New Roman"/>
+          <w:b/>
+          <w:sz w:val="20"/>
+          <w:szCs w:val="20"/>
+          <w:u w:val="single"/>
+        </w:rPr>
+        <w:t xml:space="preserve"> at 9:30 a.m</w:t>
+      </w:r>
+      <w:bookmarkStart w:id="1" w:name="_GoBack"/>
+      <w:bookmarkEnd w:id="1"/>
       <w:r>
         <w:rPr>
           <w:rFonts w:ascii="Palatino Linotype" w:hAnsi="Palatino Linotype" w:cs="Times New Roman"/>
@@ -2208,6 +2177,7 @@
           <w:sz w:val="20"/>
           <w:szCs w:val="20"/>
         </w:rPr>
+        <w:lastRenderedPageBreak/>
         <w:t xml:space="preserve">  </w:t>
       </w:r>
     </w:p>
@@ -2226,7 +2196,6 @@
           <w:sz w:val="20"/>
           <w:szCs w:val="20"/>
         </w:rPr>
-        <w:lastRenderedPageBreak/>
         <w:tab/>
       </w:r>
       <w:r>
@@ -2396,6 +2365,14 @@
         <w:tab/>
       </w:r>
       <w:bookmarkEnd w:id="0"/>
+      <w:r>
+        <w:rPr>
+          <w:rFonts w:ascii="Palatino Linotype" w:hAnsi="Palatino Linotype"/>
+          <w:sz w:val="20"/>
+          <w:szCs w:val="20"/>
+        </w:rPr>
+        <w:t>{</w:t>
+      </w:r>
       <w:proofErr w:type="gramStart"/>
       <w:r>
         <w:rPr>
@@ -2403,7 +2380,7 @@
           <w:sz w:val="20"/>
           <w:szCs w:val="20"/>
         </w:rPr>
-        <w:t xml:space="preserve">{{ </w:t>
+        <w:t xml:space="preserve">{ </w:t>
       </w:r>
       <w:proofErr w:type="spellStart"/>
       <w:r>
@@ -2462,7 +2439,16 @@
           <w:sz w:val="20"/>
           <w:szCs w:val="20"/>
         </w:rPr>
-        <w:t xml:space="preserve">{{ </w:t>
+        <w:t>{</w:t>
+      </w:r>
+      <w:proofErr w:type="gramStart"/>
+      <w:r>
+        <w:rPr>
+          <w:rFonts w:ascii="Palatino Linotype" w:hAnsi="Palatino Linotype"/>
+          <w:sz w:val="20"/>
+          <w:szCs w:val="20"/>
+        </w:rPr>
+        <w:t xml:space="preserve">{ </w:t>
       </w:r>
       <w:proofErr w:type="spellStart"/>
       <w:r>
@@ -2471,7 +2457,16 @@
           <w:sz w:val="20"/>
           <w:szCs w:val="20"/>
         </w:rPr>
-        <w:t>judicial_officer</w:t>
+        <w:t>judicial</w:t>
+      </w:r>
+      <w:proofErr w:type="gramEnd"/>
+      <w:r>
+        <w:rPr>
+          <w:rFonts w:ascii="Palatino Linotype" w:hAnsi="Palatino Linotype"/>
+          <w:sz w:val="20"/>
+          <w:szCs w:val="20"/>
+        </w:rPr>
+        <w:t>_officer</w:t>
       </w:r>
       <w:r>
         <w:rPr>
@@ -2504,7 +2499,16 @@
           <w:sz w:val="20"/>
           <w:szCs w:val="20"/>
         </w:rPr>
-        <w:t xml:space="preserve">{{ </w:t>
+        <w:t>{</w:t>
+      </w:r>
+      <w:proofErr w:type="gramStart"/>
+      <w:r>
+        <w:rPr>
+          <w:rFonts w:ascii="Palatino Linotype" w:hAnsi="Palatino Linotype"/>
+          <w:sz w:val="20"/>
+          <w:szCs w:val="20"/>
+        </w:rPr>
+        <w:t xml:space="preserve">{ </w:t>
       </w:r>
       <w:proofErr w:type="spellStart"/>
       <w:r>
@@ -2513,7 +2517,16 @@
           <w:sz w:val="20"/>
           <w:szCs w:val="20"/>
         </w:rPr>
-        <w:t>judicial_officer</w:t>
+        <w:t>judicial</w:t>
+      </w:r>
+      <w:proofErr w:type="gramEnd"/>
+      <w:r>
+        <w:rPr>
+          <w:rFonts w:ascii="Palatino Linotype" w:hAnsi="Palatino Linotype"/>
+          <w:sz w:val="20"/>
+          <w:szCs w:val="20"/>
+        </w:rPr>
+        <w:t>_officer</w:t>
       </w:r>
       <w:r>
         <w:rPr>
@@ -2619,7 +2632,7 @@
           <w:sz w:val="16"/>
           <w:szCs w:val="16"/>
         </w:rPr>
-        <w:t xml:space="preserve">Prosecutor’s Office: PS     OM     EM; Defendant’s Attorney: PS     OM     EM; </w:t>
+        <w:t>Prosecutor’s Office: PS     OM     EM; Defendant’s Attorney: PS     OM     EM; {</w:t>
       </w:r>
       <w:proofErr w:type="gramStart"/>
       <w:r>
@@ -2628,7 +2641,7 @@
           <w:sz w:val="16"/>
           <w:szCs w:val="16"/>
         </w:rPr>
-        <w:t xml:space="preserve">{{ </w:t>
+        <w:t xml:space="preserve">{ </w:t>
       </w:r>
       <w:proofErr w:type="spellStart"/>
       <w:r>
@@ -2637,7 +2650,7 @@
           <w:sz w:val="16"/>
           <w:szCs w:val="16"/>
         </w:rPr>
-        <w:t>defendant</w:t>
+        <w:t>defendant.first</w:t>
       </w:r>
       <w:proofErr w:type="gramEnd"/>
       <w:r>
@@ -2646,7 +2659,7 @@
           <w:sz w:val="16"/>
           <w:szCs w:val="16"/>
         </w:rPr>
-        <w:t>.first_name</w:t>
+        <w:t>_name</w:t>
       </w:r>
       <w:proofErr w:type="spellEnd"/>
       <w:r>
@@ -2698,12 +2711,12 @@
       </w:pPr>
     </w:p>
     <w:sectPr>
-      <w:headerReference w:type="even" r:id="rId6"/>
-      <w:headerReference w:type="default" r:id="rId7"/>
-      <w:footerReference w:type="even" r:id="rId8"/>
-      <w:footerReference w:type="default" r:id="rId9"/>
-      <w:headerReference w:type="first" r:id="rId10"/>
-      <w:footerReference w:type="first" r:id="rId11"/>
+      <w:headerReference w:type="even" r:id="rId7"/>
+      <w:headerReference w:type="default" r:id="rId8"/>
+      <w:footerReference w:type="even" r:id="rId9"/>
+      <w:footerReference w:type="default" r:id="rId10"/>
+      <w:headerReference w:type="first" r:id="rId11"/>
+      <w:footerReference w:type="first" r:id="rId12"/>
       <w:pgSz w:w="12240" w:h="15840"/>
       <w:pgMar w:top="1080" w:right="1080" w:bottom="1080" w:left="1080" w:header="720" w:footer="720" w:gutter="0"/>
       <w:cols w:space="720"/>
@@ -2714,7 +2727,7 @@
 </file>
 
 <file path=word/endnotes.xml><?xml version="1.0" encoding="utf-8"?>
-<w:endnotes xmlns:wpc="http://schemas.microsoft.com/office/word/2010/wordprocessingCanvas" xmlns:cx="http://schemas.microsoft.com/office/drawing/2014/chartex" xmlns:cx1="http://schemas.microsoft.com/office/drawing/2015/9/8/chartex" xmlns:cx2="http://schemas.microsoft.com/office/drawing/2015/10/21/chartex" xmlns:cx3="http://schemas.microsoft.com/office/drawing/2016/5/9/chartex" xmlns:cx4="http://schemas.microsoft.com/office/drawing/2016/5/10/chartex" xmlns:cx5="http://schemas.microsoft.com/office/drawing/2016/5/11/chartex" xmlns:cx6="http://schemas.microsoft.com/office/drawing/2016/5/12/chartex" xmlns:cx7="http://schemas.microsoft.com/office/drawing/2016/5/13/chartex" xmlns:cx8="http://schemas.microsoft.com/office/drawing/2016/5/14/chartex" xmlns:mc="http://schemas.openxmlformats.org/markup-compatibility/2006" xmlns:aink="http://schemas.microsoft.com/office/drawing/2016/ink" xmlns:am3d="http://schemas.microsoft.com/office/drawing/2017/model3d" xmlns:o="urn:schemas-microsoft-com:office:office" xmlns:r="http://schemas.openxmlformats.org/officeDocument/2006/relationships" xmlns:m="http://schemas.openxmlformats.org/officeDocument/2006/math" xmlns:v="urn:schemas-microsoft-com:vml" xmlns:wp14="http://schemas.microsoft.com/office/word/2010/wordprocessingDrawing" xmlns:wp="http://schemas.openxmlformats.org/drawingml/2006/wordprocessingDrawing" xmlns:w10="urn:schemas-microsoft-com:office:word" xmlns:w="http://schemas.openxmlformats.org/wordprocessingml/2006/main" xmlns:w14="http://schemas.microsoft.com/office/word/2010/wordml" xmlns:w15="http://schemas.microsoft.com/office/word/2012/wordml" xmlns:w16cex="http://schemas.microsoft.com/office/word/2018/wordml/cex" xmlns:w16cid="http://schemas.microsoft.com/office/word/2016/wordml/cid" xmlns:w16="http://schemas.microsoft.com/office/word/2018/wordml" xmlns:w16sdtdh="http://schemas.microsoft.com/office/word/2020/wordml/sdtdatahash" xmlns:w16se="http://schemas.microsoft.com/office/word/2015/wordml/symex" xmlns:wpg="http://schemas.microsoft.com/office/word/2010/wordprocessingGroup" xmlns:wpi="http://schemas.microsoft.com/office/word/2010/wordprocessingInk" xmlns:wne="http://schemas.microsoft.com/office/word/2006/wordml" xmlns:wps="http://schemas.microsoft.com/office/word/2010/wordprocessingShape" mc:Ignorable="w14 w15 w16se w16cid w16 w16cex w16sdtdh wp14">
+<w:endnotes xmlns:wpc="http://schemas.microsoft.com/office/word/2010/wordprocessingCanvas" xmlns:mc="http://schemas.openxmlformats.org/markup-compatibility/2006" xmlns:o="urn:schemas-microsoft-com:office:office" xmlns:r="http://schemas.openxmlformats.org/officeDocument/2006/relationships" xmlns:m="http://schemas.openxmlformats.org/officeDocument/2006/math" xmlns:v="urn:schemas-microsoft-com:vml" xmlns:wp14="http://schemas.microsoft.com/office/word/2010/wordprocessingDrawing" xmlns:wp="http://schemas.openxmlformats.org/drawingml/2006/wordprocessingDrawing" xmlns:w10="urn:schemas-microsoft-com:office:word" xmlns:w="http://schemas.openxmlformats.org/wordprocessingml/2006/main" xmlns:w14="http://schemas.microsoft.com/office/word/2010/wordml" xmlns:wpg="http://schemas.microsoft.com/office/word/2010/wordprocessingGroup" xmlns:wpi="http://schemas.microsoft.com/office/word/2010/wordprocessingInk" xmlns:wne="http://schemas.microsoft.com/office/word/2006/wordml" xmlns:wps="http://schemas.microsoft.com/office/word/2010/wordprocessingShape" mc:Ignorable="w14 wp14">
   <w:endnote w:type="separator" w:id="-1">
     <w:p>
       <w:r>
@@ -2733,7 +2746,7 @@
 </file>
 
 <file path=word/footer1.xml><?xml version="1.0" encoding="utf-8"?>
-<w:ftr xmlns:wpc="http://schemas.microsoft.com/office/word/2010/wordprocessingCanvas" xmlns:cx="http://schemas.microsoft.com/office/drawing/2014/chartex" xmlns:cx1="http://schemas.microsoft.com/office/drawing/2015/9/8/chartex" xmlns:cx2="http://schemas.microsoft.com/office/drawing/2015/10/21/chartex" xmlns:cx3="http://schemas.microsoft.com/office/drawing/2016/5/9/chartex" xmlns:cx4="http://schemas.microsoft.com/office/drawing/2016/5/10/chartex" xmlns:cx5="http://schemas.microsoft.com/office/drawing/2016/5/11/chartex" xmlns:cx6="http://schemas.microsoft.com/office/drawing/2016/5/12/chartex" xmlns:cx7="http://schemas.microsoft.com/office/drawing/2016/5/13/chartex" xmlns:cx8="http://schemas.microsoft.com/office/drawing/2016/5/14/chartex" xmlns:mc="http://schemas.openxmlformats.org/markup-compatibility/2006" xmlns:aink="http://schemas.microsoft.com/office/drawing/2016/ink" xmlns:am3d="http://schemas.microsoft.com/office/drawing/2017/model3d" xmlns:o="urn:schemas-microsoft-com:office:office" xmlns:r="http://schemas.openxmlformats.org/officeDocument/2006/relationships" xmlns:m="http://schemas.openxmlformats.org/officeDocument/2006/math" xmlns:v="urn:schemas-microsoft-com:vml" xmlns:wp14="http://schemas.microsoft.com/office/word/2010/wordprocessingDrawing" xmlns:wp="http://schemas.openxmlformats.org/drawingml/2006/wordprocessingDrawing" xmlns:w10="urn:schemas-microsoft-com:office:word" xmlns:w="http://schemas.openxmlformats.org/wordprocessingml/2006/main" xmlns:w14="http://schemas.microsoft.com/office/word/2010/wordml" xmlns:w15="http://schemas.microsoft.com/office/word/2012/wordml" xmlns:w16cex="http://schemas.microsoft.com/office/word/2018/wordml/cex" xmlns:w16cid="http://schemas.microsoft.com/office/word/2016/wordml/cid" xmlns:w16="http://schemas.microsoft.com/office/word/2018/wordml" xmlns:w16sdtdh="http://schemas.microsoft.com/office/word/2020/wordml/sdtdatahash" xmlns:w16se="http://schemas.microsoft.com/office/word/2015/wordml/symex" xmlns:wpg="http://schemas.microsoft.com/office/word/2010/wordprocessingGroup" xmlns:wpi="http://schemas.microsoft.com/office/word/2010/wordprocessingInk" xmlns:wne="http://schemas.microsoft.com/office/word/2006/wordml" xmlns:wps="http://schemas.microsoft.com/office/word/2010/wordprocessingShape" mc:Ignorable="w14 w15 w16se w16cid w16 w16cex w16sdtdh wp14">
+<w:ftr xmlns:wpc="http://schemas.microsoft.com/office/word/2010/wordprocessingCanvas" xmlns:mc="http://schemas.openxmlformats.org/markup-compatibility/2006" xmlns:o="urn:schemas-microsoft-com:office:office" xmlns:r="http://schemas.openxmlformats.org/officeDocument/2006/relationships" xmlns:m="http://schemas.openxmlformats.org/officeDocument/2006/math" xmlns:v="urn:schemas-microsoft-com:vml" xmlns:wp14="http://schemas.microsoft.com/office/word/2010/wordprocessingDrawing" xmlns:wp="http://schemas.openxmlformats.org/drawingml/2006/wordprocessingDrawing" xmlns:w10="urn:schemas-microsoft-com:office:word" xmlns:w="http://schemas.openxmlformats.org/wordprocessingml/2006/main" xmlns:w14="http://schemas.microsoft.com/office/word/2010/wordml" xmlns:wpg="http://schemas.microsoft.com/office/word/2010/wordprocessingGroup" xmlns:wpi="http://schemas.microsoft.com/office/word/2010/wordprocessingInk" xmlns:wne="http://schemas.microsoft.com/office/word/2006/wordml" xmlns:wps="http://schemas.microsoft.com/office/word/2010/wordprocessingShape" mc:Ignorable="w14 wp14">
   <w:p>
     <w:pPr>
       <w:pStyle w:val="Footer"/>
@@ -2743,7 +2756,7 @@
 </file>
 
 <file path=word/footer2.xml><?xml version="1.0" encoding="utf-8"?>
-<w:ftr xmlns:wpc="http://schemas.microsoft.com/office/word/2010/wordprocessingCanvas" xmlns:cx="http://schemas.microsoft.com/office/drawing/2014/chartex" xmlns:cx1="http://schemas.microsoft.com/office/drawing/2015/9/8/chartex" xmlns:cx2="http://schemas.microsoft.com/office/drawing/2015/10/21/chartex" xmlns:cx3="http://schemas.microsoft.com/office/drawing/2016/5/9/chartex" xmlns:cx4="http://schemas.microsoft.com/office/drawing/2016/5/10/chartex" xmlns:cx5="http://schemas.microsoft.com/office/drawing/2016/5/11/chartex" xmlns:cx6="http://schemas.microsoft.com/office/drawing/2016/5/12/chartex" xmlns:cx7="http://schemas.microsoft.com/office/drawing/2016/5/13/chartex" xmlns:cx8="http://schemas.microsoft.com/office/drawing/2016/5/14/chartex" xmlns:mc="http://schemas.openxmlformats.org/markup-compatibility/2006" xmlns:aink="http://schemas.microsoft.com/office/drawing/2016/ink" xmlns:am3d="http://schemas.microsoft.com/office/drawing/2017/model3d" xmlns:o="urn:schemas-microsoft-com:office:office" xmlns:r="http://schemas.openxmlformats.org/officeDocument/2006/relationships" xmlns:m="http://schemas.openxmlformats.org/officeDocument/2006/math" xmlns:v="urn:schemas-microsoft-com:vml" xmlns:wp14="http://schemas.microsoft.com/office/word/2010/wordprocessingDrawing" xmlns:wp="http://schemas.openxmlformats.org/drawingml/2006/wordprocessingDrawing" xmlns:w10="urn:schemas-microsoft-com:office:word" xmlns:w="http://schemas.openxmlformats.org/wordprocessingml/2006/main" xmlns:w14="http://schemas.microsoft.com/office/word/2010/wordml" xmlns:w15="http://schemas.microsoft.com/office/word/2012/wordml" xmlns:w16cex="http://schemas.microsoft.com/office/word/2018/wordml/cex" xmlns:w16cid="http://schemas.microsoft.com/office/word/2016/wordml/cid" xmlns:w16="http://schemas.microsoft.com/office/word/2018/wordml" xmlns:w16sdtdh="http://schemas.microsoft.com/office/word/2020/wordml/sdtdatahash" xmlns:w16se="http://schemas.microsoft.com/office/word/2015/wordml/symex" xmlns:wpg="http://schemas.microsoft.com/office/word/2010/wordprocessingGroup" xmlns:wpi="http://schemas.microsoft.com/office/word/2010/wordprocessingInk" xmlns:wne="http://schemas.microsoft.com/office/word/2006/wordml" xmlns:wps="http://schemas.microsoft.com/office/word/2010/wordprocessingShape" mc:Ignorable="w14 w15 w16se w16cid w16 w16cex w16sdtdh wp14">
+<w:ftr xmlns:wpc="http://schemas.microsoft.com/office/word/2010/wordprocessingCanvas" xmlns:mc="http://schemas.openxmlformats.org/markup-compatibility/2006" xmlns:o="urn:schemas-microsoft-com:office:office" xmlns:r="http://schemas.openxmlformats.org/officeDocument/2006/relationships" xmlns:m="http://schemas.openxmlformats.org/officeDocument/2006/math" xmlns:v="urn:schemas-microsoft-com:vml" xmlns:wp14="http://schemas.microsoft.com/office/word/2010/wordprocessingDrawing" xmlns:wp="http://schemas.openxmlformats.org/drawingml/2006/wordprocessingDrawing" xmlns:w10="urn:schemas-microsoft-com:office:word" xmlns:w="http://schemas.openxmlformats.org/wordprocessingml/2006/main" xmlns:w14="http://schemas.microsoft.com/office/word/2010/wordml" xmlns:wpg="http://schemas.microsoft.com/office/word/2010/wordprocessingGroup" xmlns:wpi="http://schemas.microsoft.com/office/word/2010/wordprocessingInk" xmlns:wne="http://schemas.microsoft.com/office/word/2006/wordml" xmlns:wps="http://schemas.microsoft.com/office/word/2010/wordprocessingShape" mc:Ignorable="w14 wp14">
   <w:sdt>
     <w:sdtPr>
       <w:rPr>
@@ -2931,7 +2944,7 @@
                 <w:sz w:val="20"/>
                 <w:szCs w:val="20"/>
               </w:rPr>
-              <w:t xml:space="preserve"> </w:t>
+              <w:t xml:space="preserve"> {</w:t>
             </w:r>
             <w:proofErr w:type="gramStart"/>
             <w:r>
@@ -2940,7 +2953,7 @@
                 <w:sz w:val="20"/>
                 <w:szCs w:val="20"/>
               </w:rPr>
-              <w:t xml:space="preserve">{{ </w:t>
+              <w:t xml:space="preserve">{ </w:t>
             </w:r>
             <w:proofErr w:type="spellStart"/>
             <w:r>
@@ -2989,7 +3002,7 @@
 </file>
 
 <file path=word/footer3.xml><?xml version="1.0" encoding="utf-8"?>
-<w:ftr xmlns:wpc="http://schemas.microsoft.com/office/word/2010/wordprocessingCanvas" xmlns:cx="http://schemas.microsoft.com/office/drawing/2014/chartex" xmlns:cx1="http://schemas.microsoft.com/office/drawing/2015/9/8/chartex" xmlns:cx2="http://schemas.microsoft.com/office/drawing/2015/10/21/chartex" xmlns:cx3="http://schemas.microsoft.com/office/drawing/2016/5/9/chartex" xmlns:cx4="http://schemas.microsoft.com/office/drawing/2016/5/10/chartex" xmlns:cx5="http://schemas.microsoft.com/office/drawing/2016/5/11/chartex" xmlns:cx6="http://schemas.microsoft.com/office/drawing/2016/5/12/chartex" xmlns:cx7="http://schemas.microsoft.com/office/drawing/2016/5/13/chartex" xmlns:cx8="http://schemas.microsoft.com/office/drawing/2016/5/14/chartex" xmlns:mc="http://schemas.openxmlformats.org/markup-compatibility/2006" xmlns:aink="http://schemas.microsoft.com/office/drawing/2016/ink" xmlns:am3d="http://schemas.microsoft.com/office/drawing/2017/model3d" xmlns:o="urn:schemas-microsoft-com:office:office" xmlns:r="http://schemas.openxmlformats.org/officeDocument/2006/relationships" xmlns:m="http://schemas.openxmlformats.org/officeDocument/2006/math" xmlns:v="urn:schemas-microsoft-com:vml" xmlns:wp14="http://schemas.microsoft.com/office/word/2010/wordprocessingDrawing" xmlns:wp="http://schemas.openxmlformats.org/drawingml/2006/wordprocessingDrawing" xmlns:w10="urn:schemas-microsoft-com:office:word" xmlns:w="http://schemas.openxmlformats.org/wordprocessingml/2006/main" xmlns:w14="http://schemas.microsoft.com/office/word/2010/wordml" xmlns:w15="http://schemas.microsoft.com/office/word/2012/wordml" xmlns:w16cex="http://schemas.microsoft.com/office/word/2018/wordml/cex" xmlns:w16cid="http://schemas.microsoft.com/office/word/2016/wordml/cid" xmlns:w16="http://schemas.microsoft.com/office/word/2018/wordml" xmlns:w16sdtdh="http://schemas.microsoft.com/office/word/2020/wordml/sdtdatahash" xmlns:w16se="http://schemas.microsoft.com/office/word/2015/wordml/symex" xmlns:wpg="http://schemas.microsoft.com/office/word/2010/wordprocessingGroup" xmlns:wpi="http://schemas.microsoft.com/office/word/2010/wordprocessingInk" xmlns:wne="http://schemas.microsoft.com/office/word/2006/wordml" xmlns:wps="http://schemas.microsoft.com/office/word/2010/wordprocessingShape" mc:Ignorable="w14 w15 w16se w16cid w16 w16cex w16sdtdh wp14">
+<w:ftr xmlns:wpc="http://schemas.microsoft.com/office/word/2010/wordprocessingCanvas" xmlns:mc="http://schemas.openxmlformats.org/markup-compatibility/2006" xmlns:o="urn:schemas-microsoft-com:office:office" xmlns:r="http://schemas.openxmlformats.org/officeDocument/2006/relationships" xmlns:m="http://schemas.openxmlformats.org/officeDocument/2006/math" xmlns:v="urn:schemas-microsoft-com:vml" xmlns:wp14="http://schemas.microsoft.com/office/word/2010/wordprocessingDrawing" xmlns:wp="http://schemas.openxmlformats.org/drawingml/2006/wordprocessingDrawing" xmlns:w10="urn:schemas-microsoft-com:office:word" xmlns:w="http://schemas.openxmlformats.org/wordprocessingml/2006/main" xmlns:w14="http://schemas.microsoft.com/office/word/2010/wordml" xmlns:wpg="http://schemas.microsoft.com/office/word/2010/wordprocessingGroup" xmlns:wpi="http://schemas.microsoft.com/office/word/2010/wordprocessingInk" xmlns:wne="http://schemas.microsoft.com/office/word/2006/wordml" xmlns:wps="http://schemas.microsoft.com/office/word/2010/wordprocessingShape" mc:Ignorable="w14 wp14">
   <w:p>
     <w:pPr>
       <w:pStyle w:val="Footer"/>
@@ -2999,7 +3012,7 @@
 </file>
 
 <file path=word/footnotes.xml><?xml version="1.0" encoding="utf-8"?>
-<w:footnotes xmlns:wpc="http://schemas.microsoft.com/office/word/2010/wordprocessingCanvas" xmlns:cx="http://schemas.microsoft.com/office/drawing/2014/chartex" xmlns:cx1="http://schemas.microsoft.com/office/drawing/2015/9/8/chartex" xmlns:cx2="http://schemas.microsoft.com/office/drawing/2015/10/21/chartex" xmlns:cx3="http://schemas.microsoft.com/office/drawing/2016/5/9/chartex" xmlns:cx4="http://schemas.microsoft.com/office/drawing/2016/5/10/chartex" xmlns:cx5="http://schemas.microsoft.com/office/drawing/2016/5/11/chartex" xmlns:cx6="http://schemas.microsoft.com/office/drawing/2016/5/12/chartex" xmlns:cx7="http://schemas.microsoft.com/office/drawing/2016/5/13/chartex" xmlns:cx8="http://schemas.microsoft.com/office/drawing/2016/5/14/chartex" xmlns:mc="http://schemas.openxmlformats.org/markup-compatibility/2006" xmlns:aink="http://schemas.microsoft.com/office/drawing/2016/ink" xmlns:am3d="http://schemas.microsoft.com/office/drawing/2017/model3d" xmlns:o="urn:schemas-microsoft-com:office:office" xmlns:r="http://schemas.openxmlformats.org/officeDocument/2006/relationships" xmlns:m="http://schemas.openxmlformats.org/officeDocument/2006/math" xmlns:v="urn:schemas-microsoft-com:vml" xmlns:wp14="http://schemas.microsoft.com/office/word/2010/wordprocessingDrawing" xmlns:wp="http://schemas.openxmlformats.org/drawingml/2006/wordprocessingDrawing" xmlns:w10="urn:schemas-microsoft-com:office:word" xmlns:w="http://schemas.openxmlformats.org/wordprocessingml/2006/main" xmlns:w14="http://schemas.microsoft.com/office/word/2010/wordml" xmlns:w15="http://schemas.microsoft.com/office/word/2012/wordml" xmlns:w16cex="http://schemas.microsoft.com/office/word/2018/wordml/cex" xmlns:w16cid="http://schemas.microsoft.com/office/word/2016/wordml/cid" xmlns:w16="http://schemas.microsoft.com/office/word/2018/wordml" xmlns:w16sdtdh="http://schemas.microsoft.com/office/word/2020/wordml/sdtdatahash" xmlns:w16se="http://schemas.microsoft.com/office/word/2015/wordml/symex" xmlns:wpg="http://schemas.microsoft.com/office/word/2010/wordprocessingGroup" xmlns:wpi="http://schemas.microsoft.com/office/word/2010/wordprocessingInk" xmlns:wne="http://schemas.microsoft.com/office/word/2006/wordml" xmlns:wps="http://schemas.microsoft.com/office/word/2010/wordprocessingShape" mc:Ignorable="w14 w15 w16se w16cid w16 w16cex w16sdtdh wp14">
+<w:footnotes xmlns:wpc="http://schemas.microsoft.com/office/word/2010/wordprocessingCanvas" xmlns:mc="http://schemas.openxmlformats.org/markup-compatibility/2006" xmlns:o="urn:schemas-microsoft-com:office:office" xmlns:r="http://schemas.openxmlformats.org/officeDocument/2006/relationships" xmlns:m="http://schemas.openxmlformats.org/officeDocument/2006/math" xmlns:v="urn:schemas-microsoft-com:vml" xmlns:wp14="http://schemas.microsoft.com/office/word/2010/wordprocessingDrawing" xmlns:wp="http://schemas.openxmlformats.org/drawingml/2006/wordprocessingDrawing" xmlns:w10="urn:schemas-microsoft-com:office:word" xmlns:w="http://schemas.openxmlformats.org/wordprocessingml/2006/main" xmlns:w14="http://schemas.microsoft.com/office/word/2010/wordml" xmlns:wpg="http://schemas.microsoft.com/office/word/2010/wordprocessingGroup" xmlns:wpi="http://schemas.microsoft.com/office/word/2010/wordprocessingInk" xmlns:wne="http://schemas.microsoft.com/office/word/2006/wordml" xmlns:wps="http://schemas.microsoft.com/office/word/2010/wordprocessingShape" mc:Ignorable="w14 wp14">
   <w:footnote w:type="separator" w:id="-1">
     <w:p>
       <w:r>
@@ -3018,7 +3031,7 @@
 </file>
 
 <file path=word/header1.xml><?xml version="1.0" encoding="utf-8"?>
-<w:hdr xmlns:wpc="http://schemas.microsoft.com/office/word/2010/wordprocessingCanvas" xmlns:cx="http://schemas.microsoft.com/office/drawing/2014/chartex" xmlns:cx1="http://schemas.microsoft.com/office/drawing/2015/9/8/chartex" xmlns:cx2="http://schemas.microsoft.com/office/drawing/2015/10/21/chartex" xmlns:cx3="http://schemas.microsoft.com/office/drawing/2016/5/9/chartex" xmlns:cx4="http://schemas.microsoft.com/office/drawing/2016/5/10/chartex" xmlns:cx5="http://schemas.microsoft.com/office/drawing/2016/5/11/chartex" xmlns:cx6="http://schemas.microsoft.com/office/drawing/2016/5/12/chartex" xmlns:cx7="http://schemas.microsoft.com/office/drawing/2016/5/13/chartex" xmlns:cx8="http://schemas.microsoft.com/office/drawing/2016/5/14/chartex" xmlns:mc="http://schemas.openxmlformats.org/markup-compatibility/2006" xmlns:aink="http://schemas.microsoft.com/office/drawing/2016/ink" xmlns:am3d="http://schemas.microsoft.com/office/drawing/2017/model3d" xmlns:o="urn:schemas-microsoft-com:office:office" xmlns:r="http://schemas.openxmlformats.org/officeDocument/2006/relationships" xmlns:m="http://schemas.openxmlformats.org/officeDocument/2006/math" xmlns:v="urn:schemas-microsoft-com:vml" xmlns:wp14="http://schemas.microsoft.com/office/word/2010/wordprocessingDrawing" xmlns:wp="http://schemas.openxmlformats.org/drawingml/2006/wordprocessingDrawing" xmlns:w10="urn:schemas-microsoft-com:office:word" xmlns:w="http://schemas.openxmlformats.org/wordprocessingml/2006/main" xmlns:w14="http://schemas.microsoft.com/office/word/2010/wordml" xmlns:w15="http://schemas.microsoft.com/office/word/2012/wordml" xmlns:w16cex="http://schemas.microsoft.com/office/word/2018/wordml/cex" xmlns:w16cid="http://schemas.microsoft.com/office/word/2016/wordml/cid" xmlns:w16="http://schemas.microsoft.com/office/word/2018/wordml" xmlns:w16sdtdh="http://schemas.microsoft.com/office/word/2020/wordml/sdtdatahash" xmlns:w16se="http://schemas.microsoft.com/office/word/2015/wordml/symex" xmlns:wpg="http://schemas.microsoft.com/office/word/2010/wordprocessingGroup" xmlns:wpi="http://schemas.microsoft.com/office/word/2010/wordprocessingInk" xmlns:wne="http://schemas.microsoft.com/office/word/2006/wordml" xmlns:wps="http://schemas.microsoft.com/office/word/2010/wordprocessingShape" mc:Ignorable="w14 w15 w16se w16cid w16 w16cex w16sdtdh wp14">
+<w:hdr xmlns:wpc="http://schemas.microsoft.com/office/word/2010/wordprocessingCanvas" xmlns:mc="http://schemas.openxmlformats.org/markup-compatibility/2006" xmlns:o="urn:schemas-microsoft-com:office:office" xmlns:r="http://schemas.openxmlformats.org/officeDocument/2006/relationships" xmlns:m="http://schemas.openxmlformats.org/officeDocument/2006/math" xmlns:v="urn:schemas-microsoft-com:vml" xmlns:wp14="http://schemas.microsoft.com/office/word/2010/wordprocessingDrawing" xmlns:wp="http://schemas.openxmlformats.org/drawingml/2006/wordprocessingDrawing" xmlns:w10="urn:schemas-microsoft-com:office:word" xmlns:w="http://schemas.openxmlformats.org/wordprocessingml/2006/main" xmlns:w14="http://schemas.microsoft.com/office/word/2010/wordml" xmlns:wpg="http://schemas.microsoft.com/office/word/2010/wordprocessingGroup" xmlns:wpi="http://schemas.microsoft.com/office/word/2010/wordprocessingInk" xmlns:wne="http://schemas.microsoft.com/office/word/2006/wordml" xmlns:wps="http://schemas.microsoft.com/office/word/2010/wordprocessingShape" mc:Ignorable="w14 wp14">
   <w:p>
     <w:pPr>
       <w:pStyle w:val="Header"/>
@@ -3028,7 +3041,7 @@
 </file>
 
 <file path=word/header2.xml><?xml version="1.0" encoding="utf-8"?>
-<w:hdr xmlns:wpc="http://schemas.microsoft.com/office/word/2010/wordprocessingCanvas" xmlns:cx="http://schemas.microsoft.com/office/drawing/2014/chartex" xmlns:cx1="http://schemas.microsoft.com/office/drawing/2015/9/8/chartex" xmlns:cx2="http://schemas.microsoft.com/office/drawing/2015/10/21/chartex" xmlns:cx3="http://schemas.microsoft.com/office/drawing/2016/5/9/chartex" xmlns:cx4="http://schemas.microsoft.com/office/drawing/2016/5/10/chartex" xmlns:cx5="http://schemas.microsoft.com/office/drawing/2016/5/11/chartex" xmlns:cx6="http://schemas.microsoft.com/office/drawing/2016/5/12/chartex" xmlns:cx7="http://schemas.microsoft.com/office/drawing/2016/5/13/chartex" xmlns:cx8="http://schemas.microsoft.com/office/drawing/2016/5/14/chartex" xmlns:mc="http://schemas.openxmlformats.org/markup-compatibility/2006" xmlns:aink="http://schemas.microsoft.com/office/drawing/2016/ink" xmlns:am3d="http://schemas.microsoft.com/office/drawing/2017/model3d" xmlns:o="urn:schemas-microsoft-com:office:office" xmlns:r="http://schemas.openxmlformats.org/officeDocument/2006/relationships" xmlns:m="http://schemas.openxmlformats.org/officeDocument/2006/math" xmlns:v="urn:schemas-microsoft-com:vml" xmlns:wp14="http://schemas.microsoft.com/office/word/2010/wordprocessingDrawing" xmlns:wp="http://schemas.openxmlformats.org/drawingml/2006/wordprocessingDrawing" xmlns:w10="urn:schemas-microsoft-com:office:word" xmlns:w="http://schemas.openxmlformats.org/wordprocessingml/2006/main" xmlns:w14="http://schemas.microsoft.com/office/word/2010/wordml" xmlns:w15="http://schemas.microsoft.com/office/word/2012/wordml" xmlns:w16cex="http://schemas.microsoft.com/office/word/2018/wordml/cex" xmlns:w16cid="http://schemas.microsoft.com/office/word/2016/wordml/cid" xmlns:w16="http://schemas.microsoft.com/office/word/2018/wordml" xmlns:w16sdtdh="http://schemas.microsoft.com/office/word/2020/wordml/sdtdatahash" xmlns:w16se="http://schemas.microsoft.com/office/word/2015/wordml/symex" xmlns:wpg="http://schemas.microsoft.com/office/word/2010/wordprocessingGroup" xmlns:wpi="http://schemas.microsoft.com/office/word/2010/wordprocessingInk" xmlns:wne="http://schemas.microsoft.com/office/word/2006/wordml" xmlns:wps="http://schemas.microsoft.com/office/word/2010/wordprocessingShape" mc:Ignorable="w14 w15 w16se w16cid w16 w16cex w16sdtdh wp14">
+<w:hdr xmlns:wpc="http://schemas.microsoft.com/office/word/2010/wordprocessingCanvas" xmlns:mc="http://schemas.openxmlformats.org/markup-compatibility/2006" xmlns:o="urn:schemas-microsoft-com:office:office" xmlns:r="http://schemas.openxmlformats.org/officeDocument/2006/relationships" xmlns:m="http://schemas.openxmlformats.org/officeDocument/2006/math" xmlns:v="urn:schemas-microsoft-com:vml" xmlns:wp14="http://schemas.microsoft.com/office/word/2010/wordprocessingDrawing" xmlns:wp="http://schemas.openxmlformats.org/drawingml/2006/wordprocessingDrawing" xmlns:w10="urn:schemas-microsoft-com:office:word" xmlns:w="http://schemas.openxmlformats.org/wordprocessingml/2006/main" xmlns:w14="http://schemas.microsoft.com/office/word/2010/wordml" xmlns:wpg="http://schemas.microsoft.com/office/word/2010/wordprocessingGroup" xmlns:wpi="http://schemas.microsoft.com/office/word/2010/wordprocessingInk" xmlns:wne="http://schemas.microsoft.com/office/word/2006/wordml" xmlns:wps="http://schemas.microsoft.com/office/word/2010/wordprocessingShape" mc:Ignorable="w14 wp14">
   <w:p>
     <w:pPr>
       <w:pStyle w:val="Header"/>
@@ -3054,7 +3067,7 @@
 </file>
 
 <file path=word/header3.xml><?xml version="1.0" encoding="utf-8"?>
-<w:hdr xmlns:wpc="http://schemas.microsoft.com/office/word/2010/wordprocessingCanvas" xmlns:cx="http://schemas.microsoft.com/office/drawing/2014/chartex" xmlns:cx1="http://schemas.microsoft.com/office/drawing/2015/9/8/chartex" xmlns:cx2="http://schemas.microsoft.com/office/drawing/2015/10/21/chartex" xmlns:cx3="http://schemas.microsoft.com/office/drawing/2016/5/9/chartex" xmlns:cx4="http://schemas.microsoft.com/office/drawing/2016/5/10/chartex" xmlns:cx5="http://schemas.microsoft.com/office/drawing/2016/5/11/chartex" xmlns:cx6="http://schemas.microsoft.com/office/drawing/2016/5/12/chartex" xmlns:cx7="http://schemas.microsoft.com/office/drawing/2016/5/13/chartex" xmlns:cx8="http://schemas.microsoft.com/office/drawing/2016/5/14/chartex" xmlns:mc="http://schemas.openxmlformats.org/markup-compatibility/2006" xmlns:aink="http://schemas.microsoft.com/office/drawing/2016/ink" xmlns:am3d="http://schemas.microsoft.com/office/drawing/2017/model3d" xmlns:o="urn:schemas-microsoft-com:office:office" xmlns:r="http://schemas.openxmlformats.org/officeDocument/2006/relationships" xmlns:m="http://schemas.openxmlformats.org/officeDocument/2006/math" xmlns:v="urn:schemas-microsoft-com:vml" xmlns:wp14="http://schemas.microsoft.com/office/word/2010/wordprocessingDrawing" xmlns:wp="http://schemas.openxmlformats.org/drawingml/2006/wordprocessingDrawing" xmlns:w10="urn:schemas-microsoft-com:office:word" xmlns:w="http://schemas.openxmlformats.org/wordprocessingml/2006/main" xmlns:w14="http://schemas.microsoft.com/office/word/2010/wordml" xmlns:w15="http://schemas.microsoft.com/office/word/2012/wordml" xmlns:w16cex="http://schemas.microsoft.com/office/word/2018/wordml/cex" xmlns:w16cid="http://schemas.microsoft.com/office/word/2016/wordml/cid" xmlns:w16="http://schemas.microsoft.com/office/word/2018/wordml" xmlns:w16sdtdh="http://schemas.microsoft.com/office/word/2020/wordml/sdtdatahash" xmlns:w16se="http://schemas.microsoft.com/office/word/2015/wordml/symex" xmlns:wpg="http://schemas.microsoft.com/office/word/2010/wordprocessingGroup" xmlns:wpi="http://schemas.microsoft.com/office/word/2010/wordprocessingInk" xmlns:wne="http://schemas.microsoft.com/office/word/2006/wordml" xmlns:wps="http://schemas.microsoft.com/office/word/2010/wordprocessingShape" mc:Ignorable="w14 w15 w16se w16cid w16 w16cex w16sdtdh wp14">
+<w:hdr xmlns:wpc="http://schemas.microsoft.com/office/word/2010/wordprocessingCanvas" xmlns:mc="http://schemas.openxmlformats.org/markup-compatibility/2006" xmlns:o="urn:schemas-microsoft-com:office:office" xmlns:r="http://schemas.openxmlformats.org/officeDocument/2006/relationships" xmlns:m="http://schemas.openxmlformats.org/officeDocument/2006/math" xmlns:v="urn:schemas-microsoft-com:vml" xmlns:wp14="http://schemas.microsoft.com/office/word/2010/wordprocessingDrawing" xmlns:wp="http://schemas.openxmlformats.org/drawingml/2006/wordprocessingDrawing" xmlns:w10="urn:schemas-microsoft-com:office:word" xmlns:w="http://schemas.openxmlformats.org/wordprocessingml/2006/main" xmlns:w14="http://schemas.microsoft.com/office/word/2010/wordml" xmlns:wpg="http://schemas.microsoft.com/office/word/2010/wordprocessingGroup" xmlns:wpi="http://schemas.microsoft.com/office/word/2010/wordprocessingInk" xmlns:wne="http://schemas.microsoft.com/office/word/2006/wordml" xmlns:wps="http://schemas.microsoft.com/office/word/2010/wordprocessingShape" mc:Ignorable="w14 wp14">
   <w:p>
     <w:pPr>
       <w:pStyle w:val="Header"/>
@@ -3064,7 +3077,7 @@
 </file>
 
 <file path=word/styles.xml><?xml version="1.0" encoding="utf-8"?>
-<w:styles xmlns:mc="http://schemas.openxmlformats.org/markup-compatibility/2006" xmlns:r="http://schemas.openxmlformats.org/officeDocument/2006/relationships" xmlns:w="http://schemas.openxmlformats.org/wordprocessingml/2006/main" xmlns:w14="http://schemas.microsoft.com/office/word/2010/wordml" xmlns:w15="http://schemas.microsoft.com/office/word/2012/wordml" xmlns:w16cex="http://schemas.microsoft.com/office/word/2018/wordml/cex" xmlns:w16cid="http://schemas.microsoft.com/office/word/2016/wordml/cid" xmlns:w16="http://schemas.microsoft.com/office/word/2018/wordml" xmlns:w16sdtdh="http://schemas.microsoft.com/office/word/2020/wordml/sdtdatahash" xmlns:w16se="http://schemas.microsoft.com/office/word/2015/wordml/symex" mc:Ignorable="w14 w15 w16se w16cid w16 w16cex w16sdtdh">
+<w:styles xmlns:mc="http://schemas.openxmlformats.org/markup-compatibility/2006" xmlns:r="http://schemas.openxmlformats.org/officeDocument/2006/relationships" xmlns:w="http://schemas.openxmlformats.org/wordprocessingml/2006/main" xmlns:w14="http://schemas.microsoft.com/office/word/2010/wordml" mc:Ignorable="w14">
   <w:docDefaults>
     <w:rPrDefault>
       <w:rPr>
@@ -3080,383 +3093,415 @@
       </w:pPr>
     </w:pPrDefault>
   </w:docDefaults>
-  <w:latentStyles w:defLockedState="0" w:defUIPriority="99" w:defSemiHidden="0" w:defUnhideWhenUsed="0" w:defQFormat="0" w:count="376">
-    <w:lsdException w:name="Normal" w:uiPriority="0" w:qFormat="1"/>
-    <w:lsdException w:name="heading 1" w:uiPriority="9" w:qFormat="1"/>
-    <w:lsdException w:name="heading 2" w:semiHidden="1" w:uiPriority="9" w:unhideWhenUsed="1" w:qFormat="1"/>
-    <w:lsdException w:name="heading 3" w:semiHidden="1" w:uiPriority="9" w:unhideWhenUsed="1" w:qFormat="1"/>
-    <w:lsdException w:name="heading 4" w:semiHidden="1" w:uiPriority="9" w:unhideWhenUsed="1" w:qFormat="1"/>
-    <w:lsdException w:name="heading 5" w:semiHidden="1" w:uiPriority="9" w:unhideWhenUsed="1" w:qFormat="1"/>
-    <w:lsdException w:name="heading 6" w:semiHidden="1" w:uiPriority="9" w:unhideWhenUsed="1" w:qFormat="1"/>
-    <w:lsdException w:name="heading 7" w:semiHidden="1" w:uiPriority="9" w:unhideWhenUsed="1" w:qFormat="1"/>
-    <w:lsdException w:name="heading 8" w:semiHidden="1" w:uiPriority="9" w:unhideWhenUsed="1" w:qFormat="1"/>
-    <w:lsdException w:name="heading 9" w:semiHidden="1" w:uiPriority="9" w:unhideWhenUsed="1" w:qFormat="1"/>
-    <w:lsdException w:name="index 1" w:semiHidden="1" w:unhideWhenUsed="1"/>
-    <w:lsdException w:name="index 2" w:semiHidden="1" w:unhideWhenUsed="1"/>
-    <w:lsdException w:name="index 3" w:semiHidden="1" w:unhideWhenUsed="1"/>
-    <w:lsdException w:name="index 4" w:semiHidden="1" w:unhideWhenUsed="1"/>
-    <w:lsdException w:name="index 5" w:semiHidden="1" w:unhideWhenUsed="1"/>
-    <w:lsdException w:name="index 6" w:semiHidden="1" w:unhideWhenUsed="1"/>
-    <w:lsdException w:name="index 7" w:semiHidden="1" w:unhideWhenUsed="1"/>
-    <w:lsdException w:name="index 8" w:semiHidden="1" w:unhideWhenUsed="1"/>
-    <w:lsdException w:name="index 9" w:semiHidden="1" w:unhideWhenUsed="1"/>
-    <w:lsdException w:name="toc 1" w:semiHidden="1" w:uiPriority="39" w:unhideWhenUsed="1"/>
-    <w:lsdException w:name="toc 2" w:semiHidden="1" w:uiPriority="39" w:unhideWhenUsed="1"/>
-    <w:lsdException w:name="toc 3" w:semiHidden="1" w:uiPriority="39" w:unhideWhenUsed="1"/>
-    <w:lsdException w:name="toc 4" w:semiHidden="1" w:uiPriority="39" w:unhideWhenUsed="1"/>
-    <w:lsdException w:name="toc 5" w:semiHidden="1" w:uiPriority="39" w:unhideWhenUsed="1"/>
-    <w:lsdException w:name="toc 6" w:semiHidden="1" w:uiPriority="39" w:unhideWhenUsed="1"/>
-    <w:lsdException w:name="toc 7" w:semiHidden="1" w:uiPriority="39" w:unhideWhenUsed="1"/>
-    <w:lsdException w:name="toc 8" w:semiHidden="1" w:uiPriority="39" w:unhideWhenUsed="1"/>
-    <w:lsdException w:name="toc 9" w:semiHidden="1" w:uiPriority="39" w:unhideWhenUsed="1"/>
-    <w:lsdException w:name="Normal Indent" w:semiHidden="1" w:unhideWhenUsed="1"/>
-    <w:lsdException w:name="footnote text" w:semiHidden="1" w:unhideWhenUsed="1"/>
-    <w:lsdException w:name="annotation text" w:semiHidden="1" w:unhideWhenUsed="1"/>
-    <w:lsdException w:name="header" w:semiHidden="1" w:unhideWhenUsed="1"/>
-    <w:lsdException w:name="footer" w:semiHidden="1" w:unhideWhenUsed="1"/>
-    <w:lsdException w:name="index heading" w:semiHidden="1" w:unhideWhenUsed="1"/>
-    <w:lsdException w:name="caption" w:semiHidden="1" w:uiPriority="35" w:unhideWhenUsed="1" w:qFormat="1"/>
-    <w:lsdException w:name="table of figures" w:semiHidden="1" w:unhideWhenUsed="1"/>
-    <w:lsdException w:name="envelope address" w:semiHidden="1" w:unhideWhenUsed="1"/>
-    <w:lsdException w:name="envelope return" w:semiHidden="1" w:unhideWhenUsed="1"/>
-    <w:lsdException w:name="footnote reference" w:semiHidden="1" w:unhideWhenUsed="1"/>
-    <w:lsdException w:name="annotation reference" w:semiHidden="1" w:unhideWhenUsed="1"/>
-    <w:lsdException w:name="line number" w:semiHidden="1" w:unhideWhenUsed="1"/>
-    <w:lsdException w:name="page number" w:semiHidden="1" w:unhideWhenUsed="1"/>
-    <w:lsdException w:name="endnote reference" w:semiHidden="1" w:unhideWhenUsed="1"/>
-    <w:lsdException w:name="endnote text" w:semiHidden="1" w:unhideWhenUsed="1"/>
-    <w:lsdException w:name="table of authorities" w:semiHidden="1" w:unhideWhenUsed="1"/>
-    <w:lsdException w:name="macro" w:semiHidden="1" w:unhideWhenUsed="1"/>
-    <w:lsdException w:name="toa heading" w:semiHidden="1" w:unhideWhenUsed="1"/>
-    <w:lsdException w:name="List" w:semiHidden="1" w:unhideWhenUsed="1"/>
-    <w:lsdException w:name="List Bullet" w:semiHidden="1" w:unhideWhenUsed="1"/>
-    <w:lsdException w:name="List Number" w:semiHidden="1" w:unhideWhenUsed="1"/>
-    <w:lsdException w:name="List 2" w:semiHidden="1" w:unhideWhenUsed="1"/>
-    <w:lsdException w:name="List 3" w:semiHidden="1" w:unhideWhenUsed="1"/>
-    <w:lsdException w:name="List 4" w:semiHidden="1" w:unhideWhenUsed="1"/>
-    <w:lsdException w:name="List 5" w:semiHidden="1" w:unhideWhenUsed="1"/>
-    <w:lsdException w:name="List Bullet 2" w:semiHidden="1" w:unhideWhenUsed="1"/>
-    <w:lsdException w:name="List Bullet 3" w:semiHidden="1" w:unhideWhenUsed="1"/>
-    <w:lsdException w:name="List Bullet 4" w:semiHidden="1" w:unhideWhenUsed="1"/>
-    <w:lsdException w:name="List Bullet 5" w:semiHidden="1" w:unhideWhenUsed="1"/>
-    <w:lsdException w:name="List Number 2" w:semiHidden="1" w:unhideWhenUsed="1"/>
-    <w:lsdException w:name="List Number 3" w:semiHidden="1" w:unhideWhenUsed="1"/>
-    <w:lsdException w:name="List Number 4" w:semiHidden="1" w:unhideWhenUsed="1"/>
-    <w:lsdException w:name="List Number 5" w:semiHidden="1" w:unhideWhenUsed="1"/>
-    <w:lsdException w:name="Title" w:uiPriority="10" w:qFormat="1"/>
-    <w:lsdException w:name="Closing" w:semiHidden="1" w:unhideWhenUsed="1"/>
-    <w:lsdException w:name="Signature" w:semiHidden="1" w:unhideWhenUsed="1"/>
-    <w:lsdException w:name="Default Paragraph Font" w:semiHidden="1" w:uiPriority="1" w:unhideWhenUsed="1"/>
-    <w:lsdException w:name="Body Text" w:semiHidden="1" w:unhideWhenUsed="1"/>
-    <w:lsdException w:name="Body Text Indent" w:semiHidden="1" w:unhideWhenUsed="1"/>
-    <w:lsdException w:name="List Continue" w:semiHidden="1" w:unhideWhenUsed="1"/>
-    <w:lsdException w:name="List Continue 2" w:semiHidden="1" w:unhideWhenUsed="1"/>
-    <w:lsdException w:name="List Continue 3" w:semiHidden="1" w:unhideWhenUsed="1"/>
-    <w:lsdException w:name="List Continue 4" w:semiHidden="1" w:unhideWhenUsed="1"/>
-    <w:lsdException w:name="List Continue 5" w:semiHidden="1" w:unhideWhenUsed="1"/>
-    <w:lsdException w:name="Message Header" w:semiHidden="1" w:unhideWhenUsed="1"/>
-    <w:lsdException w:name="Subtitle" w:uiPriority="11" w:qFormat="1"/>
-    <w:lsdException w:name="Salutation" w:semiHidden="1" w:unhideWhenUsed="1"/>
-    <w:lsdException w:name="Date" w:semiHidden="1" w:unhideWhenUsed="1"/>
-    <w:lsdException w:name="Body Text First Indent" w:semiHidden="1" w:unhideWhenUsed="1"/>
-    <w:lsdException w:name="Body Text First Indent 2" w:semiHidden="1" w:unhideWhenUsed="1"/>
-    <w:lsdException w:name="Note Heading" w:semiHidden="1" w:unhideWhenUsed="1"/>
-    <w:lsdException w:name="Body Text 2" w:semiHidden="1" w:unhideWhenUsed="1"/>
-    <w:lsdException w:name="Body Text 3" w:semiHidden="1" w:unhideWhenUsed="1"/>
-    <w:lsdException w:name="Body Text Indent 2" w:semiHidden="1" w:unhideWhenUsed="1"/>
-    <w:lsdException w:name="Body Text Indent 3" w:semiHidden="1" w:unhideWhenUsed="1"/>
-    <w:lsdException w:name="Block Text" w:semiHidden="1" w:unhideWhenUsed="1"/>
-    <w:lsdException w:name="Hyperlink" w:semiHidden="1" w:unhideWhenUsed="1"/>
-    <w:lsdException w:name="FollowedHyperlink" w:semiHidden="1" w:unhideWhenUsed="1"/>
-    <w:lsdException w:name="Strong" w:uiPriority="22" w:qFormat="1"/>
-    <w:lsdException w:name="Emphasis" w:uiPriority="20" w:qFormat="1"/>
-    <w:lsdException w:name="Document Map" w:semiHidden="1" w:unhideWhenUsed="1"/>
-    <w:lsdException w:name="Plain Text" w:semiHidden="1" w:unhideWhenUsed="1"/>
-    <w:lsdException w:name="E-mail Signature" w:semiHidden="1" w:unhideWhenUsed="1"/>
-    <w:lsdException w:name="HTML Top of Form" w:semiHidden="1" w:unhideWhenUsed="1"/>
-    <w:lsdException w:name="HTML Bottom of Form" w:semiHidden="1" w:unhideWhenUsed="1"/>
-    <w:lsdException w:name="Normal (Web)" w:semiHidden="1" w:unhideWhenUsed="1"/>
-    <w:lsdException w:name="HTML Acronym" w:semiHidden="1" w:unhideWhenUsed="1"/>
-    <w:lsdException w:name="HTML Address" w:semiHidden="1" w:unhideWhenUsed="1"/>
-    <w:lsdException w:name="HTML Cite" w:semiHidden="1" w:unhideWhenUsed="1"/>
-    <w:lsdException w:name="HTML Code" w:semiHidden="1" w:unhideWhenUsed="1"/>
-    <w:lsdException w:name="HTML Definition" w:semiHidden="1" w:unhideWhenUsed="1"/>
-    <w:lsdException w:name="HTML Keyboard" w:semiHidden="1" w:unhideWhenUsed="1"/>
-    <w:lsdException w:name="HTML Preformatted" w:semiHidden="1" w:unhideWhenUsed="1"/>
-    <w:lsdException w:name="HTML Sample" w:semiHidden="1" w:unhideWhenUsed="1"/>
-    <w:lsdException w:name="HTML Typewriter" w:semiHidden="1" w:unhideWhenUsed="1"/>
-    <w:lsdException w:name="HTML Variable" w:semiHidden="1" w:unhideWhenUsed="1"/>
-    <w:lsdException w:name="Normal Table" w:semiHidden="1" w:unhideWhenUsed="1"/>
-    <w:lsdException w:name="annotation subject" w:semiHidden="1" w:unhideWhenUsed="1"/>
-    <w:lsdException w:name="No List" w:semiHidden="1" w:unhideWhenUsed="1"/>
-    <w:lsdException w:name="Outline List 1" w:semiHidden="1" w:unhideWhenUsed="1"/>
-    <w:lsdException w:name="Outline List 2" w:semiHidden="1" w:unhideWhenUsed="1"/>
-    <w:lsdException w:name="Outline List 3" w:semiHidden="1" w:unhideWhenUsed="1"/>
-    <w:lsdException w:name="Table Simple 1" w:semiHidden="1" w:unhideWhenUsed="1"/>
-    <w:lsdException w:name="Table Simple 2" w:semiHidden="1" w:unhideWhenUsed="1"/>
-    <w:lsdException w:name="Table Simple 3" w:semiHidden="1" w:unhideWhenUsed="1"/>
-    <w:lsdException w:name="Table Classic 1" w:semiHidden="1" w:unhideWhenUsed="1"/>
-    <w:lsdException w:name="Table Classic 2" w:semiHidden="1" w:unhideWhenUsed="1"/>
-    <w:lsdException w:name="Table Classic 3" w:semiHidden="1" w:unhideWhenUsed="1"/>
-    <w:lsdException w:name="Table Classic 4" w:semiHidden="1" w:unhideWhenUsed="1"/>
-    <w:lsdException w:name="Table Colorful 1" w:semiHidden="1" w:unhideWhenUsed="1"/>
-    <w:lsdException w:name="Table Colorful 2" w:semiHidden="1" w:unhideWhenUsed="1"/>
-    <w:lsdException w:name="Table Colorful 3" w:semiHidden="1" w:unhideWhenUsed="1"/>
-    <w:lsdException w:name="Table Columns 1" w:semiHidden="1" w:unhideWhenUsed="1"/>
-    <w:lsdException w:name="Table Columns 2" w:semiHidden="1" w:unhideWhenUsed="1"/>
-    <w:lsdException w:name="Table Columns 3" w:semiHidden="1" w:unhideWhenUsed="1"/>
-    <w:lsdException w:name="Table Columns 4" w:semiHidden="1" w:unhideWhenUsed="1"/>
-    <w:lsdException w:name="Table Columns 5" w:semiHidden="1" w:unhideWhenUsed="1"/>
-    <w:lsdException w:name="Table Grid 1" w:semiHidden="1" w:unhideWhenUsed="1"/>
-    <w:lsdException w:name="Table Grid 2" w:semiHidden="1" w:unhideWhenUsed="1"/>
-    <w:lsdException w:name="Table Grid 3" w:semiHidden="1" w:unhideWhenUsed="1"/>
-    <w:lsdException w:name="Table Grid 4" w:semiHidden="1" w:unhideWhenUsed="1"/>
-    <w:lsdException w:name="Table Grid 5" w:semiHidden="1" w:unhideWhenUsed="1"/>
-    <w:lsdException w:name="Table Grid 6" w:semiHidden="1" w:unhideWhenUsed="1"/>
-    <w:lsdException w:name="Table Grid 7" w:semiHidden="1" w:unhideWhenUsed="1"/>
-    <w:lsdException w:name="Table Grid 8" w:semiHidden="1" w:unhideWhenUsed="1"/>
-    <w:lsdException w:name="Table List 1" w:semiHidden="1" w:unhideWhenUsed="1"/>
-    <w:lsdException w:name="Table List 2" w:semiHidden="1" w:unhideWhenUsed="1"/>
-    <w:lsdException w:name="Table List 3" w:semiHidden="1" w:unhideWhenUsed="1"/>
-    <w:lsdException w:name="Table List 4" w:semiHidden="1" w:unhideWhenUsed="1"/>
-    <w:lsdException w:name="Table List 5" w:semiHidden="1" w:unhideWhenUsed="1"/>
-    <w:lsdException w:name="Table List 6" w:semiHidden="1" w:unhideWhenUsed="1"/>
-    <w:lsdException w:name="Table List 7" w:semiHidden="1" w:unhideWhenUsed="1"/>
-    <w:lsdException w:name="Table List 8" w:semiHidden="1" w:unhideWhenUsed="1"/>
-    <w:lsdException w:name="Table 3D effects 1" w:semiHidden="1" w:unhideWhenUsed="1"/>
-    <w:lsdException w:name="Table 3D effects 2" w:semiHidden="1" w:unhideWhenUsed="1"/>
-    <w:lsdException w:name="Table 3D effects 3" w:semiHidden="1" w:unhideWhenUsed="1"/>
-    <w:lsdException w:name="Table Contemporary" w:semiHidden="1" w:unhideWhenUsed="1"/>
-    <w:lsdException w:name="Table Elegant" w:semiHidden="1" w:unhideWhenUsed="1"/>
-    <w:lsdException w:name="Table Professional" w:semiHidden="1" w:unhideWhenUsed="1"/>
-    <w:lsdException w:name="Table Subtle 1" w:semiHidden="1" w:unhideWhenUsed="1"/>
-    <w:lsdException w:name="Table Subtle 2" w:semiHidden="1" w:unhideWhenUsed="1"/>
-    <w:lsdException w:name="Table Web 1" w:semiHidden="1" w:unhideWhenUsed="1"/>
-    <w:lsdException w:name="Table Web 2" w:semiHidden="1" w:unhideWhenUsed="1"/>
-    <w:lsdException w:name="Table Web 3" w:semiHidden="1" w:unhideWhenUsed="1"/>
-    <w:lsdException w:name="Balloon Text" w:semiHidden="1" w:unhideWhenUsed="1"/>
-    <w:lsdException w:name="Table Grid" w:uiPriority="59"/>
-    <w:lsdException w:name="Table Theme" w:semiHidden="1" w:unhideWhenUsed="1"/>
-    <w:lsdException w:name="Placeholder Text" w:semiHidden="1"/>
-    <w:lsdException w:name="No Spacing" w:uiPriority="1" w:qFormat="1"/>
-    <w:lsdException w:name="Light Shading" w:uiPriority="60"/>
-    <w:lsdException w:name="Light List" w:uiPriority="61"/>
-    <w:lsdException w:name="Light Grid" w:uiPriority="62"/>
-    <w:lsdException w:name="Medium Shading 1" w:uiPriority="63"/>
-    <w:lsdException w:name="Medium Shading 2" w:uiPriority="64"/>
-    <w:lsdException w:name="Medium List 1" w:uiPriority="65"/>
-    <w:lsdException w:name="Medium List 2" w:uiPriority="66"/>
-    <w:lsdException w:name="Medium Grid 1" w:uiPriority="67"/>
-    <w:lsdException w:name="Medium Grid 2" w:uiPriority="68"/>
-    <w:lsdException w:name="Medium Grid 3" w:uiPriority="69"/>
-    <w:lsdException w:name="Dark List" w:uiPriority="70"/>
-    <w:lsdException w:name="Colorful Shading" w:uiPriority="71"/>
-    <w:lsdException w:name="Colorful List" w:uiPriority="72"/>
-    <w:lsdException w:name="Colorful Grid" w:uiPriority="73"/>
-    <w:lsdException w:name="Light Shading Accent 1" w:uiPriority="60"/>
-    <w:lsdException w:name="Light List Accent 1" w:uiPriority="61"/>
-    <w:lsdException w:name="Light Grid Accent 1" w:uiPriority="62"/>
-    <w:lsdException w:name="Medium Shading 1 Accent 1" w:uiPriority="63"/>
-    <w:lsdException w:name="Medium Shading 2 Accent 1" w:uiPriority="64"/>
-    <w:lsdException w:name="Medium List 1 Accent 1" w:uiPriority="65"/>
-    <w:lsdException w:name="Revision" w:semiHidden="1"/>
-    <w:lsdException w:name="List Paragraph" w:uiPriority="34" w:qFormat="1"/>
-    <w:lsdException w:name="Quote" w:uiPriority="29" w:qFormat="1"/>
-    <w:lsdException w:name="Intense Quote" w:uiPriority="30" w:qFormat="1"/>
-    <w:lsdException w:name="Medium List 2 Accent 1" w:uiPriority="66"/>
-    <w:lsdException w:name="Medium Grid 1 Accent 1" w:uiPriority="67"/>
-    <w:lsdException w:name="Medium Grid 2 Accent 1" w:uiPriority="68"/>
-    <w:lsdException w:name="Medium Grid 3 Accent 1" w:uiPriority="69"/>
-    <w:lsdException w:name="Dark List Accent 1" w:uiPriority="70"/>
-    <w:lsdException w:name="Colorful Shading Accent 1" w:uiPriority="71"/>
-    <w:lsdException w:name="Colorful List Accent 1" w:uiPriority="72"/>
-    <w:lsdException w:name="Colorful Grid Accent 1" w:uiPriority="73"/>
-    <w:lsdException w:name="Light Shading Accent 2" w:uiPriority="60"/>
-    <w:lsdException w:name="Light List Accent 2" w:uiPriority="61"/>
-    <w:lsdException w:name="Light Grid Accent 2" w:uiPriority="62"/>
-    <w:lsdException w:name="Medium Shading 1 Accent 2" w:uiPriority="63"/>
-    <w:lsdException w:name="Medium Shading 2 Accent 2" w:uiPriority="64"/>
-    <w:lsdException w:name="Medium List 1 Accent 2" w:uiPriority="65"/>
-    <w:lsdException w:name="Medium List 2 Accent 2" w:uiPriority="66"/>
-    <w:lsdException w:name="Medium Grid 1 Accent 2" w:uiPriority="67"/>
-    <w:lsdException w:name="Medium Grid 2 Accent 2" w:uiPriority="68"/>
-    <w:lsdException w:name="Medium Grid 3 Accent 2" w:uiPriority="69"/>
-    <w:lsdException w:name="Dark List Accent 2" w:uiPriority="70"/>
-    <w:lsdException w:name="Colorful Shading Accent 2" w:uiPriority="71"/>
-    <w:lsdException w:name="Colorful List Accent 2" w:uiPriority="72"/>
-    <w:lsdException w:name="Colorful Grid Accent 2" w:uiPriority="73"/>
-    <w:lsdException w:name="Light Shading Accent 3" w:uiPriority="60"/>
-    <w:lsdException w:name="Light List Accent 3" w:uiPriority="61"/>
-    <w:lsdException w:name="Light Grid Accent 3" w:uiPriority="62"/>
-    <w:lsdException w:name="Medium Shading 1 Accent 3" w:uiPriority="63"/>
-    <w:lsdException w:name="Medium Shading 2 Accent 3" w:uiPriority="64"/>
-    <w:lsdException w:name="Medium List 1 Accent 3" w:uiPriority="65"/>
-    <w:lsdException w:name="Medium List 2 Accent 3" w:uiPriority="66"/>
-    <w:lsdException w:name="Medium Grid 1 Accent 3" w:uiPriority="67"/>
-    <w:lsdException w:name="Medium Grid 2 Accent 3" w:uiPriority="68"/>
-    <w:lsdException w:name="Medium Grid 3 Accent 3" w:uiPriority="69"/>
-    <w:lsdException w:name="Dark List Accent 3" w:uiPriority="70"/>
-    <w:lsdException w:name="Colorful Shading Accent 3" w:uiPriority="71"/>
-    <w:lsdException w:name="Colorful List Accent 3" w:uiPriority="72"/>
-    <w:lsdException w:name="Colorful Grid Accent 3" w:uiPriority="73"/>
-    <w:lsdException w:name="Light Shading Accent 4" w:uiPriority="60"/>
-    <w:lsdException w:name="Light List Accent 4" w:uiPriority="61"/>
-    <w:lsdException w:name="Light Grid Accent 4" w:uiPriority="62"/>
-    <w:lsdException w:name="Medium Shading 1 Accent 4" w:uiPriority="63"/>
-    <w:lsdException w:name="Medium Shading 2 Accent 4" w:uiPriority="64"/>
-    <w:lsdException w:name="Medium List 1 Accent 4" w:uiPriority="65"/>
-    <w:lsdException w:name="Medium List 2 Accent 4" w:uiPriority="66"/>
-    <w:lsdException w:name="Medium Grid 1 Accent 4" w:uiPriority="67"/>
-    <w:lsdException w:name="Medium Grid 2 Accent 4" w:uiPriority="68"/>
-    <w:lsdException w:name="Medium Grid 3 Accent 4" w:uiPriority="69"/>
-    <w:lsdException w:name="Dark List Accent 4" w:uiPriority="70"/>
-    <w:lsdException w:name="Colorful Shading Accent 4" w:uiPriority="71"/>
-    <w:lsdException w:name="Colorful List Accent 4" w:uiPriority="72"/>
-    <w:lsdException w:name="Colorful Grid Accent 4" w:uiPriority="73"/>
-    <w:lsdException w:name="Light Shading Accent 5" w:uiPriority="60"/>
-    <w:lsdException w:name="Light List Accent 5" w:uiPriority="61"/>
-    <w:lsdException w:name="Light Grid Accent 5" w:uiPriority="62"/>
-    <w:lsdException w:name="Medium Shading 1 Accent 5" w:uiPriority="63"/>
-    <w:lsdException w:name="Medium Shading 2 Accent 5" w:uiPriority="64"/>
-    <w:lsdException w:name="Medium List 1 Accent 5" w:uiPriority="65"/>
-    <w:lsdException w:name="Medium List 2 Accent 5" w:uiPriority="66"/>
-    <w:lsdException w:name="Medium Grid 1 Accent 5" w:uiPriority="67"/>
-    <w:lsdException w:name="Medium Grid 2 Accent 5" w:uiPriority="68"/>
-    <w:lsdException w:name="Medium Grid 3 Accent 5" w:uiPriority="69"/>
-    <w:lsdException w:name="Dark List Accent 5" w:uiPriority="70"/>
-    <w:lsdException w:name="Colorful Shading Accent 5" w:uiPriority="71"/>
-    <w:lsdException w:name="Colorful List Accent 5" w:uiPriority="72"/>
-    <w:lsdException w:name="Colorful Grid Accent 5" w:uiPriority="73"/>
-    <w:lsdException w:name="Light Shading Accent 6" w:uiPriority="60"/>
-    <w:lsdException w:name="Light List Accent 6" w:uiPriority="61"/>
-    <w:lsdException w:name="Light Grid Accent 6" w:uiPriority="62"/>
-    <w:lsdException w:name="Medium Shading 1 Accent 6" w:uiPriority="63"/>
-    <w:lsdException w:name="Medium Shading 2 Accent 6" w:uiPriority="64"/>
-    <w:lsdException w:name="Medium List 1 Accent 6" w:uiPriority="65"/>
-    <w:lsdException w:name="Medium List 2 Accent 6" w:uiPriority="66"/>
-    <w:lsdException w:name="Medium Grid 1 Accent 6" w:uiPriority="67"/>
-    <w:lsdException w:name="Medium Grid 2 Accent 6" w:uiPriority="68"/>
-    <w:lsdException w:name="Medium Grid 3 Accent 6" w:uiPriority="69"/>
-    <w:lsdException w:name="Dark List Accent 6" w:uiPriority="70"/>
-    <w:lsdException w:name="Colorful Shading Accent 6" w:uiPriority="71"/>
-    <w:lsdException w:name="Colorful List Accent 6" w:uiPriority="72"/>
-    <w:lsdException w:name="Colorful Grid Accent 6" w:uiPriority="73"/>
-    <w:lsdException w:name="Subtle Emphasis" w:uiPriority="19" w:qFormat="1"/>
-    <w:lsdException w:name="Intense Emphasis" w:uiPriority="21" w:qFormat="1"/>
-    <w:lsdException w:name="Subtle Reference" w:uiPriority="31" w:qFormat="1"/>
-    <w:lsdException w:name="Intense Reference" w:uiPriority="32" w:qFormat="1"/>
-    <w:lsdException w:name="Book Title" w:uiPriority="33" w:qFormat="1"/>
-    <w:lsdException w:name="Bibliography" w:semiHidden="1" w:uiPriority="37" w:unhideWhenUsed="1"/>
-    <w:lsdException w:name="TOC Heading" w:semiHidden="1" w:uiPriority="39" w:unhideWhenUsed="1" w:qFormat="1"/>
-    <w:lsdException w:name="Plain Table 1" w:uiPriority="41"/>
-    <w:lsdException w:name="Plain Table 2" w:uiPriority="42"/>
-    <w:lsdException w:name="Plain Table 3" w:uiPriority="43"/>
-    <w:lsdException w:name="Plain Table 4" w:uiPriority="44"/>
-    <w:lsdException w:name="Plain Table 5" w:uiPriority="45"/>
-    <w:lsdException w:name="Grid Table Light" w:uiPriority="40"/>
-    <w:lsdException w:name="Grid Table 1 Light" w:uiPriority="46"/>
-    <w:lsdException w:name="Grid Table 2" w:uiPriority="47"/>
-    <w:lsdException w:name="Grid Table 3" w:uiPriority="48"/>
-    <w:lsdException w:name="Grid Table 4" w:uiPriority="49"/>
-    <w:lsdException w:name="Grid Table 5 Dark" w:uiPriority="50"/>
-    <w:lsdException w:name="Grid Table 6 Colorful" w:uiPriority="51"/>
-    <w:lsdException w:name="Grid Table 7 Colorful" w:uiPriority="52"/>
-    <w:lsdException w:name="Grid Table 1 Light Accent 1" w:uiPriority="46"/>
-    <w:lsdException w:name="Grid Table 2 Accent 1" w:uiPriority="47"/>
-    <w:lsdException w:name="Grid Table 3 Accent 1" w:uiPriority="48"/>
-    <w:lsdException w:name="Grid Table 4 Accent 1" w:uiPriority="49"/>
-    <w:lsdException w:name="Grid Table 5 Dark Accent 1" w:uiPriority="50"/>
-    <w:lsdException w:name="Grid Table 6 Colorful Accent 1" w:uiPriority="51"/>
-    <w:lsdException w:name="Grid Table 7 Colorful Accent 1" w:uiPriority="52"/>
-    <w:lsdException w:name="Grid Table 1 Light Accent 2" w:uiPriority="46"/>
-    <w:lsdException w:name="Grid Table 2 Accent 2" w:uiPriority="47"/>
-    <w:lsdException w:name="Grid Table 3 Accent 2" w:uiPriority="48"/>
-    <w:lsdException w:name="Grid Table 4 Accent 2" w:uiPriority="49"/>
-    <w:lsdException w:name="Grid Table 5 Dark Accent 2" w:uiPriority="50"/>
-    <w:lsdException w:name="Grid Table 6 Colorful Accent 2" w:uiPriority="51"/>
-    <w:lsdException w:name="Grid Table 7 Colorful Accent 2" w:uiPriority="52"/>
-    <w:lsdException w:name="Grid Table 1 Light Accent 3" w:uiPriority="46"/>
-    <w:lsdException w:name="Grid Table 2 Accent 3" w:uiPriority="47"/>
-    <w:lsdException w:name="Grid Table 3 Accent 3" w:uiPriority="48"/>
-    <w:lsdException w:name="Grid Table 4 Accent 3" w:uiPriority="49"/>
-    <w:lsdException w:name="Grid Table 5 Dark Accent 3" w:uiPriority="50"/>
-    <w:lsdException w:name="Grid Table 6 Colorful Accent 3" w:uiPriority="51"/>
-    <w:lsdException w:name="Grid Table 7 Colorful Accent 3" w:uiPriority="52"/>
-    <w:lsdException w:name="Grid Table 1 Light Accent 4" w:uiPriority="46"/>
-    <w:lsdException w:name="Grid Table 2 Accent 4" w:uiPriority="47"/>
-    <w:lsdException w:name="Grid Table 3 Accent 4" w:uiPriority="48"/>
-    <w:lsdException w:name="Grid Table 4 Accent 4" w:uiPriority="49"/>
-    <w:lsdException w:name="Grid Table 5 Dark Accent 4" w:uiPriority="50"/>
-    <w:lsdException w:name="Grid Table 6 Colorful Accent 4" w:uiPriority="51"/>
-    <w:lsdException w:name="Grid Table 7 Colorful Accent 4" w:uiPriority="52"/>
-    <w:lsdException w:name="Grid Table 1 Light Accent 5" w:uiPriority="46"/>
-    <w:lsdException w:name="Grid Table 2 Accent 5" w:uiPriority="47"/>
-    <w:lsdException w:name="Grid Table 3 Accent 5" w:uiPriority="48"/>
-    <w:lsdException w:name="Grid Table 4 Accent 5" w:uiPriority="49"/>
-    <w:lsdException w:name="Grid Table 5 Dark Accent 5" w:uiPriority="50"/>
-    <w:lsdException w:name="Grid Table 6 Colorful Accent 5" w:uiPriority="51"/>
-    <w:lsdException w:name="Grid Table 7 Colorful Accent 5" w:uiPriority="52"/>
-    <w:lsdException w:name="Grid Table 1 Light Accent 6" w:uiPriority="46"/>
-    <w:lsdException w:name="Grid Table 2 Accent 6" w:uiPriority="47"/>
-    <w:lsdException w:name="Grid Table 3 Accent 6" w:uiPriority="48"/>
-    <w:lsdException w:name="Grid Table 4 Accent 6" w:uiPriority="49"/>
-    <w:lsdException w:name="Grid Table 5 Dark Accent 6" w:uiPriority="50"/>
-    <w:lsdException w:name="Grid Table 6 Colorful Accent 6" w:uiPriority="51"/>
-    <w:lsdException w:name="Grid Table 7 Colorful Accent 6" w:uiPriority="52"/>
-    <w:lsdException w:name="List Table 1 Light" w:uiPriority="46"/>
-    <w:lsdException w:name="List Table 2" w:uiPriority="47"/>
-    <w:lsdException w:name="List Table 3" w:uiPriority="48"/>
-    <w:lsdException w:name="List Table 4" w:uiPriority="49"/>
-    <w:lsdException w:name="List Table 5 Dark" w:uiPriority="50"/>
-    <w:lsdException w:name="List Table 6 Colorful" w:uiPriority="51"/>
-    <w:lsdException w:name="List Table 7 Colorful" w:uiPriority="52"/>
-    <w:lsdException w:name="List Table 1 Light Accent 1" w:uiPriority="46"/>
-    <w:lsdException w:name="List Table 2 Accent 1" w:uiPriority="47"/>
-    <w:lsdException w:name="List Table 3 Accent 1" w:uiPriority="48"/>
-    <w:lsdException w:name="List Table 4 Accent 1" w:uiPriority="49"/>
-    <w:lsdException w:name="List Table 5 Dark Accent 1" w:uiPriority="50"/>
-    <w:lsdException w:name="List Table 6 Colorful Accent 1" w:uiPriority="51"/>
-    <w:lsdException w:name="List Table 7 Colorful Accent 1" w:uiPriority="52"/>
-    <w:lsdException w:name="List Table 1 Light Accent 2" w:uiPriority="46"/>
-    <w:lsdException w:name="List Table 2 Accent 2" w:uiPriority="47"/>
-    <w:lsdException w:name="List Table 3 Accent 2" w:uiPriority="48"/>
-    <w:lsdException w:name="List Table 4 Accent 2" w:uiPriority="49"/>
-    <w:lsdException w:name="List Table 5 Dark Accent 2" w:uiPriority="50"/>
-    <w:lsdException w:name="List Table 6 Colorful Accent 2" w:uiPriority="51"/>
-    <w:lsdException w:name="List Table 7 Colorful Accent 2" w:uiPriority="52"/>
-    <w:lsdException w:name="List Table 1 Light Accent 3" w:uiPriority="46"/>
-    <w:lsdException w:name="List Table 2 Accent 3" w:uiPriority="47"/>
-    <w:lsdException w:name="List Table 3 Accent 3" w:uiPriority="48"/>
-    <w:lsdException w:name="List Table 4 Accent 3" w:uiPriority="49"/>
-    <w:lsdException w:name="List Table 5 Dark Accent 3" w:uiPriority="50"/>
-    <w:lsdException w:name="List Table 6 Colorful Accent 3" w:uiPriority="51"/>
-    <w:lsdException w:name="List Table 7 Colorful Accent 3" w:uiPriority="52"/>
-    <w:lsdException w:name="List Table 1 Light Accent 4" w:uiPriority="46"/>
-    <w:lsdException w:name="List Table 2 Accent 4" w:uiPriority="47"/>
-    <w:lsdException w:name="List Table 3 Accent 4" w:uiPriority="48"/>
-    <w:lsdException w:name="List Table 4 Accent 4" w:uiPriority="49"/>
-    <w:lsdException w:name="List Table 5 Dark Accent 4" w:uiPriority="50"/>
-    <w:lsdException w:name="List Table 6 Colorful Accent 4" w:uiPriority="51"/>
-    <w:lsdException w:name="List Table 7 Colorful Accent 4" w:uiPriority="52"/>
-    <w:lsdException w:name="List Table 1 Light Accent 5" w:uiPriority="46"/>
-    <w:lsdException w:name="List Table 2 Accent 5" w:uiPriority="47"/>
-    <w:lsdException w:name="List Table 3 Accent 5" w:uiPriority="48"/>
-    <w:lsdException w:name="List Table 4 Accent 5" w:uiPriority="49"/>
-    <w:lsdException w:name="List Table 5 Dark Accent 5" w:uiPriority="50"/>
-    <w:lsdException w:name="List Table 6 Colorful Accent 5" w:uiPriority="51"/>
-    <w:lsdException w:name="List Table 7 Colorful Accent 5" w:uiPriority="52"/>
-    <w:lsdException w:name="List Table 1 Light Accent 6" w:uiPriority="46"/>
-    <w:lsdException w:name="List Table 2 Accent 6" w:uiPriority="47"/>
-    <w:lsdException w:name="List Table 3 Accent 6" w:uiPriority="48"/>
-    <w:lsdException w:name="List Table 4 Accent 6" w:uiPriority="49"/>
-    <w:lsdException w:name="List Table 5 Dark Accent 6" w:uiPriority="50"/>
-    <w:lsdException w:name="List Table 6 Colorful Accent 6" w:uiPriority="51"/>
-    <w:lsdException w:name="List Table 7 Colorful Accent 6" w:uiPriority="52"/>
-    <w:lsdException w:name="Mention" w:semiHidden="1" w:unhideWhenUsed="1"/>
-    <w:lsdException w:name="Smart Hyperlink" w:semiHidden="1" w:unhideWhenUsed="1"/>
-    <w:lsdException w:name="Hashtag" w:semiHidden="1" w:unhideWhenUsed="1"/>
-    <w:lsdException w:name="Unresolved Mention" w:semiHidden="1" w:unhideWhenUsed="1"/>
-    <w:lsdException w:name="Smart Link" w:semiHidden="1" w:unhideWhenUsed="1"/>
+  <w:latentStyles w:defLockedState="0" w:defUIPriority="99" w:defSemiHidden="1" w:defUnhideWhenUsed="1" w:defQFormat="0" w:count="267">
+    <w:lsdException w:name="Normal" w:semiHidden="0" w:uiPriority="0" w:unhideWhenUsed="0" w:qFormat="1"/>
+    <w:lsdException w:name="heading 1" w:semiHidden="0" w:uiPriority="9" w:unhideWhenUsed="0" w:qFormat="1"/>
+    <w:lsdException w:name="heading 2" w:uiPriority="9" w:qFormat="1"/>
+    <w:lsdException w:name="heading 3" w:uiPriority="9" w:qFormat="1"/>
+    <w:lsdException w:name="heading 4" w:uiPriority="9" w:qFormat="1"/>
+    <w:lsdException w:name="heading 5" w:uiPriority="9" w:qFormat="1"/>
+    <w:lsdException w:name="heading 6" w:uiPriority="9" w:qFormat="1"/>
+    <w:lsdException w:name="heading 7" w:uiPriority="9" w:qFormat="1"/>
+    <w:lsdException w:name="heading 8" w:uiPriority="9" w:qFormat="1"/>
+    <w:lsdException w:name="heading 9" w:uiPriority="9" w:qFormat="1"/>
+    <w:lsdException w:name="toc 1" w:uiPriority="39"/>
+    <w:lsdException w:name="toc 2" w:uiPriority="39"/>
+    <w:lsdException w:name="toc 3" w:uiPriority="39"/>
+    <w:lsdException w:name="toc 4" w:uiPriority="39"/>
+    <w:lsdException w:name="toc 5" w:uiPriority="39"/>
+    <w:lsdException w:name="toc 6" w:uiPriority="39"/>
+    <w:lsdException w:name="toc 7" w:uiPriority="39"/>
+    <w:lsdException w:name="toc 8" w:uiPriority="39"/>
+    <w:lsdException w:name="toc 9" w:uiPriority="39"/>
+    <w:lsdException w:name="caption" w:uiPriority="35" w:qFormat="1"/>
+    <w:lsdException w:name="Title" w:semiHidden="0" w:uiPriority="10" w:unhideWhenUsed="0" w:qFormat="1"/>
+    <w:lsdException w:name="Default Paragraph Font" w:uiPriority="1"/>
+    <w:lsdException w:name="Subtitle" w:semiHidden="0" w:uiPriority="11" w:unhideWhenUsed="0" w:qFormat="1"/>
+    <w:lsdException w:name="Strong" w:semiHidden="0" w:uiPriority="22" w:unhideWhenUsed="0" w:qFormat="1"/>
+    <w:lsdException w:name="Emphasis" w:semiHidden="0" w:uiPriority="20" w:unhideWhenUsed="0" w:qFormat="1"/>
+    <w:lsdException w:name="Table Grid" w:semiHidden="0" w:uiPriority="59" w:unhideWhenUsed="0"/>
+    <w:lsdException w:name="Placeholder Text" w:unhideWhenUsed="0"/>
+    <w:lsdException w:name="No Spacing" w:semiHidden="0" w:uiPriority="1" w:unhideWhenUsed="0" w:qFormat="1"/>
+    <w:lsdException w:name="Light Shading" w:semiHidden="0" w:uiPriority="60" w:unhideWhenUsed="0"/>
+    <w:lsdException w:name="Light List" w:semiHidden="0" w:uiPriority="61" w:unhideWhenUsed="0"/>
+    <w:lsdException w:name="Light Grid" w:semiHidden="0" w:uiPriority="62" w:unhideWhenUsed="0"/>
+    <w:lsdException w:name="Medium Shading 1" w:semiHidden="0" w:uiPriority="63" w:unhideWhenUsed="0"/>
+    <w:lsdException w:name="Medium Shading 2" w:semiHidden="0" w:uiPriority="64" w:unhideWhenUsed="0"/>
+    <w:lsdException w:name="Medium List 1" w:semiHidden="0" w:uiPriority="65" w:unhideWhenUsed="0"/>
+    <w:lsdException w:name="Medium List 2" w:semiHidden="0" w:uiPriority="66" w:unhideWhenUsed="0"/>
+    <w:lsdException w:name="Medium Grid 1" w:semiHidden="0" w:uiPriority="67" w:unhideWhenUsed="0"/>
+    <w:lsdException w:name="Medium Grid 2" w:semiHidden="0" w:uiPriority="68" w:unhideWhenUsed="0"/>
+    <w:lsdException w:name="Medium Grid 3" w:semiHidden="0" w:uiPriority="69" w:unhideWhenUsed="0"/>
+    <w:lsdException w:name="Dark List" w:semiHidden="0" w:uiPriority="70" w:unhideWhenUsed="0"/>
+    <w:lsdException w:name="Colorful Shading" w:semiHidden="0" w:uiPriority="71" w:unhideWhenUsed="0"/>
+    <w:lsdException w:name="Colorful List" w:semiHidden="0" w:uiPriority="72" w:unhideWhenUsed="0"/>
+    <w:lsdException w:name="Colorful Grid" w:semiHidden="0" w:uiPriority="73" w:unhideWhenUsed="0"/>
+    <w:lsdException w:name="Light Shading Accent 1" w:semiHidden="0" w:uiPriority="60" w:unhideWhenUsed="0"/>
+    <w:lsdException w:name="Light List Accent 1" w:semiHidden="0" w:uiPriority="61" w:unhideWhenUsed="0"/>
+    <w:lsdException w:name="Light Grid Accent 1" w:semiHidden="0" w:uiPriority="62" w:unhideWhenUsed="0"/>
+    <w:lsdException w:name="Medium Shading 1 Accent 1" w:semiHidden="0" w:uiPriority="63" w:unhideWhenUsed="0"/>
+    <w:lsdException w:name="Medium Shading 2 Accent 1" w:semiHidden="0" w:uiPriority="64" w:unhideWhenUsed="0"/>
+    <w:lsdException w:name="Medium List 1 Accent 1" w:semiHidden="0" w:uiPriority="65" w:unhideWhenUsed="0"/>
+    <w:lsdException w:name="Revision" w:unhideWhenUsed="0"/>
+    <w:lsdException w:name="List Paragraph" w:semiHidden="0" w:uiPriority="34" w:unhideWhenUsed="0" w:qFormat="1"/>
+    <w:lsdException w:name="Quote" w:semiHidden="0" w:uiPriority="29" w:unhideWhenUsed="0" w:qFormat="1"/>
+    <w:lsdException w:name="Intense Quote" w:semiHidden="0" w:uiPriority="30" w:unhideWhenUsed="0" w:qFormat="1"/>
+    <w:lsdException w:name="Medium List 2 Accent 1" w:semiHidden="0" w:uiPriority="66" w:unhideWhenUsed="0"/>
+    <w:lsdException w:name="Medium Grid 1 Accent 1" w:semiHidden="0" w:uiPriority="67" w:unhideWhenUsed="0"/>
+    <w:lsdException w:name="Medium Grid 2 Accent 1" w:semiHidden="0" w:uiPriority="68" w:unhideWhenUsed="0"/>
+    <w:lsdException w:name="Medium Grid 3 Accent 1" w:semiHidden="0" w:uiPriority="69" w:unhideWhenUsed="0"/>
+    <w:lsdException w:name="Dark List Accent 1" w:semiHidden="0" w:uiPriority="70" w:unhideWhenUsed="0"/>
+    <w:lsdException w:name="Colorful Shading Accent 1" w:semiHidden="0" w:uiPriority="71" w:unhideWhenUsed="0"/>
+    <w:lsdException w:name="Colorful List Accent 1" w:semiHidden="0" w:uiPriority="72" w:unhideWhenUsed="0"/>
+    <w:lsdException w:name="Colorful Grid Accent 1" w:semiHidden="0" w:uiPriority="73" w:unhideWhenUsed="0"/>
+    <w:lsdException w:name="Light Shading Accent 2" w:semiHidden="0" w:uiPriority="60" w:unhideWhenUsed="0"/>
+    <w:lsdException w:name="Light List Accent 2" w:semiHidden="0" w:uiPriority="61" w:unhideWhenUsed="0"/>
+    <w:lsdException w:name="Light Grid Accent 2" w:semiHidden="0" w:uiPriority="62" w:unhideWhenUsed="0"/>
+    <w:lsdException w:name="Medium Shading 1 Accent 2" w:semiHidden="0" w:uiPriority="63" w:unhideWhenUsed="0"/>
+    <w:lsdException w:name="Medium Shading 2 Accent 2" w:semiHidden="0" w:uiPriority="64" w:unhideWhenUsed="0"/>
+    <w:lsdException w:name="Medium List 1 Accent 2" w:semiHidden="0" w:uiPriority="65" w:unhideWhenUsed="0"/>
+    <w:lsdException w:name="Medium List 2 Accent 2" w:semiHidden="0" w:uiPriority="66" w:unhideWhenUsed="0"/>
+    <w:lsdException w:name="Medium Grid 1 Accent 2" w:semiHidden="0" w:uiPriority="67" w:unhideWhenUsed="0"/>
+    <w:lsdException w:name="Medium Grid 2 Accent 2" w:semiHidden="0" w:uiPriority="68" w:unhideWhenUsed="0"/>
+    <w:lsdException w:name="Medium Grid 3 Accent 2" w:semiHidden="0" w:uiPriority="69" w:unhideWhenUsed="0"/>
+    <w:lsdException w:name="Dark List Accent 2" w:semiHidden="0" w:uiPriority="70" w:unhideWhenUsed="0"/>
+    <w:lsdException w:name="Colorful Shading Accent 2" w:semiHidden="0" w:uiPriority="71" w:unhideWhenUsed="0"/>
+    <w:lsdException w:name="Colorful List Accent 2" w:semiHidden="0" w:uiPriority="72" w:unhideWhenUsed="0"/>
+    <w:lsdException w:name="Colorful Grid Accent 2" w:semiHidden="0" w:uiPriority="73" w:unhideWhenUsed="0"/>
+    <w:lsdException w:name="Light Shading Accent 3" w:semiHidden="0" w:uiPriority="60" w:unhideWhenUsed="0"/>
+    <w:lsdException w:name="Light List Accent 3" w:semiHidden="0" w:uiPriority="61" w:unhideWhenUsed="0"/>
+    <w:lsdException w:name="Light Grid Accent 3" w:semiHidden="0" w:uiPriority="62" w:unhideWhenUsed="0"/>
+    <w:lsdException w:name="Medium Shading 1 Accent 3" w:semiHidden="0" w:uiPriority="63" w:unhideWhenUsed="0"/>
+    <w:lsdException w:name="Medium Shading 2 Accent 3" w:semiHidden="0" w:uiPriority="64" w:unhideWhenUsed="0"/>
+    <w:lsdException w:name="Medium List 1 Accent 3" w:semiHidden="0" w:uiPriority="65" w:unhideWhenUsed="0"/>
+    <w:lsdException w:name="Medium List 2 Accent 3" w:semiHidden="0" w:uiPriority="66" w:unhideWhenUsed="0"/>
+    <w:lsdException w:name="Medium Grid 1 Accent 3" w:semiHidden="0" w:uiPriority="67" w:unhideWhenUsed="0"/>
+    <w:lsdException w:name="Medium Grid 2 Accent 3" w:semiHidden="0" w:uiPriority="68" w:unhideWhenUsed="0"/>
+    <w:lsdException w:name="Medium Grid 3 Accent 3" w:semiHidden="0" w:uiPriority="69" w:unhideWhenUsed="0"/>
+    <w:lsdException w:name="Dark List Accent 3" w:semiHidden="0" w:uiPriority="70" w:unhideWhenUsed="0"/>
+    <w:lsdException w:name="Colorful Shading Accent 3" w:semiHidden="0" w:uiPriority="71" w:unhideWhenUsed="0"/>
+    <w:lsdException w:name="Colorful List Accent 3" w:semiHidden="0" w:uiPriority="72" w:unhideWhenUsed="0"/>
+    <w:lsdException w:name="Colorful Grid Accent 3" w:semiHidden="0" w:uiPriority="73" w:unhideWhenUsed="0"/>
+    <w:lsdException w:name="Light Shading Accent 4" w:semiHidden="0" w:uiPriority="60" w:unhideWhenUsed="0"/>
+    <w:lsdException w:name="Light List Accent 4" w:semiHidden="0" w:uiPriority="61" w:unhideWhenUsed="0"/>
+    <w:lsdException w:name="Light Grid Accent 4" w:semiHidden="0" w:uiPriority="62" w:unhideWhenUsed="0"/>
+    <w:lsdException w:name="Medium Shading 1 Accent 4" w:semiHidden="0" w:uiPriority="63" w:unhideWhenUsed="0"/>
+    <w:lsdException w:name="Medium Shading 2 Accent 4" w:semiHidden="0" w:uiPriority="64" w:unhideWhenUsed="0"/>
+    <w:lsdException w:name="Medium List 1 Accent 4" w:semiHidden="0" w:uiPriority="65" w:unhideWhenUsed="0"/>
+    <w:lsdException w:name="Medium List 2 Accent 4" w:semiHidden="0" w:uiPriority="66" w:unhideWhenUsed="0"/>
+    <w:lsdException w:name="Medium Grid 1 Accent 4" w:semiHidden="0" w:uiPriority="67" w:unhideWhenUsed="0"/>
+    <w:lsdException w:name="Medium Grid 2 Accent 4" w:semiHidden="0" w:uiPriority="68" w:unhideWhenUsed="0"/>
+    <w:lsdException w:name="Medium Grid 3 Accent 4" w:semiHidden="0" w:uiPriority="69" w:unhideWhenUsed="0"/>
+    <w:lsdException w:name="Dark List Accent 4" w:semiHidden="0" w:uiPriority="70" w:unhideWhenUsed="0"/>
+    <w:lsdException w:name="Colorful Shading Accent 4" w:semiHidden="0" w:uiPriority="71" w:unhideWhenUsed="0"/>
+    <w:lsdException w:name="Colorful List Accent 4" w:semiHidden="0" w:uiPriority="72" w:unhideWhenUsed="0"/>
+    <w:lsdException w:name="Colorful Grid Accent 4" w:semiHidden="0" w:uiPriority="73" w:unhideWhenUsed="0"/>
+    <w:lsdException w:name="Light Shading Accent 5" w:semiHidden="0" w:uiPriority="60" w:unhideWhenUsed="0"/>
+    <w:lsdException w:name="Light List Accent 5" w:semiHidden="0" w:uiPriority="61" w:unhideWhenUsed="0"/>
+    <w:lsdException w:name="Light Grid Accent 5" w:semiHidden="0" w:uiPriority="62" w:unhideWhenUsed="0"/>
+    <w:lsdException w:name="Medium Shading 1 Accent 5" w:semiHidden="0" w:uiPriority="63" w:unhideWhenUsed="0"/>
+    <w:lsdException w:name="Medium Shading 2 Accent 5" w:semiHidden="0" w:uiPriority="64" w:unhideWhenUsed="0"/>
+    <w:lsdException w:name="Medium List 1 Accent 5" w:semiHidden="0" w:uiPriority="65" w:unhideWhenUsed="0"/>
+    <w:lsdException w:name="Medium List 2 Accent 5" w:semiHidden="0" w:uiPriority="66" w:unhideWhenUsed="0"/>
+    <w:lsdException w:name="Medium Grid 1 Accent 5" w:semiHidden="0" w:uiPriority="67" w:unhideWhenUsed="0"/>
+    <w:lsdException w:name="Medium Grid 2 Accent 5" w:semiHidden="0" w:uiPriority="68" w:unhideWhenUsed="0"/>
+    <w:lsdException w:name="Medium Grid 3 Accent 5" w:semiHidden="0" w:uiPriority="69" w:unhideWhenUsed="0"/>
+    <w:lsdException w:name="Dark List Accent 5" w:semiHidden="0" w:uiPriority="70" w:unhideWhenUsed="0"/>
+    <w:lsdException w:name="Colorful Shading Accent 5" w:semiHidden="0" w:uiPriority="71" w:unhideWhenUsed="0"/>
+    <w:lsdException w:name="Colorful List Accent 5" w:semiHidden="0" w:uiPriority="72" w:unhideWhenUsed="0"/>
+    <w:lsdException w:name="Colorful Grid Accent 5" w:semiHidden="0" w:uiPriority="73" w:unhideWhenUsed="0"/>
+    <w:lsdException w:name="Light Shading Accent 6" w:semiHidden="0" w:uiPriority="60" w:unhideWhenUsed="0"/>
+    <w:lsdException w:name="Light List Accent 6" w:semiHidden="0" w:uiPriority="61" w:unhideWhenUsed="0"/>
+    <w:lsdException w:name="Light Grid Accent 6" w:semiHidden="0" w:uiPriority="62" w:unhideWhenUsed="0"/>
+    <w:lsdException w:name="Medium Shading 1 Accent 6" w:semiHidden="0" w:uiPriority="63" w:unhideWhenUsed="0"/>
+    <w:lsdException w:name="Medium Shading 2 Accent 6" w:semiHidden="0" w:uiPriority="64" w:unhideWhenUsed="0"/>
+    <w:lsdException w:name="Medium List 1 Accent 6" w:semiHidden="0" w:uiPriority="65" w:unhideWhenUsed="0"/>
+    <w:lsdException w:name="Medium List 2 Accent 6" w:semiHidden="0" w:uiPriority="66" w:unhideWhenUsed="0"/>
+    <w:lsdException w:name="Medium Grid 1 Accent 6" w:semiHidden="0" w:uiPriority="67" w:unhideWhenUsed="0"/>
+    <w:lsdException w:name="Medium Grid 2 Accent 6" w:semiHidden="0" w:uiPriority="68" w:unhideWhenUsed="0"/>
+    <w:lsdException w:name="Medium Grid 3 Accent 6" w:semiHidden="0" w:uiPriority="69" w:unhideWhenUsed="0"/>
+    <w:lsdException w:name="Dark List Accent 6" w:semiHidden="0" w:uiPriority="70" w:unhideWhenUsed="0"/>
+    <w:lsdException w:name="Colorful Shading Accent 6" w:semiHidden="0" w:uiPriority="71" w:unhideWhenUsed="0"/>
+    <w:lsdException w:name="Colorful List Accent 6" w:semiHidden="0" w:uiPriority="72" w:unhideWhenUsed="0"/>
+    <w:lsdException w:name="Colorful Grid Accent 6" w:semiHidden="0" w:uiPriority="73" w:unhideWhenUsed="0"/>
+    <w:lsdException w:name="Subtle Emphasis" w:semiHidden="0" w:uiPriority="19" w:unhideWhenUsed="0" w:qFormat="1"/>
+    <w:lsdException w:name="Intense Emphasis" w:semiHidden="0" w:uiPriority="21" w:unhideWhenUsed="0" w:qFormat="1"/>
+    <w:lsdException w:name="Subtle Reference" w:semiHidden="0" w:uiPriority="31" w:unhideWhenUsed="0" w:qFormat="1"/>
+    <w:lsdException w:name="Intense Reference" w:semiHidden="0" w:uiPriority="32" w:unhideWhenUsed="0" w:qFormat="1"/>
+    <w:lsdException w:name="Book Title" w:semiHidden="0" w:uiPriority="33" w:unhideWhenUsed="0" w:qFormat="1"/>
+    <w:lsdException w:name="Bibliography" w:uiPriority="37"/>
+    <w:lsdException w:name="TOC Heading" w:uiPriority="39" w:qFormat="1"/>
+  </w:latentStyles>
+  <w:style w:type="paragraph" w:default="1" w:styleId="Normal">
+    <w:name w:val="Normal"/>
+    <w:qFormat/>
+    <w:rsid w:val="004D0C65"/>
+    <w:pPr>
+      <w:spacing w:after="0" w:line="240" w:lineRule="auto"/>
+    </w:pPr>
+    <w:rPr>
+      <w:sz w:val="24"/>
+      <w:szCs w:val="24"/>
+    </w:rPr>
+  </w:style>
+  <w:style w:type="character" w:default="1" w:styleId="DefaultParagraphFont">
+    <w:name w:val="Default Paragraph Font"/>
+    <w:uiPriority w:val="1"/>
+    <w:semiHidden/>
+    <w:unhideWhenUsed/>
+  </w:style>
+  <w:style w:type="table" w:default="1" w:styleId="TableNormal">
+    <w:name w:val="Normal Table"/>
+    <w:uiPriority w:val="99"/>
+    <w:semiHidden/>
+    <w:unhideWhenUsed/>
+    <w:tblPr>
+      <w:tblInd w:w="0" w:type="dxa"/>
+      <w:tblCellMar>
+        <w:top w:w="0" w:type="dxa"/>
+        <w:left w:w="108" w:type="dxa"/>
+        <w:bottom w:w="0" w:type="dxa"/>
+        <w:right w:w="108" w:type="dxa"/>
+      </w:tblCellMar>
+    </w:tblPr>
+  </w:style>
+  <w:style w:type="numbering" w:default="1" w:styleId="NoList">
+    <w:name w:val="No List"/>
+    <w:uiPriority w:val="99"/>
+    <w:semiHidden/>
+    <w:unhideWhenUsed/>
+  </w:style>
+  <w:style w:type="paragraph" w:styleId="Header">
+    <w:name w:val="header"/>
+    <w:basedOn w:val="Normal"/>
+    <w:link w:val="HeaderChar"/>
+    <w:uiPriority w:val="99"/>
+    <w:unhideWhenUsed/>
+    <w:rsid w:val="00244245"/>
+    <w:pPr>
+      <w:tabs>
+        <w:tab w:val="center" w:pos="4680"/>
+        <w:tab w:val="right" w:pos="9360"/>
+      </w:tabs>
+    </w:pPr>
+  </w:style>
+  <w:style w:type="character" w:customStyle="1" w:styleId="HeaderChar">
+    <w:name w:val="Header Char"/>
+    <w:basedOn w:val="DefaultParagraphFont"/>
+    <w:link w:val="Header"/>
+    <w:uiPriority w:val="99"/>
+    <w:rsid w:val="00244245"/>
+    <w:rPr>
+      <w:sz w:val="24"/>
+      <w:szCs w:val="24"/>
+    </w:rPr>
+  </w:style>
+  <w:style w:type="paragraph" w:styleId="Footer">
+    <w:name w:val="footer"/>
+    <w:basedOn w:val="Normal"/>
+    <w:link w:val="FooterChar"/>
+    <w:uiPriority w:val="99"/>
+    <w:unhideWhenUsed/>
+    <w:rsid w:val="00244245"/>
+    <w:pPr>
+      <w:tabs>
+        <w:tab w:val="center" w:pos="4680"/>
+        <w:tab w:val="right" w:pos="9360"/>
+      </w:tabs>
+    </w:pPr>
+  </w:style>
+  <w:style w:type="character" w:customStyle="1" w:styleId="FooterChar">
+    <w:name w:val="Footer Char"/>
+    <w:basedOn w:val="DefaultParagraphFont"/>
+    <w:link w:val="Footer"/>
+    <w:uiPriority w:val="99"/>
+    <w:rsid w:val="00244245"/>
+    <w:rPr>
+      <w:sz w:val="24"/>
+      <w:szCs w:val="24"/>
+    </w:rPr>
+  </w:style>
+  <w:style w:type="table" w:styleId="TableGrid">
+    <w:name w:val="Table Grid"/>
+    <w:basedOn w:val="TableNormal"/>
+    <w:uiPriority w:val="59"/>
+    <w:unhideWhenUsed/>
+    <w:rsid w:val="00DB444E"/>
+    <w:pPr>
+      <w:spacing w:after="0" w:line="240" w:lineRule="auto"/>
+    </w:pPr>
+    <w:rPr>
+      <w:rFonts w:eastAsiaTheme="minorEastAsia"/>
+    </w:rPr>
+    <w:tblPr>
+      <w:tblBorders>
+        <w:top w:val="single" w:sz="4" w:space="0" w:color="auto"/>
+        <w:left w:val="single" w:sz="4" w:space="0" w:color="auto"/>
+        <w:bottom w:val="single" w:sz="4" w:space="0" w:color="auto"/>
+        <w:right w:val="single" w:sz="4" w:space="0" w:color="auto"/>
+        <w:insideH w:val="single" w:sz="4" w:space="0" w:color="auto"/>
+        <w:insideV w:val="single" w:sz="4" w:space="0" w:color="auto"/>
+      </w:tblBorders>
+    </w:tblPr>
+  </w:style>
+</w:styles>
+</file>
+
+<file path=word/stylesWithEffects.xml><?xml version="1.0" encoding="utf-8"?>
+<w:styles xmlns:wpc="http://schemas.microsoft.com/office/word/2010/wordprocessingCanvas" xmlns:mc="http://schemas.openxmlformats.org/markup-compatibility/2006" xmlns:o="urn:schemas-microsoft-com:office:office" xmlns:r="http://schemas.openxmlformats.org/officeDocument/2006/relationships" xmlns:m="http://schemas.openxmlformats.org/officeDocument/2006/math" xmlns:v="urn:schemas-microsoft-com:vml" xmlns:wp14="http://schemas.microsoft.com/office/word/2010/wordprocessingDrawing" xmlns:wp="http://schemas.openxmlformats.org/drawingml/2006/wordprocessingDrawing" xmlns:w10="urn:schemas-microsoft-com:office:word" xmlns:w="http://schemas.openxmlformats.org/wordprocessingml/2006/main" xmlns:w14="http://schemas.microsoft.com/office/word/2010/wordml" xmlns:wpg="http://schemas.microsoft.com/office/word/2010/wordprocessingGroup" xmlns:wpi="http://schemas.microsoft.com/office/word/2010/wordprocessingInk" xmlns:wne="http://schemas.microsoft.com/office/word/2006/wordml" xmlns:wps="http://schemas.microsoft.com/office/word/2010/wordprocessingShape" mc:Ignorable="w14 wp14">
+  <w:docDefaults>
+    <w:rPrDefault>
+      <w:rPr>
+        <w:rFonts w:asciiTheme="minorHAnsi" w:eastAsiaTheme="minorHAnsi" w:hAnsiTheme="minorHAnsi" w:cstheme="minorBidi"/>
+        <w:sz w:val="22"/>
+        <w:szCs w:val="22"/>
+        <w:lang w:val="en-US" w:eastAsia="en-US" w:bidi="ar-SA"/>
+      </w:rPr>
+    </w:rPrDefault>
+    <w:pPrDefault>
+      <w:pPr>
+        <w:spacing w:after="160" w:line="259" w:lineRule="auto"/>
+      </w:pPr>
+    </w:pPrDefault>
+  </w:docDefaults>
+  <w:latentStyles w:defLockedState="0" w:defUIPriority="99" w:defSemiHidden="1" w:defUnhideWhenUsed="1" w:defQFormat="0" w:count="267">
+    <w:lsdException w:name="Normal" w:semiHidden="0" w:uiPriority="0" w:unhideWhenUsed="0" w:qFormat="1"/>
+    <w:lsdException w:name="heading 1" w:semiHidden="0" w:uiPriority="9" w:unhideWhenUsed="0" w:qFormat="1"/>
+    <w:lsdException w:name="heading 2" w:uiPriority="9" w:qFormat="1"/>
+    <w:lsdException w:name="heading 3" w:uiPriority="9" w:qFormat="1"/>
+    <w:lsdException w:name="heading 4" w:uiPriority="9" w:qFormat="1"/>
+    <w:lsdException w:name="heading 5" w:uiPriority="9" w:qFormat="1"/>
+    <w:lsdException w:name="heading 6" w:uiPriority="9" w:qFormat="1"/>
+    <w:lsdException w:name="heading 7" w:uiPriority="9" w:qFormat="1"/>
+    <w:lsdException w:name="heading 8" w:uiPriority="9" w:qFormat="1"/>
+    <w:lsdException w:name="heading 9" w:uiPriority="9" w:qFormat="1"/>
+    <w:lsdException w:name="toc 1" w:uiPriority="39"/>
+    <w:lsdException w:name="toc 2" w:uiPriority="39"/>
+    <w:lsdException w:name="toc 3" w:uiPriority="39"/>
+    <w:lsdException w:name="toc 4" w:uiPriority="39"/>
+    <w:lsdException w:name="toc 5" w:uiPriority="39"/>
+    <w:lsdException w:name="toc 6" w:uiPriority="39"/>
+    <w:lsdException w:name="toc 7" w:uiPriority="39"/>
+    <w:lsdException w:name="toc 8" w:uiPriority="39"/>
+    <w:lsdException w:name="toc 9" w:uiPriority="39"/>
+    <w:lsdException w:name="caption" w:uiPriority="35" w:qFormat="1"/>
+    <w:lsdException w:name="Title" w:semiHidden="0" w:uiPriority="10" w:unhideWhenUsed="0" w:qFormat="1"/>
+    <w:lsdException w:name="Default Paragraph Font" w:uiPriority="1"/>
+    <w:lsdException w:name="Subtitle" w:semiHidden="0" w:uiPriority="11" w:unhideWhenUsed="0" w:qFormat="1"/>
+    <w:lsdException w:name="Strong" w:semiHidden="0" w:uiPriority="22" w:unhideWhenUsed="0" w:qFormat="1"/>
+    <w:lsdException w:name="Emphasis" w:semiHidden="0" w:uiPriority="20" w:unhideWhenUsed="0" w:qFormat="1"/>
+    <w:lsdException w:name="Table Grid" w:semiHidden="0" w:uiPriority="59" w:unhideWhenUsed="0"/>
+    <w:lsdException w:name="Placeholder Text" w:unhideWhenUsed="0"/>
+    <w:lsdException w:name="No Spacing" w:semiHidden="0" w:uiPriority="1" w:unhideWhenUsed="0" w:qFormat="1"/>
+    <w:lsdException w:name="Light Shading" w:semiHidden="0" w:uiPriority="60" w:unhideWhenUsed="0"/>
+    <w:lsdException w:name="Light List" w:semiHidden="0" w:uiPriority="61" w:unhideWhenUsed="0"/>
+    <w:lsdException w:name="Light Grid" w:semiHidden="0" w:uiPriority="62" w:unhideWhenUsed="0"/>
+    <w:lsdException w:name="Medium Shading 1" w:semiHidden="0" w:uiPriority="63" w:unhideWhenUsed="0"/>
+    <w:lsdException w:name="Medium Shading 2" w:semiHidden="0" w:uiPriority="64" w:unhideWhenUsed="0"/>
+    <w:lsdException w:name="Medium List 1" w:semiHidden="0" w:uiPriority="65" w:unhideWhenUsed="0"/>
+    <w:lsdException w:name="Medium List 2" w:semiHidden="0" w:uiPriority="66" w:unhideWhenUsed="0"/>
+    <w:lsdException w:name="Medium Grid 1" w:semiHidden="0" w:uiPriority="67" w:unhideWhenUsed="0"/>
+    <w:lsdException w:name="Medium Grid 2" w:semiHidden="0" w:uiPriority="68" w:unhideWhenUsed="0"/>
+    <w:lsdException w:name="Medium Grid 3" w:semiHidden="0" w:uiPriority="69" w:unhideWhenUsed="0"/>
+    <w:lsdException w:name="Dark List" w:semiHidden="0" w:uiPriority="70" w:unhideWhenUsed="0"/>
+    <w:lsdException w:name="Colorful Shading" w:semiHidden="0" w:uiPriority="71" w:unhideWhenUsed="0"/>
+    <w:lsdException w:name="Colorful List" w:semiHidden="0" w:uiPriority="72" w:unhideWhenUsed="0"/>
+    <w:lsdException w:name="Colorful Grid" w:semiHidden="0" w:uiPriority="73" w:unhideWhenUsed="0"/>
+    <w:lsdException w:name="Light Shading Accent 1" w:semiHidden="0" w:uiPriority="60" w:unhideWhenUsed="0"/>
+    <w:lsdException w:name="Light List Accent 1" w:semiHidden="0" w:uiPriority="61" w:unhideWhenUsed="0"/>
+    <w:lsdException w:name="Light Grid Accent 1" w:semiHidden="0" w:uiPriority="62" w:unhideWhenUsed="0"/>
+    <w:lsdException w:name="Medium Shading 1 Accent 1" w:semiHidden="0" w:uiPriority="63" w:unhideWhenUsed="0"/>
+    <w:lsdException w:name="Medium Shading 2 Accent 1" w:semiHidden="0" w:uiPriority="64" w:unhideWhenUsed="0"/>
+    <w:lsdException w:name="Medium List 1 Accent 1" w:semiHidden="0" w:uiPriority="65" w:unhideWhenUsed="0"/>
+    <w:lsdException w:name="Revision" w:unhideWhenUsed="0"/>
+    <w:lsdException w:name="List Paragraph" w:semiHidden="0" w:uiPriority="34" w:unhideWhenUsed="0" w:qFormat="1"/>
+    <w:lsdException w:name="Quote" w:semiHidden="0" w:uiPriority="29" w:unhideWhenUsed="0" w:qFormat="1"/>
+    <w:lsdException w:name="Intense Quote" w:semiHidden="0" w:uiPriority="30" w:unhideWhenUsed="0" w:qFormat="1"/>
+    <w:lsdException w:name="Medium List 2 Accent 1" w:semiHidden="0" w:uiPriority="66" w:unhideWhenUsed="0"/>
+    <w:lsdException w:name="Medium Grid 1 Accent 1" w:semiHidden="0" w:uiPriority="67" w:unhideWhenUsed="0"/>
+    <w:lsdException w:name="Medium Grid 2 Accent 1" w:semiHidden="0" w:uiPriority="68" w:unhideWhenUsed="0"/>
+    <w:lsdException w:name="Medium Grid 3 Accent 1" w:semiHidden="0" w:uiPriority="69" w:unhideWhenUsed="0"/>
+    <w:lsdException w:name="Dark List Accent 1" w:semiHidden="0" w:uiPriority="70" w:unhideWhenUsed="0"/>
+    <w:lsdException w:name="Colorful Shading Accent 1" w:semiHidden="0" w:uiPriority="71" w:unhideWhenUsed="0"/>
+    <w:lsdException w:name="Colorful List Accent 1" w:semiHidden="0" w:uiPriority="72" w:unhideWhenUsed="0"/>
+    <w:lsdException w:name="Colorful Grid Accent 1" w:semiHidden="0" w:uiPriority="73" w:unhideWhenUsed="0"/>
+    <w:lsdException w:name="Light Shading Accent 2" w:semiHidden="0" w:uiPriority="60" w:unhideWhenUsed="0"/>
+    <w:lsdException w:name="Light List Accent 2" w:semiHidden="0" w:uiPriority="61" w:unhideWhenUsed="0"/>
+    <w:lsdException w:name="Light Grid Accent 2" w:semiHidden="0" w:uiPriority="62" w:unhideWhenUsed="0"/>
+    <w:lsdException w:name="Medium Shading 1 Accent 2" w:semiHidden="0" w:uiPriority="63" w:unhideWhenUsed="0"/>
+    <w:lsdException w:name="Medium Shading 2 Accent 2" w:semiHidden="0" w:uiPriority="64" w:unhideWhenUsed="0"/>
+    <w:lsdException w:name="Medium List 1 Accent 2" w:semiHidden="0" w:uiPriority="65" w:unhideWhenUsed="0"/>
+    <w:lsdException w:name="Medium List 2 Accent 2" w:semiHidden="0" w:uiPriority="66" w:unhideWhenUsed="0"/>
+    <w:lsdException w:name="Medium Grid 1 Accent 2" w:semiHidden="0" w:uiPriority="67" w:unhideWhenUsed="0"/>
+    <w:lsdException w:name="Medium Grid 2 Accent 2" w:semiHidden="0" w:uiPriority="68" w:unhideWhenUsed="0"/>
+    <w:lsdException w:name="Medium Grid 3 Accent 2" w:semiHidden="0" w:uiPriority="69" w:unhideWhenUsed="0"/>
+    <w:lsdException w:name="Dark List Accent 2" w:semiHidden="0" w:uiPriority="70" w:unhideWhenUsed="0"/>
+    <w:lsdException w:name="Colorful Shading Accent 2" w:semiHidden="0" w:uiPriority="71" w:unhideWhenUsed="0"/>
+    <w:lsdException w:name="Colorful List Accent 2" w:semiHidden="0" w:uiPriority="72" w:unhideWhenUsed="0"/>
+    <w:lsdException w:name="Colorful Grid Accent 2" w:semiHidden="0" w:uiPriority="73" w:unhideWhenUsed="0"/>
+    <w:lsdException w:name="Light Shading Accent 3" w:semiHidden="0" w:uiPriority="60" w:unhideWhenUsed="0"/>
+    <w:lsdException w:name="Light List Accent 3" w:semiHidden="0" w:uiPriority="61" w:unhideWhenUsed="0"/>
+    <w:lsdException w:name="Light Grid Accent 3" w:semiHidden="0" w:uiPriority="62" w:unhideWhenUsed="0"/>
+    <w:lsdException w:name="Medium Shading 1 Accent 3" w:semiHidden="0" w:uiPriority="63" w:unhideWhenUsed="0"/>
+    <w:lsdException w:name="Medium Shading 2 Accent 3" w:semiHidden="0" w:uiPriority="64" w:unhideWhenUsed="0"/>
+    <w:lsdException w:name="Medium List 1 Accent 3" w:semiHidden="0" w:uiPriority="65" w:unhideWhenUsed="0"/>
+    <w:lsdException w:name="Medium List 2 Accent 3" w:semiHidden="0" w:uiPriority="66" w:unhideWhenUsed="0"/>
+    <w:lsdException w:name="Medium Grid 1 Accent 3" w:semiHidden="0" w:uiPriority="67" w:unhideWhenUsed="0"/>
+    <w:lsdException w:name="Medium Grid 2 Accent 3" w:semiHidden="0" w:uiPriority="68" w:unhideWhenUsed="0"/>
+    <w:lsdException w:name="Medium Grid 3 Accent 3" w:semiHidden="0" w:uiPriority="69" w:unhideWhenUsed="0"/>
+    <w:lsdException w:name="Dark List Accent 3" w:semiHidden="0" w:uiPriority="70" w:unhideWhenUsed="0"/>
+    <w:lsdException w:name="Colorful Shading Accent 3" w:semiHidden="0" w:uiPriority="71" w:unhideWhenUsed="0"/>
+    <w:lsdException w:name="Colorful List Accent 3" w:semiHidden="0" w:uiPriority="72" w:unhideWhenUsed="0"/>
+    <w:lsdException w:name="Colorful Grid Accent 3" w:semiHidden="0" w:uiPriority="73" w:unhideWhenUsed="0"/>
+    <w:lsdException w:name="Light Shading Accent 4" w:semiHidden="0" w:uiPriority="60" w:unhideWhenUsed="0"/>
+    <w:lsdException w:name="Light List Accent 4" w:semiHidden="0" w:uiPriority="61" w:unhideWhenUsed="0"/>
+    <w:lsdException w:name="Light Grid Accent 4" w:semiHidden="0" w:uiPriority="62" w:unhideWhenUsed="0"/>
+    <w:lsdException w:name="Medium Shading 1 Accent 4" w:semiHidden="0" w:uiPriority="63" w:unhideWhenUsed="0"/>
+    <w:lsdException w:name="Medium Shading 2 Accent 4" w:semiHidden="0" w:uiPriority="64" w:unhideWhenUsed="0"/>
+    <w:lsdException w:name="Medium List 1 Accent 4" w:semiHidden="0" w:uiPriority="65" w:unhideWhenUsed="0"/>
+    <w:lsdException w:name="Medium List 2 Accent 4" w:semiHidden="0" w:uiPriority="66" w:unhideWhenUsed="0"/>
+    <w:lsdException w:name="Medium Grid 1 Accent 4" w:semiHidden="0" w:uiPriority="67" w:unhideWhenUsed="0"/>
+    <w:lsdException w:name="Medium Grid 2 Accent 4" w:semiHidden="0" w:uiPriority="68" w:unhideWhenUsed="0"/>
+    <w:lsdException w:name="Medium Grid 3 Accent 4" w:semiHidden="0" w:uiPriority="69" w:unhideWhenUsed="0"/>
+    <w:lsdException w:name="Dark List Accent 4" w:semiHidden="0" w:uiPriority="70" w:unhideWhenUsed="0"/>
+    <w:lsdException w:name="Colorful Shading Accent 4" w:semiHidden="0" w:uiPriority="71" w:unhideWhenUsed="0"/>
+    <w:lsdException w:name="Colorful List Accent 4" w:semiHidden="0" w:uiPriority="72" w:unhideWhenUsed="0"/>
+    <w:lsdException w:name="Colorful Grid Accent 4" w:semiHidden="0" w:uiPriority="73" w:unhideWhenUsed="0"/>
+    <w:lsdException w:name="Light Shading Accent 5" w:semiHidden="0" w:uiPriority="60" w:unhideWhenUsed="0"/>
+    <w:lsdException w:name="Light List Accent 5" w:semiHidden="0" w:uiPriority="61" w:unhideWhenUsed="0"/>
+    <w:lsdException w:name="Light Grid Accent 5" w:semiHidden="0" w:uiPriority="62" w:unhideWhenUsed="0"/>
+    <w:lsdException w:name="Medium Shading 1 Accent 5" w:semiHidden="0" w:uiPriority="63" w:unhideWhenUsed="0"/>
+    <w:lsdException w:name="Medium Shading 2 Accent 5" w:semiHidden="0" w:uiPriority="64" w:unhideWhenUsed="0"/>
+    <w:lsdException w:name="Medium List 1 Accent 5" w:semiHidden="0" w:uiPriority="65" w:unhideWhenUsed="0"/>
+    <w:lsdException w:name="Medium List 2 Accent 5" w:semiHidden="0" w:uiPriority="66" w:unhideWhenUsed="0"/>
+    <w:lsdException w:name="Medium Grid 1 Accent 5" w:semiHidden="0" w:uiPriority="67" w:unhideWhenUsed="0"/>
+    <w:lsdException w:name="Medium Grid 2 Accent 5" w:semiHidden="0" w:uiPriority="68" w:unhideWhenUsed="0"/>
+    <w:lsdException w:name="Medium Grid 3 Accent 5" w:semiHidden="0" w:uiPriority="69" w:unhideWhenUsed="0"/>
+    <w:lsdException w:name="Dark List Accent 5" w:semiHidden="0" w:uiPriority="70" w:unhideWhenUsed="0"/>
+    <w:lsdException w:name="Colorful Shading Accent 5" w:semiHidden="0" w:uiPriority="71" w:unhideWhenUsed="0"/>
+    <w:lsdException w:name="Colorful List Accent 5" w:semiHidden="0" w:uiPriority="72" w:unhideWhenUsed="0"/>
+    <w:lsdException w:name="Colorful Grid Accent 5" w:semiHidden="0" w:uiPriority="73" w:unhideWhenUsed="0"/>
+    <w:lsdException w:name="Light Shading Accent 6" w:semiHidden="0" w:uiPriority="60" w:unhideWhenUsed="0"/>
+    <w:lsdException w:name="Light List Accent 6" w:semiHidden="0" w:uiPriority="61" w:unhideWhenUsed="0"/>
+    <w:lsdException w:name="Light Grid Accent 6" w:semiHidden="0" w:uiPriority="62" w:unhideWhenUsed="0"/>
+    <w:lsdException w:name="Medium Shading 1 Accent 6" w:semiHidden="0" w:uiPriority="63" w:unhideWhenUsed="0"/>
+    <w:lsdException w:name="Medium Shading 2 Accent 6" w:semiHidden="0" w:uiPriority="64" w:unhideWhenUsed="0"/>
+    <w:lsdException w:name="Medium List 1 Accent 6" w:semiHidden="0" w:uiPriority="65" w:unhideWhenUsed="0"/>
+    <w:lsdException w:name="Medium List 2 Accent 6" w:semiHidden="0" w:uiPriority="66" w:unhideWhenUsed="0"/>
+    <w:lsdException w:name="Medium Grid 1 Accent 6" w:semiHidden="0" w:uiPriority="67" w:unhideWhenUsed="0"/>
+    <w:lsdException w:name="Medium Grid 2 Accent 6" w:semiHidden="0" w:uiPriority="68" w:unhideWhenUsed="0"/>
+    <w:lsdException w:name="Medium Grid 3 Accent 6" w:semiHidden="0" w:uiPriority="69" w:unhideWhenUsed="0"/>
+    <w:lsdException w:name="Dark List Accent 6" w:semiHidden="0" w:uiPriority="70" w:unhideWhenUsed="0"/>
+    <w:lsdException w:name="Colorful Shading Accent 6" w:semiHidden="0" w:uiPriority="71" w:unhideWhenUsed="0"/>
+    <w:lsdException w:name="Colorful List Accent 6" w:semiHidden="0" w:uiPriority="72" w:unhideWhenUsed="0"/>
+    <w:lsdException w:name="Colorful Grid Accent 6" w:semiHidden="0" w:uiPriority="73" w:unhideWhenUsed="0"/>
+    <w:lsdException w:name="Subtle Emphasis" w:semiHidden="0" w:uiPriority="19" w:unhideWhenUsed="0" w:qFormat="1"/>
+    <w:lsdException w:name="Intense Emphasis" w:semiHidden="0" w:uiPriority="21" w:unhideWhenUsed="0" w:qFormat="1"/>
+    <w:lsdException w:name="Subtle Reference" w:semiHidden="0" w:uiPriority="31" w:unhideWhenUsed="0" w:qFormat="1"/>
+    <w:lsdException w:name="Intense Reference" w:semiHidden="0" w:uiPriority="32" w:unhideWhenUsed="0" w:qFormat="1"/>
+    <w:lsdException w:name="Book Title" w:semiHidden="0" w:uiPriority="33" w:unhideWhenUsed="0" w:qFormat="1"/>
+    <w:lsdException w:name="Bibliography" w:uiPriority="37"/>
+    <w:lsdException w:name="TOC Heading" w:uiPriority="39" w:qFormat="1"/>
   </w:latentStyles>
   <w:style w:type="paragraph" w:default="1" w:styleId="Normal">
     <w:name w:val="Normal"/>
@@ -3862,7 +3907,7 @@
   <a:extraClrSchemeLst/>
   <a:extLst>
     <a:ext uri="{05A4C25C-085E-4340-85A3-A5531E510DB2}">
-      <thm15:themeFamily xmlns:thm15="http://schemas.microsoft.com/office/thememl/2012/main" name="Office Theme" id="{62F939B6-93AF-4DB8-9C6B-D6C7DFDC589F}" vid="{4A3C46E8-61CC-4603-A589-7422A47A8E4A}"/>
+      <thm15:themeFamily xmlns:thm15="http://schemas.microsoft.com/office/thememl/2012/main" xmlns="" name="Office Theme" id="{62F939B6-93AF-4DB8-9C6B-D6C7DFDC589F}" vid="{4A3C46E8-61CC-4603-A589-7422A47A8E4A}"/>
     </a:ext>
   </a:extLst>
 </a:theme>

</xml_diff>